<commit_message>
Update shared bike research findings and references in README.md, dsbar.py, c4.md, and c3.md
</commit_message>
<xml_diff>
--- a/word/毕业论文.docx
+++ b/word/毕业论文.docx
@@ -1,6 +1,6 @@
 
 <file path=word/document.xml><?xml version="1.0" encoding="utf-8"?>
-<w:document xmlns:wpc="http://schemas.microsoft.com/office/word/2010/wordprocessingCanvas" xmlns:cx="http://schemas.microsoft.com/office/drawing/2014/chartex" xmlns:cx1="http://schemas.microsoft.com/office/drawing/2015/9/8/chartex" xmlns:cx2="http://schemas.microsoft.com/office/drawing/2015/10/21/chartex" xmlns:cx3="http://schemas.microsoft.com/office/drawing/2016/5/9/chartex" xmlns:cx4="http://schemas.microsoft.com/office/drawing/2016/5/10/chartex" xmlns:cx5="http://schemas.microsoft.com/office/drawing/2016/5/11/chartex" xmlns:cx6="http://schemas.microsoft.com/office/drawing/2016/5/12/chartex" xmlns:cx7="http://schemas.microsoft.com/office/drawing/2016/5/13/chartex" xmlns:cx8="http://schemas.microsoft.com/office/drawing/2016/5/14/chartex" xmlns:mc="http://schemas.openxmlformats.org/markup-compatibility/2006" xmlns:aink="http://schemas.microsoft.com/office/drawing/2016/ink" xmlns:am3d="http://schemas.microsoft.com/office/drawing/2017/model3d" xmlns:o="urn:schemas-microsoft-com:office:office" xmlns:oel="http://schemas.microsoft.com/office/2019/extlst" xmlns:r="http://schemas.openxmlformats.org/officeDocument/2006/relationships" xmlns:m="http://schemas.openxmlformats.org/officeDocument/2006/math" xmlns:v="urn:schemas-microsoft-com:vml" xmlns:wp14="http://schemas.microsoft.com/office/word/2010/wordprocessingDrawing" xmlns:wp="http://schemas.openxmlformats.org/drawingml/2006/wordprocessingDrawing" xmlns:w10="urn:schemas-microsoft-com:office:word" xmlns:w="http://schemas.openxmlformats.org/wordprocessingml/2006/main" xmlns:w14="http://schemas.microsoft.com/office/word/2010/wordml" xmlns:w15="http://schemas.microsoft.com/office/word/2012/wordml" xmlns:w16cex="http://schemas.microsoft.com/office/word/2018/wordml/cex" xmlns:w16cid="http://schemas.microsoft.com/office/word/2016/wordml/cid" xmlns:w16="http://schemas.microsoft.com/office/word/2018/wordml" xmlns:w16sdtdh="http://schemas.microsoft.com/office/word/2020/wordml/sdtdatahash" xmlns:w16se="http://schemas.microsoft.com/office/word/2015/wordml/symex" xmlns:wpg="http://schemas.microsoft.com/office/word/2010/wordprocessingGroup" xmlns:wpi="http://schemas.microsoft.com/office/word/2010/wordprocessingInk" xmlns:wne="http://schemas.microsoft.com/office/word/2006/wordml" xmlns:wps="http://schemas.microsoft.com/office/word/2010/wordprocessingShape" mc:Ignorable="w14 w15 w16se w16cid w16 w16cex w16sdtdh wp14">
+<w:document xmlns:wpc="http://schemas.microsoft.com/office/word/2010/wordprocessingCanvas" xmlns:cx="http://schemas.microsoft.com/office/drawing/2014/chartex" xmlns:cx1="http://schemas.microsoft.com/office/drawing/2015/9/8/chartex" xmlns:cx2="http://schemas.microsoft.com/office/drawing/2015/10/21/chartex" xmlns:cx3="http://schemas.microsoft.com/office/drawing/2016/5/9/chartex" xmlns:cx4="http://schemas.microsoft.com/office/drawing/2016/5/10/chartex" xmlns:cx5="http://schemas.microsoft.com/office/drawing/2016/5/11/chartex" xmlns:cx6="http://schemas.microsoft.com/office/drawing/2016/5/12/chartex" xmlns:cx7="http://schemas.microsoft.com/office/drawing/2016/5/13/chartex" xmlns:cx8="http://schemas.microsoft.com/office/drawing/2016/5/14/chartex" xmlns:mc="http://schemas.openxmlformats.org/markup-compatibility/2006" xmlns:aink="http://schemas.microsoft.com/office/drawing/2016/ink" xmlns:am3d="http://schemas.microsoft.com/office/drawing/2017/model3d" xmlns:o="urn:schemas-microsoft-com:office:office" xmlns:oel="http://schemas.microsoft.com/office/2019/extlst" xmlns:r="http://schemas.openxmlformats.org/officeDocument/2006/relationships" xmlns:m="http://schemas.openxmlformats.org/officeDocument/2006/math" xmlns:v="urn:schemas-microsoft-com:vml" xmlns:wp14="http://schemas.microsoft.com/office/word/2010/wordprocessingDrawing" xmlns:wp="http://schemas.openxmlformats.org/drawingml/2006/wordprocessingDrawing" xmlns:w10="urn:schemas-microsoft-com:office:word" xmlns:w="http://schemas.openxmlformats.org/wordprocessingml/2006/main" xmlns:w14="http://schemas.microsoft.com/office/word/2010/wordml" xmlns:w15="http://schemas.microsoft.com/office/word/2012/wordml" xmlns:w16cex="http://schemas.microsoft.com/office/word/2018/wordml/cex" xmlns:w16cid="http://schemas.microsoft.com/office/word/2016/wordml/cid" xmlns:w16="http://schemas.microsoft.com/office/word/2018/wordml" xmlns:w16du="http://schemas.microsoft.com/office/word/2023/wordml/word16du" xmlns:w16sdtdh="http://schemas.microsoft.com/office/word/2020/wordml/sdtdatahash" xmlns:w16se="http://schemas.microsoft.com/office/word/2015/wordml/symex" xmlns:wpg="http://schemas.microsoft.com/office/word/2010/wordprocessingGroup" xmlns:wpi="http://schemas.microsoft.com/office/word/2010/wordprocessingInk" xmlns:wne="http://schemas.microsoft.com/office/word/2006/wordml" xmlns:wps="http://schemas.microsoft.com/office/word/2010/wordprocessingShape" mc:Ignorable="w14 w15 w16se w16cid w16 w16cex w16sdtdh w16du wp14">
   <w:body>
     <w:p>
       <w:pPr>
@@ -6199,7 +6199,7 @@
         <w:spacing w:line="360" w:lineRule="auto"/>
         <w:ind w:firstLineChars="200" w:firstLine="480"/>
         <w:rPr>
-          <w:rFonts w:ascii="Times New Roman" w:hAnsi="Times New Roman" w:hint="eastAsia"/>
+          <w:rFonts w:ascii="Times New Roman" w:hAnsi="Times New Roman"/>
           <w:sz w:val="24"/>
           <w:szCs w:val="24"/>
         </w:rPr>
@@ -6251,7 +6251,7 @@
         <w:spacing w:line="360" w:lineRule="auto"/>
         <w:ind w:firstLineChars="200" w:firstLine="480"/>
         <w:rPr>
-          <w:rFonts w:ascii="Times New Roman" w:hAnsi="Times New Roman" w:hint="eastAsia"/>
+          <w:rFonts w:ascii="Times New Roman" w:hAnsi="Times New Roman"/>
           <w:sz w:val="24"/>
           <w:szCs w:val="24"/>
         </w:rPr>
@@ -6366,7 +6366,7 @@
         <w:spacing w:line="360" w:lineRule="auto"/>
         <w:ind w:firstLineChars="200" w:firstLine="480"/>
         <w:rPr>
-          <w:rFonts w:ascii="Times New Roman" w:hAnsi="Times New Roman" w:hint="eastAsia"/>
+          <w:rFonts w:ascii="Times New Roman" w:hAnsi="Times New Roman"/>
           <w:sz w:val="24"/>
           <w:szCs w:val="24"/>
         </w:rPr>
@@ -6441,7 +6441,7 @@
         <w:spacing w:line="360" w:lineRule="auto"/>
         <w:ind w:firstLineChars="200" w:firstLine="480"/>
         <w:rPr>
-          <w:rFonts w:ascii="Times New Roman" w:hAnsi="Times New Roman" w:hint="eastAsia"/>
+          <w:rFonts w:ascii="Times New Roman" w:hAnsi="Times New Roman"/>
           <w:sz w:val="24"/>
           <w:szCs w:val="24"/>
         </w:rPr>
@@ -6614,11 +6614,525 @@
         <w:spacing w:line="360" w:lineRule="auto"/>
         <w:ind w:firstLineChars="200" w:firstLine="480"/>
         <w:rPr>
-          <w:rFonts w:ascii="Times New Roman" w:hAnsi="Times New Roman"/>
-          <w:sz w:val="24"/>
-          <w:szCs w:val="24"/>
-        </w:rPr>
-      </w:pPr>
+          <w:rFonts w:ascii="Times New Roman" w:hAnsi="Times New Roman" w:hint="eastAsia"/>
+          <w:sz w:val="24"/>
+          <w:szCs w:val="24"/>
+        </w:rPr>
+      </w:pPr>
+      <w:r>
+        <w:rPr>
+          <w:rFonts w:ascii="Times New Roman" w:hAnsi="Times New Roman" w:hint="eastAsia"/>
+          <w:sz w:val="24"/>
+          <w:szCs w:val="24"/>
+        </w:rPr>
+        <w:t>过剩通勤（</w:t>
+      </w:r>
+      <w:r>
+        <w:rPr>
+          <w:rFonts w:ascii="Times New Roman" w:hAnsi="Times New Roman" w:hint="eastAsia"/>
+          <w:sz w:val="24"/>
+          <w:szCs w:val="24"/>
+        </w:rPr>
+        <w:t>excess commuting</w:t>
+      </w:r>
+      <w:r>
+        <w:rPr>
+          <w:rFonts w:ascii="Times New Roman" w:hAnsi="Times New Roman" w:hint="eastAsia"/>
+          <w:sz w:val="24"/>
+          <w:szCs w:val="24"/>
+        </w:rPr>
+        <w:t>）指的是实际通勤距离与理论通勤距离之间的差值，该理论最早在</w:t>
+      </w:r>
+      <w:r>
+        <w:rPr>
+          <w:rFonts w:ascii="Times New Roman" w:hAnsi="Times New Roman" w:hint="eastAsia"/>
+          <w:sz w:val="24"/>
+          <w:szCs w:val="24"/>
+        </w:rPr>
+        <w:t xml:space="preserve"> 1982 </w:t>
+      </w:r>
+      <w:r>
+        <w:rPr>
+          <w:rFonts w:ascii="Times New Roman" w:hAnsi="Times New Roman" w:hint="eastAsia"/>
+          <w:sz w:val="24"/>
+          <w:szCs w:val="24"/>
+        </w:rPr>
+        <w:t>年由</w:t>
+      </w:r>
+      <w:r>
+        <w:rPr>
+          <w:rFonts w:ascii="Times New Roman" w:hAnsi="Times New Roman" w:hint="eastAsia"/>
+          <w:sz w:val="24"/>
+          <w:szCs w:val="24"/>
+        </w:rPr>
+        <w:t xml:space="preserve"> Hamilton </w:t>
+      </w:r>
+      <w:r>
+        <w:rPr>
+          <w:rFonts w:ascii="Times New Roman" w:hAnsi="Times New Roman" w:hint="eastAsia"/>
+          <w:sz w:val="24"/>
+          <w:szCs w:val="24"/>
+        </w:rPr>
+        <w:t>首先提出，经过三十多年的发展逐步形成了一套较为完善的理论体系。在城市建模方面，该领域最早将城市建模为</w:t>
+      </w:r>
+      <w:proofErr w:type="gramStart"/>
+      <w:r>
+        <w:rPr>
+          <w:rFonts w:ascii="Times New Roman" w:hAnsi="Times New Roman" w:hint="eastAsia"/>
+          <w:sz w:val="24"/>
+          <w:szCs w:val="24"/>
+        </w:rPr>
+        <w:t>单中心</w:t>
+      </w:r>
+      <w:proofErr w:type="gramEnd"/>
+      <w:r>
+        <w:rPr>
+          <w:rFonts w:ascii="Times New Roman" w:hAnsi="Times New Roman" w:hint="eastAsia"/>
+          <w:sz w:val="24"/>
+          <w:szCs w:val="24"/>
+        </w:rPr>
+        <w:t>模型，认为城市中心提供了所有的就业机会。后来随着计算机技术及地理信息系统的发展，有学者使用泰森多边形将城市划分为多个职住格网，更精细地建模城市职住空间分布情况。在理论通勤距离计算方面，主要计算方法包括：</w:t>
+      </w:r>
+      <w:r>
+        <w:rPr>
+          <w:rFonts w:ascii="Times New Roman" w:hAnsi="Times New Roman" w:hint="eastAsia"/>
+          <w:sz w:val="24"/>
+          <w:szCs w:val="24"/>
+        </w:rPr>
+        <w:t>1</w:t>
+      </w:r>
+      <w:r>
+        <w:rPr>
+          <w:rFonts w:ascii="Times New Roman" w:hAnsi="Times New Roman" w:hint="eastAsia"/>
+          <w:sz w:val="24"/>
+          <w:szCs w:val="24"/>
+        </w:rPr>
+        <w:t>）交通问题线性规划最优化函数（</w:t>
+      </w:r>
+      <w:r>
+        <w:rPr>
+          <w:rFonts w:ascii="Times New Roman" w:hAnsi="Times New Roman" w:hint="eastAsia"/>
+          <w:sz w:val="24"/>
+          <w:szCs w:val="24"/>
+        </w:rPr>
+        <w:t xml:space="preserve">Transportation Problem in Linear Programming, </w:t>
+      </w:r>
+      <w:r>
+        <w:rPr>
+          <w:rFonts w:ascii="Times New Roman" w:hAnsi="Times New Roman" w:hint="eastAsia"/>
+          <w:sz w:val="24"/>
+          <w:szCs w:val="24"/>
+        </w:rPr>
+        <w:lastRenderedPageBreak/>
+        <w:t>TPLP</w:t>
+      </w:r>
+      <w:r>
+        <w:rPr>
+          <w:rFonts w:ascii="Times New Roman" w:hAnsi="Times New Roman" w:hint="eastAsia"/>
+          <w:sz w:val="24"/>
+          <w:szCs w:val="24"/>
+        </w:rPr>
+        <w:t>）：采用线性规划的方法，以交通成本最小为优化目标，职</w:t>
+      </w:r>
+      <w:proofErr w:type="gramStart"/>
+      <w:r>
+        <w:rPr>
+          <w:rFonts w:ascii="Times New Roman" w:hAnsi="Times New Roman" w:hint="eastAsia"/>
+          <w:sz w:val="24"/>
+          <w:szCs w:val="24"/>
+        </w:rPr>
+        <w:t>住人数</w:t>
+      </w:r>
+      <w:proofErr w:type="gramEnd"/>
+      <w:r>
+        <w:rPr>
+          <w:rFonts w:ascii="Times New Roman" w:hAnsi="Times New Roman" w:hint="eastAsia"/>
+          <w:sz w:val="24"/>
+          <w:szCs w:val="24"/>
+        </w:rPr>
+        <w:t>分布守恒为约束条件求解理论通勤距离；</w:t>
+      </w:r>
+      <w:r>
+        <w:rPr>
+          <w:rFonts w:ascii="Times New Roman" w:hAnsi="Times New Roman" w:hint="eastAsia"/>
+          <w:sz w:val="24"/>
+          <w:szCs w:val="24"/>
+        </w:rPr>
+        <w:t>2</w:t>
+      </w:r>
+      <w:r>
+        <w:rPr>
+          <w:rFonts w:ascii="Times New Roman" w:hAnsi="Times New Roman" w:hint="eastAsia"/>
+          <w:sz w:val="24"/>
+          <w:szCs w:val="24"/>
+        </w:rPr>
+        <w:t>）最大熵值法与蒙特卡罗仿真模型：最大熵值法是一种基于信息论的随机模拟方法，计算简单，不需要大量数据。蒙特卡罗模拟是一种基于随机抽样的统计方法，灵活性高，计算量大，结果受随机抽样影响；</w:t>
+      </w:r>
+      <w:r>
+        <w:rPr>
+          <w:rFonts w:ascii="Times New Roman" w:hAnsi="Times New Roman" w:hint="eastAsia"/>
+          <w:sz w:val="24"/>
+          <w:szCs w:val="24"/>
+        </w:rPr>
+        <w:t>3</w:t>
+      </w:r>
+      <w:r>
+        <w:rPr>
+          <w:rFonts w:ascii="Times New Roman" w:hAnsi="Times New Roman" w:hint="eastAsia"/>
+          <w:sz w:val="24"/>
+          <w:szCs w:val="24"/>
+        </w:rPr>
+        <w:t>）等比例匹配通勤：认为就业岗位分配与企业所占区域在区域中的比例相同。其中，</w:t>
+      </w:r>
+      <w:r>
+        <w:rPr>
+          <w:rFonts w:ascii="Times New Roman" w:hAnsi="Times New Roman" w:hint="eastAsia"/>
+          <w:sz w:val="24"/>
+          <w:szCs w:val="24"/>
+        </w:rPr>
+        <w:t xml:space="preserve">TPLP </w:t>
+      </w:r>
+      <w:r>
+        <w:rPr>
+          <w:rFonts w:ascii="Times New Roman" w:hAnsi="Times New Roman" w:hint="eastAsia"/>
+          <w:sz w:val="24"/>
+          <w:szCs w:val="24"/>
+        </w:rPr>
+        <w:t>的其基本原理是将城市中的就业岗位和居住地视为节点，将通勤视为弧线，并以交通成本最小化为目标，求解所有居民的通勤路径和通勤距离。</w:t>
+      </w:r>
+    </w:p>
+    <w:p>
+      <w:pPr>
+        <w:spacing w:line="240" w:lineRule="atLeast"/>
+        <w:rPr>
+          <w:rFonts w:ascii="Times New Roman" w:hAnsi="Times New Roman"/>
+          <w:szCs w:val="21"/>
+        </w:rPr>
+      </w:pPr>
+      <m:oMathPara>
+        <m:oMath>
+          <m:eqArr>
+            <m:eqArrPr>
+              <m:maxDist m:val="1"/>
+              <m:ctrlPr>
+                <w:rPr>
+                  <w:rFonts w:ascii="Cambria Math" w:eastAsia="微软雅黑" w:hAnsi="Cambria Math"/>
+                  <w:i/>
+                  <w:sz w:val="24"/>
+                  <w:szCs w:val="24"/>
+                </w:rPr>
+              </m:ctrlPr>
+            </m:eqArrPr>
+            <m:e>
+              <m:sSub>
+                <m:sSubPr>
+                  <m:ctrlPr>
+                    <w:rPr>
+                      <w:rFonts w:ascii="Cambria Math" w:hAnsi="Cambria Math"/>
+                      <w:i/>
+                      <w:sz w:val="24"/>
+                      <w:szCs w:val="24"/>
+                    </w:rPr>
+                  </m:ctrlPr>
+                </m:sSubPr>
+                <m:e>
+                  <m:r>
+                    <w:rPr>
+                      <w:rFonts w:ascii="Cambria Math" w:hAnsi="Cambria Math"/>
+                      <w:sz w:val="24"/>
+                      <w:szCs w:val="24"/>
+                    </w:rPr>
+                    <m:t>T</m:t>
+                  </m:r>
+                </m:e>
+                <m:sub>
+                  <m:r>
+                    <w:rPr>
+                      <w:rFonts w:ascii="Cambria Math" w:hAnsi="Cambria Math"/>
+                      <w:sz w:val="24"/>
+                      <w:szCs w:val="24"/>
+                    </w:rPr>
+                    <m:t>min</m:t>
+                  </m:r>
+                </m:sub>
+              </m:sSub>
+              <m:r>
+                <w:rPr>
+                  <w:rFonts w:ascii="Cambria Math" w:hAnsi="Cambria Math"/>
+                  <w:sz w:val="24"/>
+                  <w:szCs w:val="24"/>
+                </w:rPr>
+                <m:t>=</m:t>
+              </m:r>
+              <m:f>
+                <m:fPr>
+                  <m:ctrlPr>
+                    <w:rPr>
+                      <w:rFonts w:ascii="Cambria Math" w:hAnsi="Cambria Math"/>
+                      <w:sz w:val="24"/>
+                      <w:szCs w:val="24"/>
+                    </w:rPr>
+                  </m:ctrlPr>
+                </m:fPr>
+                <m:num>
+                  <m:r>
+                    <w:rPr>
+                      <w:rFonts w:ascii="Cambria Math" w:hAnsi="Cambria Math"/>
+                      <w:sz w:val="24"/>
+                      <w:szCs w:val="24"/>
+                    </w:rPr>
+                    <m:t>1</m:t>
+                  </m:r>
+                  <m:ctrlPr>
+                    <w:rPr>
+                      <w:rFonts w:ascii="Cambria Math" w:hAnsi="Cambria Math"/>
+                      <w:i/>
+                      <w:sz w:val="24"/>
+                      <w:szCs w:val="24"/>
+                    </w:rPr>
+                  </m:ctrlPr>
+                </m:num>
+                <m:den>
+                  <m:r>
+                    <w:rPr>
+                      <w:rFonts w:ascii="Cambria Math" w:hAnsi="Cambria Math"/>
+                      <w:sz w:val="24"/>
+                      <w:szCs w:val="24"/>
+                    </w:rPr>
+                    <m:t>W</m:t>
+                  </m:r>
+                  <m:ctrlPr>
+                    <w:rPr>
+                      <w:rFonts w:ascii="Cambria Math" w:hAnsi="Cambria Math"/>
+                      <w:i/>
+                      <w:sz w:val="24"/>
+                      <w:szCs w:val="24"/>
+                    </w:rPr>
+                  </m:ctrlPr>
+                </m:den>
+              </m:f>
+              <m:nary>
+                <m:naryPr>
+                  <m:chr m:val="∑"/>
+                  <m:ctrlPr>
+                    <w:rPr>
+                      <w:rFonts w:ascii="Cambria Math" w:hAnsi="Cambria Math"/>
+                      <w:sz w:val="24"/>
+                      <w:szCs w:val="24"/>
+                    </w:rPr>
+                  </m:ctrlPr>
+                </m:naryPr>
+                <m:sub>
+                  <m:r>
+                    <w:rPr>
+                      <w:rFonts w:ascii="Cambria Math" w:hAnsi="Cambria Math"/>
+                      <w:sz w:val="24"/>
+                      <w:szCs w:val="24"/>
+                    </w:rPr>
+                    <m:t>i=1</m:t>
+                  </m:r>
+                  <m:ctrlPr>
+                    <w:rPr>
+                      <w:rFonts w:ascii="Cambria Math" w:hAnsi="Cambria Math"/>
+                      <w:i/>
+                      <w:sz w:val="24"/>
+                      <w:szCs w:val="24"/>
+                    </w:rPr>
+                  </m:ctrlPr>
+                </m:sub>
+                <m:sup>
+                  <m:r>
+                    <w:rPr>
+                      <w:rFonts w:ascii="Cambria Math" w:hAnsi="Cambria Math"/>
+                      <w:sz w:val="24"/>
+                      <w:szCs w:val="24"/>
+                    </w:rPr>
+                    <m:t>n</m:t>
+                  </m:r>
+                  <m:ctrlPr>
+                    <w:rPr>
+                      <w:rFonts w:ascii="Cambria Math" w:hAnsi="Cambria Math"/>
+                      <w:i/>
+                      <w:sz w:val="24"/>
+                      <w:szCs w:val="24"/>
+                    </w:rPr>
+                  </m:ctrlPr>
+                </m:sup>
+                <m:e>
+                  <m:nary>
+                    <m:naryPr>
+                      <m:chr m:val="∑"/>
+                      <m:ctrlPr>
+                        <w:rPr>
+                          <w:rFonts w:ascii="Cambria Math" w:hAnsi="Cambria Math"/>
+                          <w:sz w:val="24"/>
+                          <w:szCs w:val="24"/>
+                        </w:rPr>
+                      </m:ctrlPr>
+                    </m:naryPr>
+                    <m:sub>
+                      <m:r>
+                        <w:rPr>
+                          <w:rFonts w:ascii="Cambria Math" w:hAnsi="Cambria Math"/>
+                          <w:sz w:val="24"/>
+                          <w:szCs w:val="24"/>
+                        </w:rPr>
+                        <m:t>j=1</m:t>
+                      </m:r>
+                      <m:ctrlPr>
+                        <w:rPr>
+                          <w:rFonts w:ascii="Cambria Math" w:hAnsi="Cambria Math"/>
+                          <w:i/>
+                          <w:sz w:val="24"/>
+                          <w:szCs w:val="24"/>
+                        </w:rPr>
+                      </m:ctrlPr>
+                    </m:sub>
+                    <m:sup>
+                      <m:r>
+                        <w:rPr>
+                          <w:rFonts w:ascii="Cambria Math" w:hAnsi="Cambria Math"/>
+                          <w:sz w:val="24"/>
+                          <w:szCs w:val="24"/>
+                        </w:rPr>
+                        <m:t>m</m:t>
+                      </m:r>
+                      <m:ctrlPr>
+                        <w:rPr>
+                          <w:rFonts w:ascii="Cambria Math" w:hAnsi="Cambria Math"/>
+                          <w:i/>
+                          <w:sz w:val="24"/>
+                          <w:szCs w:val="24"/>
+                        </w:rPr>
+                      </m:ctrlPr>
+                    </m:sup>
+                    <m:e>
+                      <m:sSub>
+                        <m:sSubPr>
+                          <m:ctrlPr>
+                            <w:rPr>
+                              <w:rFonts w:ascii="Cambria Math" w:hAnsi="Cambria Math"/>
+                              <w:i/>
+                              <w:sz w:val="24"/>
+                              <w:szCs w:val="24"/>
+                            </w:rPr>
+                          </m:ctrlPr>
+                        </m:sSubPr>
+                        <m:e>
+                          <m:r>
+                            <w:rPr>
+                              <w:rFonts w:ascii="Cambria Math" w:hAnsi="Cambria Math"/>
+                              <w:sz w:val="24"/>
+                              <w:szCs w:val="24"/>
+                            </w:rPr>
+                            <m:t>c</m:t>
+                          </m:r>
+                        </m:e>
+                        <m:sub>
+                          <m:r>
+                            <w:rPr>
+                              <w:rFonts w:ascii="Cambria Math" w:hAnsi="Cambria Math"/>
+                              <w:sz w:val="24"/>
+                              <w:szCs w:val="24"/>
+                            </w:rPr>
+                            <m:t>ij</m:t>
+                          </m:r>
+                        </m:sub>
+                      </m:sSub>
+                      <m:sSub>
+                        <m:sSubPr>
+                          <m:ctrlPr>
+                            <w:rPr>
+                              <w:rFonts w:ascii="Cambria Math" w:hAnsi="Cambria Math"/>
+                              <w:i/>
+                              <w:sz w:val="24"/>
+                              <w:szCs w:val="24"/>
+                            </w:rPr>
+                          </m:ctrlPr>
+                        </m:sSubPr>
+                        <m:e>
+                          <m:r>
+                            <w:rPr>
+                              <w:rFonts w:ascii="Cambria Math" w:hAnsi="Cambria Math"/>
+                              <w:sz w:val="24"/>
+                              <w:szCs w:val="24"/>
+                            </w:rPr>
+                            <m:t>X</m:t>
+                          </m:r>
+                        </m:e>
+                        <m:sub>
+                          <m:r>
+                            <w:rPr>
+                              <w:rFonts w:ascii="Cambria Math" w:hAnsi="Cambria Math"/>
+                              <w:sz w:val="24"/>
+                              <w:szCs w:val="24"/>
+                            </w:rPr>
+                            <m:t>ij</m:t>
+                          </m:r>
+                        </m:sub>
+                      </m:sSub>
+                      <m:ctrlPr>
+                        <w:rPr>
+                          <w:rFonts w:ascii="Cambria Math" w:hAnsi="Cambria Math"/>
+                          <w:i/>
+                          <w:sz w:val="24"/>
+                          <w:szCs w:val="24"/>
+                        </w:rPr>
+                      </m:ctrlPr>
+                    </m:e>
+                  </m:nary>
+                  <m:ctrlPr>
+                    <w:rPr>
+                      <w:rFonts w:ascii="Cambria Math" w:hAnsi="Cambria Math"/>
+                      <w:i/>
+                      <w:sz w:val="24"/>
+                      <w:szCs w:val="24"/>
+                    </w:rPr>
+                  </m:ctrlPr>
+                </m:e>
+              </m:nary>
+              <m:r>
+                <w:rPr>
+                  <w:rFonts w:ascii="Cambria Math" w:hAnsi="Cambria Math"/>
+                  <w:sz w:val="24"/>
+                  <w:szCs w:val="24"/>
+                </w:rPr>
+                <m:t>#</m:t>
+              </m:r>
+              <m:d>
+                <m:dPr>
+                  <m:ctrlPr>
+                    <w:rPr>
+                      <w:rFonts w:ascii="Cambria Math" w:eastAsia="微软雅黑" w:hAnsi="Cambria Math"/>
+                      <w:i/>
+                      <w:sz w:val="24"/>
+                      <w:szCs w:val="24"/>
+                    </w:rPr>
+                  </m:ctrlPr>
+                </m:dPr>
+                <m:e>
+                  <m:r>
+                    <w:rPr>
+                      <w:rFonts w:ascii="Cambria Math" w:eastAsia="微软雅黑" w:hAnsi="Cambria Math"/>
+                      <w:sz w:val="24"/>
+                      <w:szCs w:val="24"/>
+                    </w:rPr>
+                    <m:t>2.1</m:t>
+                  </m:r>
+                </m:e>
+              </m:d>
+              <m:ctrlPr>
+                <w:rPr>
+                  <w:rFonts w:ascii="Cambria Math" w:hAnsi="Cambria Math"/>
+                  <w:i/>
+                  <w:sz w:val="24"/>
+                  <w:szCs w:val="24"/>
+                </w:rPr>
+              </m:ctrlPr>
+            </m:e>
+          </m:eqArr>
+        </m:oMath>
+      </m:oMathPara>
     </w:p>
     <w:p>
       <w:pPr>
@@ -6636,55 +7150,1232 @@
           <w:sz w:val="24"/>
           <w:szCs w:val="24"/>
         </w:rPr>
-        <w:t>过剩通勤（</w:t>
-      </w:r>
-      <w:r>
-        <w:rPr>
-          <w:rFonts w:ascii="Times New Roman" w:hAnsi="Times New Roman" w:hint="eastAsia"/>
-          <w:sz w:val="24"/>
-          <w:szCs w:val="24"/>
-        </w:rPr>
-        <w:t>excess commuting</w:t>
-      </w:r>
-      <w:r>
-        <w:rPr>
-          <w:rFonts w:ascii="Times New Roman" w:hAnsi="Times New Roman" w:hint="eastAsia"/>
-          <w:sz w:val="24"/>
-          <w:szCs w:val="24"/>
-        </w:rPr>
-        <w:t>）指的是实际通勤距离与理论通勤距离之间的差值，该理论最早在</w:t>
-      </w:r>
-      <w:r>
-        <w:rPr>
-          <w:rFonts w:ascii="Times New Roman" w:hAnsi="Times New Roman" w:hint="eastAsia"/>
-          <w:sz w:val="24"/>
-          <w:szCs w:val="24"/>
-        </w:rPr>
-        <w:t xml:space="preserve"> 1982 </w:t>
-      </w:r>
-      <w:r>
-        <w:rPr>
-          <w:rFonts w:ascii="Times New Roman" w:hAnsi="Times New Roman" w:hint="eastAsia"/>
-          <w:sz w:val="24"/>
-          <w:szCs w:val="24"/>
-        </w:rPr>
-        <w:t>年由</w:t>
-      </w:r>
-      <w:r>
-        <w:rPr>
-          <w:rFonts w:ascii="Times New Roman" w:hAnsi="Times New Roman" w:hint="eastAsia"/>
-          <w:sz w:val="24"/>
-          <w:szCs w:val="24"/>
-        </w:rPr>
-        <w:t xml:space="preserve"> Hamilton </w:t>
-      </w:r>
-      <w:r>
-        <w:rPr>
-          <w:rFonts w:ascii="Times New Roman" w:hAnsi="Times New Roman" w:hint="eastAsia"/>
-          <w:sz w:val="24"/>
-          <w:szCs w:val="24"/>
-        </w:rPr>
-        <w:t>首先提出，经过三十多年的发展逐步形成了一套较为完善的理论体系。在城市建模方面，该领域最早将城市建模为</w:t>
+        <w:t>其中，</w:t>
+      </w:r>
+      <m:oMath>
+        <m:sSub>
+          <m:sSubPr>
+            <m:ctrlPr>
+              <w:rPr>
+                <w:rFonts w:ascii="Cambria Math" w:hAnsi="Cambria Math"/>
+                <w:sz w:val="24"/>
+                <w:szCs w:val="24"/>
+              </w:rPr>
+            </m:ctrlPr>
+          </m:sSubPr>
+          <m:e>
+            <m:r>
+              <w:rPr>
+                <w:rFonts w:ascii="Cambria Math" w:hAnsi="Cambria Math" w:hint="eastAsia"/>
+                <w:sz w:val="24"/>
+                <w:szCs w:val="24"/>
+              </w:rPr>
+              <m:t>T</m:t>
+            </m:r>
+            <m:ctrlPr>
+              <w:rPr>
+                <w:rFonts w:ascii="Cambria Math" w:hAnsi="Cambria Math" w:hint="eastAsia"/>
+                <w:sz w:val="24"/>
+                <w:szCs w:val="24"/>
+              </w:rPr>
+            </m:ctrlPr>
+          </m:e>
+          <m:sub>
+            <m:r>
+              <w:rPr>
+                <w:rFonts w:ascii="Cambria Math" w:hAnsi="Cambria Math" w:hint="eastAsia"/>
+                <w:sz w:val="24"/>
+                <w:szCs w:val="24"/>
+              </w:rPr>
+              <m:t>min</m:t>
+            </m:r>
+          </m:sub>
+        </m:sSub>
+      </m:oMath>
+      <w:r>
+        <w:rPr>
+          <w:rFonts w:ascii="Times New Roman" w:hAnsi="Times New Roman" w:hint="eastAsia"/>
+          <w:sz w:val="24"/>
+          <w:szCs w:val="24"/>
+        </w:rPr>
+        <w:t xml:space="preserve"> </w:t>
+      </w:r>
+      <w:r>
+        <w:rPr>
+          <w:rFonts w:ascii="Times New Roman" w:hAnsi="Times New Roman" w:hint="eastAsia"/>
+          <w:sz w:val="24"/>
+          <w:szCs w:val="24"/>
+        </w:rPr>
+        <w:t>为最小平均通勤距离，</w:t>
+      </w:r>
+      <m:oMath>
+        <m:r>
+          <w:rPr>
+            <w:rFonts w:ascii="Cambria Math" w:hAnsi="Cambria Math" w:hint="eastAsia"/>
+            <w:sz w:val="24"/>
+            <w:szCs w:val="24"/>
+          </w:rPr>
+          <m:t>W</m:t>
+        </m:r>
+      </m:oMath>
+      <w:r>
+        <w:rPr>
+          <w:rFonts w:ascii="Times New Roman" w:hAnsi="Times New Roman" w:hint="eastAsia"/>
+          <w:sz w:val="24"/>
+          <w:szCs w:val="24"/>
+        </w:rPr>
+        <w:t xml:space="preserve"> </w:t>
+      </w:r>
+      <w:r>
+        <w:rPr>
+          <w:rFonts w:ascii="Times New Roman" w:hAnsi="Times New Roman" w:hint="eastAsia"/>
+          <w:sz w:val="24"/>
+          <w:szCs w:val="24"/>
+        </w:rPr>
+        <w:t>为城市通勤总人口，</w:t>
+      </w:r>
+      <m:oMath>
+        <m:r>
+          <w:rPr>
+            <w:rFonts w:ascii="Cambria Math" w:hAnsi="Cambria Math" w:hint="eastAsia"/>
+            <w:sz w:val="24"/>
+            <w:szCs w:val="24"/>
+          </w:rPr>
+          <m:t>n</m:t>
+        </m:r>
+      </m:oMath>
+      <w:r>
+        <w:rPr>
+          <w:rFonts w:ascii="Times New Roman" w:hAnsi="Times New Roman" w:hint="eastAsia"/>
+          <w:sz w:val="24"/>
+          <w:szCs w:val="24"/>
+        </w:rPr>
+        <w:t xml:space="preserve"> </w:t>
+      </w:r>
+      <w:r>
+        <w:rPr>
+          <w:rFonts w:ascii="Times New Roman" w:hAnsi="Times New Roman" w:hint="eastAsia"/>
+          <w:sz w:val="24"/>
+          <w:szCs w:val="24"/>
+        </w:rPr>
+        <w:t>为城市居民总数，</w:t>
+      </w:r>
+      <m:oMath>
+        <m:r>
+          <w:rPr>
+            <w:rFonts w:ascii="Cambria Math" w:hAnsi="Cambria Math" w:hint="eastAsia"/>
+            <w:sz w:val="24"/>
+            <w:szCs w:val="24"/>
+          </w:rPr>
+          <m:t>m</m:t>
+        </m:r>
+      </m:oMath>
+      <w:r>
+        <w:rPr>
+          <w:rFonts w:ascii="Times New Roman" w:hAnsi="Times New Roman" w:hint="eastAsia"/>
+          <w:sz w:val="24"/>
+          <w:szCs w:val="24"/>
+        </w:rPr>
+        <w:t xml:space="preserve"> </w:t>
+      </w:r>
+      <w:r>
+        <w:rPr>
+          <w:rFonts w:ascii="Times New Roman" w:hAnsi="Times New Roman" w:hint="eastAsia"/>
+          <w:sz w:val="24"/>
+          <w:szCs w:val="24"/>
+        </w:rPr>
+        <w:t>为城市就业岗位总数，</w:t>
+      </w:r>
+      <m:oMath>
+        <m:sSub>
+          <m:sSubPr>
+            <m:ctrlPr>
+              <w:rPr>
+                <w:rFonts w:ascii="Cambria Math" w:hAnsi="Cambria Math"/>
+                <w:sz w:val="24"/>
+                <w:szCs w:val="24"/>
+              </w:rPr>
+            </m:ctrlPr>
+          </m:sSubPr>
+          <m:e>
+            <m:r>
+              <w:rPr>
+                <w:rFonts w:ascii="Cambria Math" w:hAnsi="Cambria Math" w:hint="eastAsia"/>
+                <w:sz w:val="24"/>
+                <w:szCs w:val="24"/>
+              </w:rPr>
+              <m:t>c</m:t>
+            </m:r>
+            <m:ctrlPr>
+              <w:rPr>
+                <w:rFonts w:ascii="Cambria Math" w:hAnsi="Cambria Math" w:hint="eastAsia"/>
+                <w:sz w:val="24"/>
+                <w:szCs w:val="24"/>
+              </w:rPr>
+            </m:ctrlPr>
+          </m:e>
+          <m:sub>
+            <m:r>
+              <w:rPr>
+                <w:rFonts w:ascii="Cambria Math" w:hAnsi="Cambria Math" w:hint="eastAsia"/>
+                <w:sz w:val="24"/>
+                <w:szCs w:val="24"/>
+              </w:rPr>
+              <m:t>ij</m:t>
+            </m:r>
+          </m:sub>
+        </m:sSub>
+      </m:oMath>
+      <w:r>
+        <w:rPr>
+          <w:rFonts w:ascii="Times New Roman" w:hAnsi="Times New Roman" w:hint="eastAsia"/>
+          <w:sz w:val="24"/>
+          <w:szCs w:val="24"/>
+        </w:rPr>
+        <w:t xml:space="preserve"> </w:t>
+      </w:r>
+      <w:r>
+        <w:rPr>
+          <w:rFonts w:ascii="Times New Roman" w:hAnsi="Times New Roman" w:hint="eastAsia"/>
+          <w:sz w:val="24"/>
+          <w:szCs w:val="24"/>
+        </w:rPr>
+        <w:t>为居民</w:t>
+      </w:r>
+      <w:r>
+        <w:rPr>
+          <w:rFonts w:ascii="Times New Roman" w:hAnsi="Times New Roman" w:hint="eastAsia"/>
+          <w:sz w:val="24"/>
+          <w:szCs w:val="24"/>
+        </w:rPr>
+        <w:t xml:space="preserve"> </w:t>
+      </w:r>
+      <m:oMath>
+        <m:r>
+          <w:rPr>
+            <w:rFonts w:ascii="Cambria Math" w:hAnsi="Cambria Math" w:hint="eastAsia"/>
+            <w:sz w:val="24"/>
+            <w:szCs w:val="24"/>
+          </w:rPr>
+          <m:t>i</m:t>
+        </m:r>
+      </m:oMath>
+      <w:r>
+        <w:rPr>
+          <w:rFonts w:ascii="Times New Roman" w:hAnsi="Times New Roman" w:hint="eastAsia"/>
+          <w:sz w:val="24"/>
+          <w:szCs w:val="24"/>
+        </w:rPr>
+        <w:t xml:space="preserve"> </w:t>
+      </w:r>
+      <w:r>
+        <w:rPr>
+          <w:rFonts w:ascii="Times New Roman" w:hAnsi="Times New Roman" w:hint="eastAsia"/>
+          <w:sz w:val="24"/>
+          <w:szCs w:val="24"/>
+        </w:rPr>
+        <w:t>与就业岗位</w:t>
+      </w:r>
+      <w:r>
+        <w:rPr>
+          <w:rFonts w:ascii="Times New Roman" w:hAnsi="Times New Roman" w:hint="eastAsia"/>
+          <w:sz w:val="24"/>
+          <w:szCs w:val="24"/>
+        </w:rPr>
+        <w:t xml:space="preserve"> </w:t>
+      </w:r>
+      <m:oMath>
+        <m:r>
+          <w:rPr>
+            <w:rFonts w:ascii="Cambria Math" w:hAnsi="Cambria Math" w:hint="eastAsia"/>
+            <w:sz w:val="24"/>
+            <w:szCs w:val="24"/>
+          </w:rPr>
+          <m:t>j</m:t>
+        </m:r>
+      </m:oMath>
+      <w:r>
+        <w:rPr>
+          <w:rFonts w:ascii="Times New Roman" w:hAnsi="Times New Roman" w:hint="eastAsia"/>
+          <w:sz w:val="24"/>
+          <w:szCs w:val="24"/>
+        </w:rPr>
+        <w:t xml:space="preserve"> </w:t>
+      </w:r>
+      <w:r>
+        <w:rPr>
+          <w:rFonts w:ascii="Times New Roman" w:hAnsi="Times New Roman" w:hint="eastAsia"/>
+          <w:sz w:val="24"/>
+          <w:szCs w:val="24"/>
+        </w:rPr>
+        <w:t>之间的通勤成本（一般为距离），</w:t>
+      </w:r>
+      <m:oMath>
+        <m:sSub>
+          <m:sSubPr>
+            <m:ctrlPr>
+              <w:rPr>
+                <w:rFonts w:ascii="Cambria Math" w:hAnsi="Cambria Math"/>
+                <w:sz w:val="24"/>
+                <w:szCs w:val="24"/>
+              </w:rPr>
+            </m:ctrlPr>
+          </m:sSubPr>
+          <m:e>
+            <m:r>
+              <w:rPr>
+                <w:rFonts w:ascii="Cambria Math" w:hAnsi="Cambria Math" w:hint="eastAsia"/>
+                <w:sz w:val="24"/>
+                <w:szCs w:val="24"/>
+              </w:rPr>
+              <m:t>X</m:t>
+            </m:r>
+            <m:ctrlPr>
+              <w:rPr>
+                <w:rFonts w:ascii="Cambria Math" w:hAnsi="Cambria Math" w:hint="eastAsia"/>
+                <w:sz w:val="24"/>
+                <w:szCs w:val="24"/>
+              </w:rPr>
+            </m:ctrlPr>
+          </m:e>
+          <m:sub>
+            <m:r>
+              <w:rPr>
+                <w:rFonts w:ascii="Cambria Math" w:hAnsi="Cambria Math" w:hint="eastAsia"/>
+                <w:sz w:val="24"/>
+                <w:szCs w:val="24"/>
+              </w:rPr>
+              <m:t>ij</m:t>
+            </m:r>
+          </m:sub>
+        </m:sSub>
+      </m:oMath>
+      <w:r>
+        <w:rPr>
+          <w:rFonts w:ascii="Times New Roman" w:hAnsi="Times New Roman" w:hint="eastAsia"/>
+          <w:sz w:val="24"/>
+          <w:szCs w:val="24"/>
+        </w:rPr>
+        <w:t xml:space="preserve"> </w:t>
+      </w:r>
+      <w:r>
+        <w:rPr>
+          <w:rFonts w:ascii="Times New Roman" w:hAnsi="Times New Roman" w:hint="eastAsia"/>
+          <w:sz w:val="24"/>
+          <w:szCs w:val="24"/>
+        </w:rPr>
+        <w:t>为居民</w:t>
+      </w:r>
+      <w:r>
+        <w:rPr>
+          <w:rFonts w:ascii="Times New Roman" w:hAnsi="Times New Roman" w:hint="eastAsia"/>
+          <w:sz w:val="24"/>
+          <w:szCs w:val="24"/>
+        </w:rPr>
+        <w:t xml:space="preserve"> </w:t>
+      </w:r>
+      <m:oMath>
+        <m:r>
+          <w:rPr>
+            <w:rFonts w:ascii="Cambria Math" w:hAnsi="Cambria Math" w:hint="eastAsia"/>
+            <w:sz w:val="24"/>
+            <w:szCs w:val="24"/>
+          </w:rPr>
+          <m:t>i</m:t>
+        </m:r>
+      </m:oMath>
+      <w:r>
+        <w:rPr>
+          <w:rFonts w:ascii="Times New Roman" w:hAnsi="Times New Roman" w:hint="eastAsia"/>
+          <w:sz w:val="24"/>
+          <w:szCs w:val="24"/>
+        </w:rPr>
+        <w:t xml:space="preserve"> </w:t>
+      </w:r>
+      <w:r>
+        <w:rPr>
+          <w:rFonts w:ascii="Times New Roman" w:hAnsi="Times New Roman" w:hint="eastAsia"/>
+          <w:sz w:val="24"/>
+          <w:szCs w:val="24"/>
+        </w:rPr>
+        <w:t>与就业岗位</w:t>
+      </w:r>
+      <w:r>
+        <w:rPr>
+          <w:rFonts w:ascii="Times New Roman" w:hAnsi="Times New Roman" w:hint="eastAsia"/>
+          <w:sz w:val="24"/>
+          <w:szCs w:val="24"/>
+        </w:rPr>
+        <w:t xml:space="preserve"> </w:t>
+      </w:r>
+      <m:oMath>
+        <m:r>
+          <w:rPr>
+            <w:rFonts w:ascii="Cambria Math" w:hAnsi="Cambria Math" w:hint="eastAsia"/>
+            <w:sz w:val="24"/>
+            <w:szCs w:val="24"/>
+          </w:rPr>
+          <m:t>j</m:t>
+        </m:r>
+      </m:oMath>
+      <w:r>
+        <w:rPr>
+          <w:rFonts w:ascii="Times New Roman" w:hAnsi="Times New Roman" w:hint="eastAsia"/>
+          <w:sz w:val="24"/>
+          <w:szCs w:val="24"/>
+        </w:rPr>
+        <w:t xml:space="preserve"> </w:t>
+      </w:r>
+      <w:r>
+        <w:rPr>
+          <w:rFonts w:ascii="Times New Roman" w:hAnsi="Times New Roman" w:hint="eastAsia"/>
+          <w:sz w:val="24"/>
+          <w:szCs w:val="24"/>
+        </w:rPr>
+        <w:t>之间的通勤量（一般为人数）。</w:t>
+      </w:r>
+    </w:p>
+    <w:p>
+      <w:pPr>
+        <w:spacing w:line="360" w:lineRule="auto"/>
+        <w:ind w:firstLineChars="200" w:firstLine="480"/>
+        <w:rPr>
+          <w:rFonts w:ascii="Times New Roman" w:hAnsi="Times New Roman" w:hint="eastAsia"/>
+          <w:sz w:val="24"/>
+          <w:szCs w:val="24"/>
+        </w:rPr>
+      </w:pPr>
+      <w:r>
+        <w:rPr>
+          <w:rFonts w:ascii="Times New Roman" w:hAnsi="Times New Roman" w:hint="eastAsia"/>
+          <w:sz w:val="24"/>
+          <w:szCs w:val="24"/>
+        </w:rPr>
+        <w:t>上述公式需要满足如下约束条件：</w:t>
+      </w:r>
+    </w:p>
+    <w:p>
+      <w:pPr>
+        <w:spacing w:line="360" w:lineRule="auto"/>
+        <w:rPr>
+          <w:rFonts w:ascii="Times New Roman" w:hAnsi="Times New Roman" w:hint="eastAsia"/>
+          <w:sz w:val="24"/>
+          <w:szCs w:val="24"/>
+        </w:rPr>
+      </w:pPr>
+      <m:oMathPara>
+        <m:oMath>
+          <m:eqArr>
+            <m:eqArrPr>
+              <m:maxDist m:val="1"/>
+              <m:ctrlPr>
+                <w:rPr>
+                  <w:rFonts w:ascii="Cambria Math" w:hAnsi="Cambria Math"/>
+                  <w:i/>
+                  <w:sz w:val="24"/>
+                  <w:szCs w:val="24"/>
+                </w:rPr>
+              </m:ctrlPr>
+            </m:eqArrPr>
+            <m:e>
+              <m:nary>
+                <m:naryPr>
+                  <m:chr m:val="∑"/>
+                  <m:ctrlPr>
+                    <w:rPr>
+                      <w:rFonts w:ascii="Cambria Math" w:hAnsi="Cambria Math"/>
+                      <w:sz w:val="24"/>
+                      <w:szCs w:val="24"/>
+                    </w:rPr>
+                  </m:ctrlPr>
+                </m:naryPr>
+                <m:sub>
+                  <m:r>
+                    <w:rPr>
+                      <w:rFonts w:ascii="Cambria Math" w:hAnsi="Cambria Math"/>
+                      <w:sz w:val="24"/>
+                      <w:szCs w:val="24"/>
+                    </w:rPr>
+                    <m:t>i=1</m:t>
+                  </m:r>
+                  <m:ctrlPr>
+                    <w:rPr>
+                      <w:rFonts w:ascii="Cambria Math" w:hAnsi="Cambria Math"/>
+                      <w:i/>
+                      <w:sz w:val="24"/>
+                      <w:szCs w:val="24"/>
+                    </w:rPr>
+                  </m:ctrlPr>
+                </m:sub>
+                <m:sup>
+                  <m:r>
+                    <w:rPr>
+                      <w:rFonts w:ascii="Cambria Math" w:hAnsi="Cambria Math"/>
+                      <w:sz w:val="24"/>
+                      <w:szCs w:val="24"/>
+                    </w:rPr>
+                    <m:t>n</m:t>
+                  </m:r>
+                  <m:ctrlPr>
+                    <w:rPr>
+                      <w:rFonts w:ascii="Cambria Math" w:hAnsi="Cambria Math"/>
+                      <w:i/>
+                      <w:sz w:val="24"/>
+                      <w:szCs w:val="24"/>
+                    </w:rPr>
+                  </m:ctrlPr>
+                </m:sup>
+                <m:e>
+                  <m:sSub>
+                    <m:sSubPr>
+                      <m:ctrlPr>
+                        <w:rPr>
+                          <w:rFonts w:ascii="Cambria Math" w:hAnsi="Cambria Math"/>
+                          <w:i/>
+                          <w:sz w:val="24"/>
+                          <w:szCs w:val="24"/>
+                        </w:rPr>
+                      </m:ctrlPr>
+                    </m:sSubPr>
+                    <m:e>
+                      <m:r>
+                        <w:rPr>
+                          <w:rFonts w:ascii="Cambria Math" w:hAnsi="Cambria Math"/>
+                          <w:sz w:val="24"/>
+                          <w:szCs w:val="24"/>
+                        </w:rPr>
+                        <m:t>X</m:t>
+                      </m:r>
+                    </m:e>
+                    <m:sub>
+                      <m:r>
+                        <w:rPr>
+                          <w:rFonts w:ascii="Cambria Math" w:hAnsi="Cambria Math"/>
+                          <w:sz w:val="24"/>
+                          <w:szCs w:val="24"/>
+                        </w:rPr>
+                        <m:t>ij</m:t>
+                      </m:r>
+                    </m:sub>
+                  </m:sSub>
+                  <m:ctrlPr>
+                    <w:rPr>
+                      <w:rFonts w:ascii="Cambria Math" w:hAnsi="Cambria Math"/>
+                      <w:i/>
+                      <w:sz w:val="24"/>
+                      <w:szCs w:val="24"/>
+                    </w:rPr>
+                  </m:ctrlPr>
+                </m:e>
+              </m:nary>
+              <m:r>
+                <w:rPr>
+                  <w:rFonts w:ascii="Cambria Math" w:hAnsi="Cambria Math"/>
+                  <w:sz w:val="24"/>
+                  <w:szCs w:val="24"/>
+                </w:rPr>
+                <m:t>=</m:t>
+              </m:r>
+              <m:sSub>
+                <m:sSubPr>
+                  <m:ctrlPr>
+                    <w:rPr>
+                      <w:rFonts w:ascii="Cambria Math" w:hAnsi="Cambria Math"/>
+                      <w:i/>
+                      <w:sz w:val="24"/>
+                      <w:szCs w:val="24"/>
+                    </w:rPr>
+                  </m:ctrlPr>
+                </m:sSubPr>
+                <m:e>
+                  <m:r>
+                    <w:rPr>
+                      <w:rFonts w:ascii="Cambria Math" w:hAnsi="Cambria Math"/>
+                      <w:sz w:val="24"/>
+                      <w:szCs w:val="24"/>
+                    </w:rPr>
+                    <m:t>O</m:t>
+                  </m:r>
+                </m:e>
+                <m:sub>
+                  <m:r>
+                    <w:rPr>
+                      <w:rFonts w:ascii="Cambria Math" w:hAnsi="Cambria Math"/>
+                      <w:sz w:val="24"/>
+                      <w:szCs w:val="24"/>
+                    </w:rPr>
+                    <m:t>i</m:t>
+                  </m:r>
+                </m:sub>
+              </m:sSub>
+              <m:r>
+                <w:rPr>
+                  <w:rFonts w:ascii="Cambria Math" w:hAnsi="Cambria Math"/>
+                  <w:sz w:val="24"/>
+                  <w:szCs w:val="24"/>
+                </w:rPr>
+                <m:t>,</m:t>
+              </m:r>
+              <m:r>
+                <m:rPr>
+                  <m:sty m:val="p"/>
+                </m:rPr>
+                <w:rPr>
+                  <w:rFonts w:ascii="Cambria Math" w:hAnsi="Cambria Math"/>
+                  <w:sz w:val="24"/>
+                  <w:szCs w:val="24"/>
+                </w:rPr>
+                <m:t> </m:t>
+              </m:r>
+              <m:r>
+                <w:rPr>
+                  <w:rFonts w:ascii="Cambria Math" w:hAnsi="Cambria Math"/>
+                  <w:sz w:val="24"/>
+                  <w:szCs w:val="24"/>
+                </w:rPr>
+                <m:t>j=1,2,</m:t>
+              </m:r>
+              <m:r>
+                <m:rPr>
+                  <m:sty m:val="p"/>
+                </m:rPr>
+                <w:rPr>
+                  <w:rFonts w:ascii="Cambria Math" w:hAnsi="Cambria Math" w:hint="eastAsia"/>
+                  <w:sz w:val="24"/>
+                  <w:szCs w:val="24"/>
+                </w:rPr>
+                <m:t>…</m:t>
+              </m:r>
+              <m:r>
+                <w:rPr>
+                  <w:rFonts w:ascii="Cambria Math" w:hAnsi="Cambria Math"/>
+                  <w:sz w:val="24"/>
+                  <w:szCs w:val="24"/>
+                </w:rPr>
+                <m:t>,m</m:t>
+              </m:r>
+              <m:r>
+                <w:rPr>
+                  <w:rFonts w:ascii="Cambria Math" w:hAnsi="Cambria Math"/>
+                  <w:sz w:val="24"/>
+                  <w:szCs w:val="24"/>
+                </w:rPr>
+                <m:t>#</m:t>
+              </m:r>
+              <m:d>
+                <m:dPr>
+                  <m:ctrlPr>
+                    <w:rPr>
+                      <w:rFonts w:ascii="Cambria Math" w:hAnsi="Cambria Math"/>
+                      <w:i/>
+                      <w:sz w:val="24"/>
+                      <w:szCs w:val="24"/>
+                    </w:rPr>
+                  </m:ctrlPr>
+                </m:dPr>
+                <m:e>
+                  <m:r>
+                    <w:rPr>
+                      <w:rFonts w:ascii="Cambria Math" w:hAnsi="Cambria Math"/>
+                      <w:sz w:val="24"/>
+                      <w:szCs w:val="24"/>
+                    </w:rPr>
+                    <m:t>2.2</m:t>
+                  </m:r>
+                </m:e>
+              </m:d>
+            </m:e>
+          </m:eqArr>
+        </m:oMath>
+      </m:oMathPara>
+    </w:p>
+    <w:p>
+      <w:pPr>
+        <w:spacing w:line="360" w:lineRule="auto"/>
+        <w:rPr>
+          <w:rFonts w:ascii="Times New Roman" w:hAnsi="Times New Roman"/>
+          <w:sz w:val="24"/>
+          <w:szCs w:val="24"/>
+        </w:rPr>
+      </w:pPr>
+      <m:oMathPara>
+        <m:oMath>
+          <m:eqArr>
+            <m:eqArrPr>
+              <m:maxDist m:val="1"/>
+              <m:ctrlPr>
+                <w:rPr>
+                  <w:rFonts w:ascii="Cambria Math" w:hAnsi="Cambria Math"/>
+                  <w:i/>
+                  <w:sz w:val="24"/>
+                  <w:szCs w:val="24"/>
+                </w:rPr>
+              </m:ctrlPr>
+            </m:eqArrPr>
+            <m:e>
+              <m:nary>
+                <m:naryPr>
+                  <m:chr m:val="∑"/>
+                  <m:ctrlPr>
+                    <w:rPr>
+                      <w:rFonts w:ascii="Cambria Math" w:hAnsi="Cambria Math"/>
+                      <w:sz w:val="24"/>
+                      <w:szCs w:val="24"/>
+                    </w:rPr>
+                  </m:ctrlPr>
+                </m:naryPr>
+                <m:sub>
+                  <m:r>
+                    <w:rPr>
+                      <w:rFonts w:ascii="Cambria Math" w:hAnsi="Cambria Math"/>
+                      <w:sz w:val="24"/>
+                      <w:szCs w:val="24"/>
+                    </w:rPr>
+                    <m:t>j=1</m:t>
+                  </m:r>
+                  <m:ctrlPr>
+                    <w:rPr>
+                      <w:rFonts w:ascii="Cambria Math" w:hAnsi="Cambria Math"/>
+                      <w:i/>
+                      <w:sz w:val="24"/>
+                      <w:szCs w:val="24"/>
+                    </w:rPr>
+                  </m:ctrlPr>
+                </m:sub>
+                <m:sup>
+                  <m:r>
+                    <w:rPr>
+                      <w:rFonts w:ascii="Cambria Math" w:hAnsi="Cambria Math"/>
+                      <w:sz w:val="24"/>
+                      <w:szCs w:val="24"/>
+                    </w:rPr>
+                    <m:t>m</m:t>
+                  </m:r>
+                  <m:ctrlPr>
+                    <w:rPr>
+                      <w:rFonts w:ascii="Cambria Math" w:hAnsi="Cambria Math"/>
+                      <w:i/>
+                      <w:sz w:val="24"/>
+                      <w:szCs w:val="24"/>
+                    </w:rPr>
+                  </m:ctrlPr>
+                </m:sup>
+                <m:e>
+                  <m:sSub>
+                    <m:sSubPr>
+                      <m:ctrlPr>
+                        <w:rPr>
+                          <w:rFonts w:ascii="Cambria Math" w:hAnsi="Cambria Math"/>
+                          <w:i/>
+                          <w:sz w:val="24"/>
+                          <w:szCs w:val="24"/>
+                        </w:rPr>
+                      </m:ctrlPr>
+                    </m:sSubPr>
+                    <m:e>
+                      <m:r>
+                        <w:rPr>
+                          <w:rFonts w:ascii="Cambria Math" w:hAnsi="Cambria Math"/>
+                          <w:sz w:val="24"/>
+                          <w:szCs w:val="24"/>
+                        </w:rPr>
+                        <m:t>X</m:t>
+                      </m:r>
+                    </m:e>
+                    <m:sub>
+                      <m:r>
+                        <w:rPr>
+                          <w:rFonts w:ascii="Cambria Math" w:hAnsi="Cambria Math"/>
+                          <w:sz w:val="24"/>
+                          <w:szCs w:val="24"/>
+                        </w:rPr>
+                        <m:t>ij</m:t>
+                      </m:r>
+                    </m:sub>
+                  </m:sSub>
+                  <m:ctrlPr>
+                    <w:rPr>
+                      <w:rFonts w:ascii="Cambria Math" w:hAnsi="Cambria Math"/>
+                      <w:i/>
+                      <w:sz w:val="24"/>
+                      <w:szCs w:val="24"/>
+                    </w:rPr>
+                  </m:ctrlPr>
+                </m:e>
+              </m:nary>
+              <m:r>
+                <w:rPr>
+                  <w:rFonts w:ascii="Cambria Math" w:hAnsi="Cambria Math"/>
+                  <w:sz w:val="24"/>
+                  <w:szCs w:val="24"/>
+                </w:rPr>
+                <m:t>=</m:t>
+              </m:r>
+              <m:sSub>
+                <m:sSubPr>
+                  <m:ctrlPr>
+                    <w:rPr>
+                      <w:rFonts w:ascii="Cambria Math" w:hAnsi="Cambria Math"/>
+                      <w:i/>
+                      <w:sz w:val="24"/>
+                      <w:szCs w:val="24"/>
+                    </w:rPr>
+                  </m:ctrlPr>
+                </m:sSubPr>
+                <m:e>
+                  <m:r>
+                    <w:rPr>
+                      <w:rFonts w:ascii="Cambria Math" w:hAnsi="Cambria Math"/>
+                      <w:sz w:val="24"/>
+                      <w:szCs w:val="24"/>
+                    </w:rPr>
+                    <m:t>D</m:t>
+                  </m:r>
+                </m:e>
+                <m:sub>
+                  <m:r>
+                    <w:rPr>
+                      <w:rFonts w:ascii="Cambria Math" w:hAnsi="Cambria Math"/>
+                      <w:sz w:val="24"/>
+                      <w:szCs w:val="24"/>
+                    </w:rPr>
+                    <m:t>j</m:t>
+                  </m:r>
+                </m:sub>
+              </m:sSub>
+              <m:r>
+                <w:rPr>
+                  <w:rFonts w:ascii="Cambria Math" w:hAnsi="Cambria Math"/>
+                  <w:sz w:val="24"/>
+                  <w:szCs w:val="24"/>
+                </w:rPr>
+                <m:t>,</m:t>
+              </m:r>
+              <m:r>
+                <m:rPr>
+                  <m:sty m:val="p"/>
+                </m:rPr>
+                <w:rPr>
+                  <w:rFonts w:ascii="Cambria Math" w:hAnsi="Cambria Math"/>
+                  <w:sz w:val="24"/>
+                  <w:szCs w:val="24"/>
+                </w:rPr>
+                <m:t> </m:t>
+              </m:r>
+              <m:r>
+                <w:rPr>
+                  <w:rFonts w:ascii="Cambria Math" w:hAnsi="Cambria Math"/>
+                  <w:sz w:val="24"/>
+                  <w:szCs w:val="24"/>
+                </w:rPr>
+                <m:t>i=1,2,</m:t>
+              </m:r>
+              <m:r>
+                <m:rPr>
+                  <m:sty m:val="p"/>
+                </m:rPr>
+                <w:rPr>
+                  <w:rFonts w:ascii="Cambria Math" w:hAnsi="Cambria Math" w:hint="eastAsia"/>
+                  <w:sz w:val="24"/>
+                  <w:szCs w:val="24"/>
+                </w:rPr>
+                <m:t>…</m:t>
+              </m:r>
+              <m:r>
+                <w:rPr>
+                  <w:rFonts w:ascii="Cambria Math" w:hAnsi="Cambria Math"/>
+                  <w:sz w:val="24"/>
+                  <w:szCs w:val="24"/>
+                </w:rPr>
+                <m:t>,n</m:t>
+              </m:r>
+              <m:r>
+                <w:rPr>
+                  <w:rFonts w:ascii="Cambria Math" w:hAnsi="Cambria Math"/>
+                  <w:sz w:val="24"/>
+                  <w:szCs w:val="24"/>
+                </w:rPr>
+                <m:t>#</m:t>
+              </m:r>
+              <m:d>
+                <m:dPr>
+                  <m:ctrlPr>
+                    <w:rPr>
+                      <w:rFonts w:ascii="Cambria Math" w:hAnsi="Cambria Math"/>
+                      <w:i/>
+                      <w:sz w:val="24"/>
+                      <w:szCs w:val="24"/>
+                    </w:rPr>
+                  </m:ctrlPr>
+                </m:dPr>
+                <m:e>
+                  <m:r>
+                    <w:rPr>
+                      <w:rFonts w:ascii="Cambria Math" w:hAnsi="Cambria Math"/>
+                      <w:sz w:val="24"/>
+                      <w:szCs w:val="24"/>
+                    </w:rPr>
+                    <m:t>2.3</m:t>
+                  </m:r>
+                </m:e>
+              </m:d>
+            </m:e>
+          </m:eqArr>
+        </m:oMath>
+      </m:oMathPara>
+    </w:p>
+    <w:p>
+      <w:pPr>
+        <w:spacing w:line="360" w:lineRule="auto"/>
+        <w:ind w:firstLineChars="200" w:firstLine="480"/>
+        <w:rPr>
+          <w:rFonts w:ascii="Times New Roman" w:hAnsi="Times New Roman" w:hint="eastAsia"/>
+          <w:sz w:val="24"/>
+          <w:szCs w:val="24"/>
+        </w:rPr>
+      </w:pPr>
+      <w:r>
+        <w:rPr>
+          <w:rFonts w:ascii="Times New Roman" w:hAnsi="Times New Roman" w:hint="eastAsia"/>
+          <w:sz w:val="24"/>
+          <w:szCs w:val="24"/>
+        </w:rPr>
+        <w:t>其中，</w:t>
+      </w:r>
+      <m:oMath>
+        <m:sSub>
+          <m:sSubPr>
+            <m:ctrlPr>
+              <w:rPr>
+                <w:rFonts w:ascii="Cambria Math" w:hAnsi="Cambria Math"/>
+                <w:i/>
+                <w:sz w:val="24"/>
+                <w:szCs w:val="24"/>
+              </w:rPr>
+            </m:ctrlPr>
+          </m:sSubPr>
+          <m:e>
+            <m:r>
+              <w:rPr>
+                <w:rFonts w:ascii="Cambria Math" w:hAnsi="Cambria Math" w:hint="eastAsia"/>
+                <w:sz w:val="24"/>
+                <w:szCs w:val="24"/>
+              </w:rPr>
+              <m:t>O</m:t>
+            </m:r>
+            <m:ctrlPr>
+              <w:rPr>
+                <w:rFonts w:ascii="Cambria Math" w:hAnsi="Cambria Math" w:hint="eastAsia"/>
+                <w:i/>
+                <w:sz w:val="24"/>
+                <w:szCs w:val="24"/>
+              </w:rPr>
+            </m:ctrlPr>
+          </m:e>
+          <m:sub>
+            <m:r>
+              <w:rPr>
+                <w:rFonts w:ascii="Cambria Math" w:hAnsi="Cambria Math" w:hint="eastAsia"/>
+                <w:sz w:val="24"/>
+                <w:szCs w:val="24"/>
+              </w:rPr>
+              <m:t>i</m:t>
+            </m:r>
+          </m:sub>
+        </m:sSub>
+      </m:oMath>
+      <w:r>
+        <w:rPr>
+          <w:rFonts w:ascii="Times New Roman" w:hAnsi="Times New Roman" w:hint="eastAsia"/>
+          <w:sz w:val="24"/>
+          <w:szCs w:val="24"/>
+        </w:rPr>
+        <w:t xml:space="preserve"> </w:t>
+      </w:r>
+      <w:r>
+        <w:rPr>
+          <w:rFonts w:ascii="Times New Roman" w:hAnsi="Times New Roman" w:hint="eastAsia"/>
+          <w:sz w:val="24"/>
+          <w:szCs w:val="24"/>
+        </w:rPr>
+        <w:t>为居民</w:t>
+      </w:r>
+      <w:r>
+        <w:rPr>
+          <w:rFonts w:ascii="Times New Roman" w:hAnsi="Times New Roman" w:hint="eastAsia"/>
+          <w:sz w:val="24"/>
+          <w:szCs w:val="24"/>
+        </w:rPr>
+        <w:t xml:space="preserve"> </w:t>
+      </w:r>
+      <m:oMath>
+        <m:r>
+          <w:rPr>
+            <w:rFonts w:ascii="Cambria Math" w:hAnsi="Cambria Math" w:hint="eastAsia"/>
+            <w:sz w:val="24"/>
+            <w:szCs w:val="24"/>
+          </w:rPr>
+          <m:t>i</m:t>
+        </m:r>
+      </m:oMath>
+      <w:r>
+        <w:rPr>
+          <w:rFonts w:ascii="Times New Roman" w:hAnsi="Times New Roman" w:hint="eastAsia"/>
+          <w:sz w:val="24"/>
+          <w:szCs w:val="24"/>
+        </w:rPr>
+        <w:t xml:space="preserve"> </w:t>
+      </w:r>
+      <w:r>
+        <w:rPr>
+          <w:rFonts w:ascii="Times New Roman" w:hAnsi="Times New Roman" w:hint="eastAsia"/>
+          <w:sz w:val="24"/>
+          <w:szCs w:val="24"/>
+        </w:rPr>
+        <w:t>的出发地，</w:t>
+      </w:r>
+      <m:oMath>
+        <m:sSub>
+          <m:sSubPr>
+            <m:ctrlPr>
+              <w:rPr>
+                <w:rFonts w:ascii="Cambria Math" w:hAnsi="Cambria Math"/>
+                <w:i/>
+                <w:sz w:val="24"/>
+                <w:szCs w:val="24"/>
+              </w:rPr>
+            </m:ctrlPr>
+          </m:sSubPr>
+          <m:e>
+            <m:r>
+              <w:rPr>
+                <w:rFonts w:ascii="Cambria Math" w:hAnsi="Cambria Math" w:hint="eastAsia"/>
+                <w:sz w:val="24"/>
+                <w:szCs w:val="24"/>
+              </w:rPr>
+              <m:t>D</m:t>
+            </m:r>
+            <m:ctrlPr>
+              <w:rPr>
+                <w:rFonts w:ascii="Cambria Math" w:hAnsi="Cambria Math" w:hint="eastAsia"/>
+                <w:i/>
+                <w:sz w:val="24"/>
+                <w:szCs w:val="24"/>
+              </w:rPr>
+            </m:ctrlPr>
+          </m:e>
+          <m:sub>
+            <m:r>
+              <w:rPr>
+                <w:rFonts w:ascii="Cambria Math" w:hAnsi="Cambria Math" w:hint="eastAsia"/>
+                <w:sz w:val="24"/>
+                <w:szCs w:val="24"/>
+              </w:rPr>
+              <m:t>j</m:t>
+            </m:r>
+          </m:sub>
+        </m:sSub>
+      </m:oMath>
+      <w:r>
+        <w:rPr>
+          <w:rFonts w:ascii="Times New Roman" w:hAnsi="Times New Roman" w:hint="eastAsia"/>
+          <w:sz w:val="24"/>
+          <w:szCs w:val="24"/>
+        </w:rPr>
+        <w:t xml:space="preserve"> </w:t>
+      </w:r>
+      <w:r>
+        <w:rPr>
+          <w:rFonts w:ascii="Times New Roman" w:hAnsi="Times New Roman" w:hint="eastAsia"/>
+          <w:sz w:val="24"/>
+          <w:szCs w:val="24"/>
+        </w:rPr>
+        <w:t>为就业岗位</w:t>
+      </w:r>
+      <w:r>
+        <w:rPr>
+          <w:rFonts w:ascii="Times New Roman" w:hAnsi="Times New Roman" w:hint="eastAsia"/>
+          <w:sz w:val="24"/>
+          <w:szCs w:val="24"/>
+        </w:rPr>
+        <w:t xml:space="preserve"> </w:t>
+      </w:r>
+      <m:oMath>
+        <m:r>
+          <w:rPr>
+            <w:rFonts w:ascii="Cambria Math" w:hAnsi="Cambria Math" w:hint="eastAsia"/>
+            <w:sz w:val="24"/>
+            <w:szCs w:val="24"/>
+          </w:rPr>
+          <m:t>j</m:t>
+        </m:r>
+      </m:oMath>
+      <w:r>
+        <w:rPr>
+          <w:rFonts w:ascii="Times New Roman" w:hAnsi="Times New Roman" w:hint="eastAsia"/>
+          <w:sz w:val="24"/>
+          <w:szCs w:val="24"/>
+        </w:rPr>
+        <w:t xml:space="preserve"> </w:t>
+      </w:r>
+      <w:r>
+        <w:rPr>
+          <w:rFonts w:ascii="Times New Roman" w:hAnsi="Times New Roman" w:hint="eastAsia"/>
+          <w:sz w:val="24"/>
+          <w:szCs w:val="24"/>
+        </w:rPr>
+        <w:t>的目的地。</w:t>
+      </w:r>
+    </w:p>
+    <w:p>
+      <w:pPr>
+        <w:spacing w:line="360" w:lineRule="auto"/>
+        <w:ind w:firstLineChars="200" w:firstLine="480"/>
+        <w:rPr>
+          <w:rFonts w:ascii="Times New Roman" w:hAnsi="Times New Roman" w:hint="eastAsia"/>
+          <w:sz w:val="24"/>
+          <w:szCs w:val="24"/>
+        </w:rPr>
+      </w:pPr>
+      <w:r>
+        <w:rPr>
+          <w:rFonts w:ascii="Times New Roman" w:hAnsi="Times New Roman" w:hint="eastAsia"/>
+          <w:sz w:val="24"/>
+          <w:szCs w:val="24"/>
+        </w:rPr>
+        <w:t>居民实际通勤情况可以使用问卷调查、</w:t>
+      </w:r>
+      <w:r>
+        <w:rPr>
+          <w:rFonts w:ascii="Times New Roman" w:hAnsi="Times New Roman" w:hint="eastAsia"/>
+          <w:sz w:val="24"/>
+          <w:szCs w:val="24"/>
+        </w:rPr>
+        <w:t xml:space="preserve">GPS </w:t>
+      </w:r>
+      <w:r>
+        <w:rPr>
+          <w:rFonts w:ascii="Times New Roman" w:hAnsi="Times New Roman" w:hint="eastAsia"/>
+          <w:sz w:val="24"/>
+          <w:szCs w:val="24"/>
+        </w:rPr>
+        <w:t>轨迹数据、公交刷卡数据等方式获取，通过计算实际通勤距离</w:t>
+      </w:r>
+      <m:oMath>
+        <m:sSub>
+          <m:sSubPr>
+            <m:ctrlPr>
+              <w:rPr>
+                <w:rFonts w:ascii="Cambria Math" w:hAnsi="Cambria Math"/>
+                <w:i/>
+                <w:sz w:val="24"/>
+                <w:szCs w:val="24"/>
+              </w:rPr>
+            </m:ctrlPr>
+          </m:sSubPr>
+          <m:e>
+            <m:r>
+              <w:rPr>
+                <w:rFonts w:ascii="Cambria Math" w:hAnsi="Cambria Math" w:hint="eastAsia"/>
+                <w:sz w:val="24"/>
+                <w:szCs w:val="24"/>
+              </w:rPr>
+              <m:t>T</m:t>
+            </m:r>
+            <m:ctrlPr>
+              <w:rPr>
+                <w:rFonts w:ascii="Cambria Math" w:hAnsi="Cambria Math" w:hint="eastAsia"/>
+                <w:i/>
+                <w:sz w:val="24"/>
+                <w:szCs w:val="24"/>
+              </w:rPr>
+            </m:ctrlPr>
+          </m:e>
+          <m:sub>
+            <m:r>
+              <w:rPr>
+                <w:rFonts w:ascii="Cambria Math" w:hAnsi="Cambria Math" w:hint="eastAsia"/>
+                <w:sz w:val="24"/>
+                <w:szCs w:val="24"/>
+              </w:rPr>
+              <m:t>act</m:t>
+            </m:r>
+          </m:sub>
+        </m:sSub>
+      </m:oMath>
+      <w:r>
+        <w:rPr>
+          <w:rFonts w:ascii="Times New Roman" w:hAnsi="Times New Roman" w:hint="eastAsia"/>
+          <w:sz w:val="24"/>
+          <w:szCs w:val="24"/>
+        </w:rPr>
+        <w:t xml:space="preserve"> </w:t>
+      </w:r>
+      <w:r>
+        <w:rPr>
+          <w:rFonts w:ascii="Times New Roman" w:hAnsi="Times New Roman" w:hint="eastAsia"/>
+          <w:sz w:val="24"/>
+          <w:szCs w:val="24"/>
+        </w:rPr>
+        <w:t>结合理论通勤距离</w:t>
+      </w:r>
+      <m:oMath>
+        <m:sSub>
+          <m:sSubPr>
+            <m:ctrlPr>
+              <w:rPr>
+                <w:rFonts w:ascii="Cambria Math" w:hAnsi="Cambria Math"/>
+                <w:i/>
+                <w:sz w:val="24"/>
+                <w:szCs w:val="24"/>
+              </w:rPr>
+            </m:ctrlPr>
+          </m:sSubPr>
+          <m:e>
+            <m:r>
+              <w:rPr>
+                <w:rFonts w:ascii="Cambria Math" w:hAnsi="Cambria Math" w:hint="eastAsia"/>
+                <w:sz w:val="24"/>
+                <w:szCs w:val="24"/>
+              </w:rPr>
+              <m:t>T</m:t>
+            </m:r>
+            <m:ctrlPr>
+              <w:rPr>
+                <w:rFonts w:ascii="Cambria Math" w:hAnsi="Cambria Math" w:hint="eastAsia"/>
+                <w:i/>
+                <w:sz w:val="24"/>
+                <w:szCs w:val="24"/>
+              </w:rPr>
+            </m:ctrlPr>
+          </m:e>
+          <m:sub>
+            <m:r>
+              <w:rPr>
+                <w:rFonts w:ascii="Cambria Math" w:hAnsi="Cambria Math" w:hint="eastAsia"/>
+                <w:sz w:val="24"/>
+                <w:szCs w:val="24"/>
+              </w:rPr>
+              <m:t>min</m:t>
+            </m:r>
+          </m:sub>
+        </m:sSub>
+      </m:oMath>
+      <w:r>
+        <w:rPr>
+          <w:rFonts w:ascii="Times New Roman" w:hAnsi="Times New Roman" w:hint="eastAsia"/>
+          <w:sz w:val="24"/>
+          <w:szCs w:val="24"/>
+        </w:rPr>
+        <w:t xml:space="preserve"> </w:t>
+      </w:r>
+      <w:r>
+        <w:rPr>
+          <w:rFonts w:ascii="Times New Roman" w:hAnsi="Times New Roman" w:hint="eastAsia"/>
+          <w:sz w:val="24"/>
+          <w:szCs w:val="24"/>
+        </w:rPr>
+        <w:t>可以计算出过剩</w:t>
       </w:r>
       <w:proofErr w:type="gramStart"/>
       <w:r>
@@ -6693,7 +8384,7 @@
           <w:sz w:val="24"/>
           <w:szCs w:val="24"/>
         </w:rPr>
-        <w:t>单中心</w:t>
+        <w:t>通勤率</w:t>
       </w:r>
       <w:proofErr w:type="gramEnd"/>
       <w:r>
@@ -6702,124 +8393,320 @@
           <w:sz w:val="24"/>
           <w:szCs w:val="24"/>
         </w:rPr>
-        <w:t>模型，认为城市中心提供了所有的就业机会。后来随着计算机技术及地理信息系统的发展，有学者使用泰森多边形将城市划分为多个职住格网，更精细地建模城市职住空间分布情况。在理论通勤距离计算方面，主要计算方法包括：</w:t>
-      </w:r>
-      <w:r>
-        <w:rPr>
-          <w:rFonts w:ascii="Times New Roman" w:hAnsi="Times New Roman" w:hint="eastAsia"/>
-          <w:sz w:val="24"/>
-          <w:szCs w:val="24"/>
-        </w:rPr>
-        <w:t>1</w:t>
-      </w:r>
-      <w:r>
-        <w:rPr>
-          <w:rFonts w:ascii="Times New Roman" w:hAnsi="Times New Roman" w:hint="eastAsia"/>
-          <w:sz w:val="24"/>
-          <w:szCs w:val="24"/>
-        </w:rPr>
-        <w:t>）</w:t>
-      </w:r>
-      <w:r>
-        <w:rPr>
-          <w:rFonts w:ascii="Times New Roman" w:hAnsi="Times New Roman" w:hint="eastAsia"/>
-          <w:sz w:val="24"/>
-          <w:szCs w:val="24"/>
-        </w:rPr>
-        <w:lastRenderedPageBreak/>
-        <w:t>交通问题线性规划最优化函数（</w:t>
-      </w:r>
-      <w:r>
-        <w:rPr>
-          <w:rFonts w:ascii="Times New Roman" w:hAnsi="Times New Roman" w:hint="eastAsia"/>
-          <w:sz w:val="24"/>
-          <w:szCs w:val="24"/>
-        </w:rPr>
-        <w:t>Transportation Problem in Linear Programming, TPLP</w:t>
-      </w:r>
-      <w:r>
-        <w:rPr>
-          <w:rFonts w:ascii="Times New Roman" w:hAnsi="Times New Roman" w:hint="eastAsia"/>
-          <w:sz w:val="24"/>
-          <w:szCs w:val="24"/>
-        </w:rPr>
-        <w:t>）：采用线性规划的方法，以交通成本最小为优化目标，职</w:t>
-      </w:r>
-      <w:proofErr w:type="gramStart"/>
-      <w:r>
-        <w:rPr>
-          <w:rFonts w:ascii="Times New Roman" w:hAnsi="Times New Roman" w:hint="eastAsia"/>
-          <w:sz w:val="24"/>
-          <w:szCs w:val="24"/>
-        </w:rPr>
-        <w:t>住人数</w:t>
-      </w:r>
-      <w:proofErr w:type="gramEnd"/>
-      <w:r>
-        <w:rPr>
-          <w:rFonts w:ascii="Times New Roman" w:hAnsi="Times New Roman" w:hint="eastAsia"/>
-          <w:sz w:val="24"/>
-          <w:szCs w:val="24"/>
-        </w:rPr>
-        <w:t>分布守恒为约束条件求解理论通勤距离；</w:t>
-      </w:r>
-      <w:r>
-        <w:rPr>
-          <w:rFonts w:ascii="Times New Roman" w:hAnsi="Times New Roman" w:hint="eastAsia"/>
-          <w:sz w:val="24"/>
-          <w:szCs w:val="24"/>
-        </w:rPr>
-        <w:t>2</w:t>
-      </w:r>
-      <w:r>
-        <w:rPr>
-          <w:rFonts w:ascii="Times New Roman" w:hAnsi="Times New Roman" w:hint="eastAsia"/>
-          <w:sz w:val="24"/>
-          <w:szCs w:val="24"/>
-        </w:rPr>
-        <w:t>）最大熵值法与蒙特卡罗仿真模型：最大熵值法是一种基于信息论的随机模拟方法，计算简单，不需要大量数据。蒙特卡罗模拟是一种基于随机抽样的统计方法，灵活性高，计算量大，结果受随机抽样影响；</w:t>
-      </w:r>
-      <w:r>
-        <w:rPr>
-          <w:rFonts w:ascii="Times New Roman" w:hAnsi="Times New Roman" w:hint="eastAsia"/>
-          <w:sz w:val="24"/>
-          <w:szCs w:val="24"/>
-        </w:rPr>
-        <w:t>3</w:t>
-      </w:r>
-      <w:r>
-        <w:rPr>
-          <w:rFonts w:ascii="Times New Roman" w:hAnsi="Times New Roman" w:hint="eastAsia"/>
-          <w:sz w:val="24"/>
-          <w:szCs w:val="24"/>
-        </w:rPr>
-        <w:t>）等比例匹配通勤：认为就业岗位分配与企业所占区域在区域中的比例相同。其中，</w:t>
-      </w:r>
-      <w:r>
-        <w:rPr>
-          <w:rFonts w:ascii="Times New Roman" w:hAnsi="Times New Roman" w:hint="eastAsia"/>
-          <w:sz w:val="24"/>
-          <w:szCs w:val="24"/>
-        </w:rPr>
-        <w:t xml:space="preserve">TPLP </w:t>
-      </w:r>
-      <w:r>
-        <w:rPr>
-          <w:rFonts w:ascii="Times New Roman" w:hAnsi="Times New Roman" w:hint="eastAsia"/>
-          <w:sz w:val="24"/>
-          <w:szCs w:val="24"/>
-        </w:rPr>
-        <w:t>的其基本原理是将城市中的就业岗位和居住地视为节点，将通勤视为弧线，并以交通成本最小化为目标，求解所有居民的通勤路径和通勤距离。</w:t>
-      </w:r>
-    </w:p>
-    <w:p>
-      <w:pPr>
-        <w:spacing w:line="460" w:lineRule="exact"/>
-        <w:rPr>
-          <w:rFonts w:ascii="Times New Roman" w:hAnsi="Times New Roman"/>
-          <w:szCs w:val="21"/>
-        </w:rPr>
-      </w:pPr>
+        <w:t xml:space="preserve"> </w:t>
+      </w:r>
+      <m:oMath>
+        <m:sSub>
+          <m:sSubPr>
+            <m:ctrlPr>
+              <w:rPr>
+                <w:rFonts w:ascii="Cambria Math" w:hAnsi="Cambria Math"/>
+                <w:i/>
+                <w:sz w:val="24"/>
+                <w:szCs w:val="24"/>
+              </w:rPr>
+            </m:ctrlPr>
+          </m:sSubPr>
+          <m:e>
+            <m:r>
+              <w:rPr>
+                <w:rFonts w:ascii="Cambria Math" w:hAnsi="Cambria Math" w:hint="eastAsia"/>
+                <w:sz w:val="24"/>
+                <w:szCs w:val="24"/>
+              </w:rPr>
+              <m:t>C</m:t>
+            </m:r>
+            <m:ctrlPr>
+              <w:rPr>
+                <w:rFonts w:ascii="Cambria Math" w:hAnsi="Cambria Math" w:hint="eastAsia"/>
+                <w:i/>
+                <w:sz w:val="24"/>
+                <w:szCs w:val="24"/>
+              </w:rPr>
+            </m:ctrlPr>
+          </m:e>
+          <m:sub>
+            <m:r>
+              <w:rPr>
+                <w:rFonts w:ascii="Cambria Math" w:hAnsi="Cambria Math" w:hint="eastAsia"/>
+                <w:sz w:val="24"/>
+                <w:szCs w:val="24"/>
+              </w:rPr>
+              <m:t>ex</m:t>
+            </m:r>
+          </m:sub>
+        </m:sSub>
+      </m:oMath>
+      <w:r>
+        <w:rPr>
+          <w:rFonts w:ascii="Times New Roman" w:hAnsi="Times New Roman" w:hint="eastAsia"/>
+          <w:sz w:val="24"/>
+          <w:szCs w:val="24"/>
+        </w:rPr>
+        <w:t xml:space="preserve"> </w:t>
+      </w:r>
+      <w:r>
+        <w:rPr>
+          <w:rFonts w:ascii="Times New Roman" w:hAnsi="Times New Roman" w:hint="eastAsia"/>
+          <w:sz w:val="24"/>
+          <w:szCs w:val="24"/>
+        </w:rPr>
+        <w:t>：</w:t>
+      </w:r>
+    </w:p>
+    <w:p>
+      <w:pPr>
+        <w:spacing w:line="360" w:lineRule="auto"/>
+        <w:ind w:firstLineChars="200" w:firstLine="480"/>
+        <w:rPr>
+          <w:rFonts w:ascii="Times New Roman" w:hAnsi="Times New Roman" w:hint="eastAsia"/>
+          <w:sz w:val="24"/>
+          <w:szCs w:val="24"/>
+        </w:rPr>
+      </w:pPr>
+      <m:oMathPara>
+        <m:oMath>
+          <m:eqArr>
+            <m:eqArrPr>
+              <m:maxDist m:val="1"/>
+              <m:ctrlPr>
+                <w:rPr>
+                  <w:rFonts w:ascii="Cambria Math" w:hAnsi="Cambria Math"/>
+                  <w:i/>
+                  <w:sz w:val="24"/>
+                  <w:szCs w:val="24"/>
+                </w:rPr>
+              </m:ctrlPr>
+            </m:eqArrPr>
+            <m:e>
+              <m:sSub>
+                <m:sSubPr>
+                  <m:ctrlPr>
+                    <w:rPr>
+                      <w:rFonts w:ascii="Cambria Math" w:hAnsi="Cambria Math"/>
+                      <w:i/>
+                      <w:sz w:val="24"/>
+                      <w:szCs w:val="24"/>
+                    </w:rPr>
+                  </m:ctrlPr>
+                </m:sSubPr>
+                <m:e>
+                  <m:r>
+                    <w:rPr>
+                      <w:rFonts w:ascii="Cambria Math" w:hAnsi="Cambria Math"/>
+                      <w:sz w:val="24"/>
+                      <w:szCs w:val="24"/>
+                    </w:rPr>
+                    <m:t>C</m:t>
+                  </m:r>
+                </m:e>
+                <m:sub>
+                  <m:r>
+                    <w:rPr>
+                      <w:rFonts w:ascii="Cambria Math" w:hAnsi="Cambria Math"/>
+                      <w:sz w:val="24"/>
+                      <w:szCs w:val="24"/>
+                    </w:rPr>
+                    <m:t>ex</m:t>
+                  </m:r>
+                </m:sub>
+              </m:sSub>
+              <m:r>
+                <w:rPr>
+                  <w:rFonts w:ascii="Cambria Math" w:hAnsi="Cambria Math"/>
+                  <w:sz w:val="24"/>
+                  <w:szCs w:val="24"/>
+                </w:rPr>
+                <m:t>=</m:t>
+              </m:r>
+              <m:f>
+                <m:fPr>
+                  <m:ctrlPr>
+                    <w:rPr>
+                      <w:rFonts w:ascii="Cambria Math" w:hAnsi="Cambria Math"/>
+                      <w:sz w:val="24"/>
+                      <w:szCs w:val="24"/>
+                    </w:rPr>
+                  </m:ctrlPr>
+                </m:fPr>
+                <m:num>
+                  <m:sSub>
+                    <m:sSubPr>
+                      <m:ctrlPr>
+                        <w:rPr>
+                          <w:rFonts w:ascii="Cambria Math" w:hAnsi="Cambria Math"/>
+                          <w:i/>
+                          <w:sz w:val="24"/>
+                          <w:szCs w:val="24"/>
+                        </w:rPr>
+                      </m:ctrlPr>
+                    </m:sSubPr>
+                    <m:e>
+                      <m:r>
+                        <w:rPr>
+                          <w:rFonts w:ascii="Cambria Math" w:hAnsi="Cambria Math"/>
+                          <w:sz w:val="24"/>
+                          <w:szCs w:val="24"/>
+                        </w:rPr>
+                        <m:t>T</m:t>
+                      </m:r>
+                    </m:e>
+                    <m:sub>
+                      <m:r>
+                        <w:rPr>
+                          <w:rFonts w:ascii="Cambria Math" w:hAnsi="Cambria Math"/>
+                          <w:sz w:val="24"/>
+                          <w:szCs w:val="24"/>
+                        </w:rPr>
+                        <m:t>act</m:t>
+                      </m:r>
+                    </m:sub>
+                  </m:sSub>
+                  <m:r>
+                    <w:rPr>
+                      <w:rFonts w:ascii="Cambria Math" w:hAnsi="Cambria Math"/>
+                      <w:sz w:val="24"/>
+                      <w:szCs w:val="24"/>
+                    </w:rPr>
+                    <m:t>-</m:t>
+                  </m:r>
+                  <m:sSub>
+                    <m:sSubPr>
+                      <m:ctrlPr>
+                        <w:rPr>
+                          <w:rFonts w:ascii="Cambria Math" w:hAnsi="Cambria Math"/>
+                          <w:i/>
+                          <w:sz w:val="24"/>
+                          <w:szCs w:val="24"/>
+                        </w:rPr>
+                      </m:ctrlPr>
+                    </m:sSubPr>
+                    <m:e>
+                      <m:r>
+                        <w:rPr>
+                          <w:rFonts w:ascii="Cambria Math" w:hAnsi="Cambria Math"/>
+                          <w:sz w:val="24"/>
+                          <w:szCs w:val="24"/>
+                        </w:rPr>
+                        <m:t>T</m:t>
+                      </m:r>
+                    </m:e>
+                    <m:sub>
+                      <m:r>
+                        <w:rPr>
+                          <w:rFonts w:ascii="Cambria Math" w:hAnsi="Cambria Math"/>
+                          <w:sz w:val="24"/>
+                          <w:szCs w:val="24"/>
+                        </w:rPr>
+                        <m:t>min</m:t>
+                      </m:r>
+                    </m:sub>
+                  </m:sSub>
+                  <m:ctrlPr>
+                    <w:rPr>
+                      <w:rFonts w:ascii="Cambria Math" w:hAnsi="Cambria Math"/>
+                      <w:i/>
+                      <w:sz w:val="24"/>
+                      <w:szCs w:val="24"/>
+                    </w:rPr>
+                  </m:ctrlPr>
+                </m:num>
+                <m:den>
+                  <m:sSub>
+                    <m:sSubPr>
+                      <m:ctrlPr>
+                        <w:rPr>
+                          <w:rFonts w:ascii="Cambria Math" w:hAnsi="Cambria Math"/>
+                          <w:i/>
+                          <w:sz w:val="24"/>
+                          <w:szCs w:val="24"/>
+                        </w:rPr>
+                      </m:ctrlPr>
+                    </m:sSubPr>
+                    <m:e>
+                      <m:r>
+                        <w:rPr>
+                          <w:rFonts w:ascii="Cambria Math" w:hAnsi="Cambria Math"/>
+                          <w:sz w:val="24"/>
+                          <w:szCs w:val="24"/>
+                        </w:rPr>
+                        <m:t>T</m:t>
+                      </m:r>
+                    </m:e>
+                    <m:sub>
+                      <m:r>
+                        <w:rPr>
+                          <w:rFonts w:ascii="Cambria Math" w:hAnsi="Cambria Math"/>
+                          <w:sz w:val="24"/>
+                          <w:szCs w:val="24"/>
+                        </w:rPr>
+                        <m:t>min</m:t>
+                      </m:r>
+                    </m:sub>
+                  </m:sSub>
+                  <m:ctrlPr>
+                    <w:rPr>
+                      <w:rFonts w:ascii="Cambria Math" w:hAnsi="Cambria Math"/>
+                      <w:i/>
+                      <w:sz w:val="24"/>
+                      <w:szCs w:val="24"/>
+                    </w:rPr>
+                  </m:ctrlPr>
+                </m:den>
+              </m:f>
+              <m:r>
+                <m:rPr>
+                  <m:sty m:val="p"/>
+                </m:rPr>
+                <w:rPr>
+                  <w:rFonts w:ascii="Cambria Math" w:hAnsi="Cambria Math" w:hint="eastAsia"/>
+                  <w:sz w:val="24"/>
+                  <w:szCs w:val="24"/>
+                </w:rPr>
+                <m:t>×</m:t>
+              </m:r>
+              <m:r>
+                <w:rPr>
+                  <w:rFonts w:ascii="Cambria Math" w:hAnsi="Cambria Math"/>
+                  <w:sz w:val="24"/>
+                  <w:szCs w:val="24"/>
+                </w:rPr>
+                <m:t>100%</m:t>
+              </m:r>
+              <m:r>
+                <w:rPr>
+                  <w:rFonts w:ascii="Cambria Math" w:hAnsi="Cambria Math"/>
+                  <w:sz w:val="24"/>
+                  <w:szCs w:val="24"/>
+                </w:rPr>
+                <m:t>#</m:t>
+              </m:r>
+              <m:d>
+                <m:dPr>
+                  <m:ctrlPr>
+                    <w:rPr>
+                      <w:rFonts w:ascii="Cambria Math" w:hAnsi="Cambria Math"/>
+                      <w:i/>
+                      <w:sz w:val="24"/>
+                      <w:szCs w:val="24"/>
+                    </w:rPr>
+                  </m:ctrlPr>
+                </m:dPr>
+                <m:e>
+                  <m:r>
+                    <w:rPr>
+                      <w:rFonts w:ascii="Cambria Math" w:hAnsi="Cambria Math"/>
+                      <w:sz w:val="24"/>
+                      <w:szCs w:val="24"/>
+                    </w:rPr>
+                    <m:t>2.4</m:t>
+                  </m:r>
+                </m:e>
+              </m:d>
+            </m:e>
+          </m:eqArr>
+        </m:oMath>
+      </m:oMathPara>
     </w:p>
     <w:p>
       <w:pPr>
@@ -6878,80 +8765,65 @@
     <w:p>
       <w:pPr>
         <w:spacing w:line="360" w:lineRule="auto"/>
-        <w:ind w:firstLineChars="200" w:firstLine="480"/>
-        <w:rPr>
-          <w:rFonts w:ascii="Times New Roman" w:hAnsi="Times New Roman"/>
-          <w:sz w:val="24"/>
-          <w:szCs w:val="24"/>
-        </w:rPr>
-      </w:pPr>
-      <w:r>
-        <w:rPr>
-          <w:rFonts w:ascii="Times New Roman" w:hAnsi="Times New Roman" w:hint="eastAsia"/>
-          <w:sz w:val="24"/>
-          <w:szCs w:val="24"/>
-        </w:rPr>
-        <w:t>如广泛分布在黄河流域一带的黄土地质均匀，其粉砂含量占</w:t>
-      </w:r>
-      <w:r>
-        <w:rPr>
-          <w:rFonts w:ascii="Times New Roman" w:hAnsi="Times New Roman"/>
-          <w:sz w:val="24"/>
-          <w:szCs w:val="24"/>
-        </w:rPr>
-        <w:t>60%~70%</w:t>
-      </w:r>
-      <w:r>
-        <w:rPr>
-          <w:rFonts w:ascii="Times New Roman" w:hAnsi="Times New Roman" w:hint="eastAsia"/>
-          <w:sz w:val="24"/>
-          <w:szCs w:val="24"/>
-        </w:rPr>
-        <w:t>，缺乏团粒结构，</w:t>
-      </w:r>
-      <w:proofErr w:type="gramStart"/>
-      <w:r>
-        <w:rPr>
-          <w:rFonts w:ascii="Times New Roman" w:hAnsi="Times New Roman" w:hint="eastAsia"/>
-          <w:sz w:val="24"/>
-          <w:szCs w:val="24"/>
-        </w:rPr>
-        <w:t>粒间的</w:t>
-      </w:r>
-      <w:proofErr w:type="gramEnd"/>
-      <w:r>
-        <w:rPr>
-          <w:rFonts w:ascii="Times New Roman" w:hAnsi="Times New Roman" w:hint="eastAsia"/>
-          <w:sz w:val="24"/>
-          <w:szCs w:val="24"/>
-        </w:rPr>
-        <w:t>固结主要依靠硫酸钙质，这种硫酸钙质遇水极易溶解流失，加上黄土孔隙率极高，抗蚀能力很差</w:t>
-      </w:r>
-      <w:r>
-        <w:rPr>
-          <w:rFonts w:ascii="Times New Roman" w:hAnsi="Times New Roman" w:hint="eastAsia"/>
-          <w:sz w:val="24"/>
-          <w:szCs w:val="24"/>
-          <w:vertAlign w:val="superscript"/>
-        </w:rPr>
-        <w:t>[</w:t>
-      </w:r>
-      <w:r>
-        <w:rPr>
-          <w:rFonts w:ascii="Times New Roman" w:hAnsi="Times New Roman"/>
-          <w:sz w:val="24"/>
-          <w:szCs w:val="24"/>
-          <w:vertAlign w:val="superscript"/>
-        </w:rPr>
-        <w:t>1]</w:t>
-      </w:r>
-      <w:r>
-        <w:rPr>
-          <w:rFonts w:ascii="Times New Roman" w:hAnsi="Times New Roman" w:hint="eastAsia"/>
-          <w:sz w:val="24"/>
-          <w:szCs w:val="24"/>
-        </w:rPr>
-        <w:t>。</w:t>
+        <w:outlineLvl w:val="2"/>
+        <w:rPr>
+          <w:rFonts w:ascii="Times New Roman" w:eastAsia="黑体" w:hAnsi="Times New Roman"/>
+          <w:sz w:val="24"/>
+          <w:szCs w:val="24"/>
+        </w:rPr>
+      </w:pPr>
+      <w:r>
+        <w:rPr>
+          <w:rFonts w:ascii="Times New Roman" w:eastAsia="黑体" w:hAnsi="Times New Roman" w:hint="eastAsia"/>
+          <w:b/>
+          <w:sz w:val="24"/>
+          <w:szCs w:val="24"/>
+        </w:rPr>
+        <w:t>2</w:t>
+      </w:r>
+      <w:r>
+        <w:rPr>
+          <w:rFonts w:ascii="Times New Roman" w:eastAsia="黑体" w:hAnsi="Times New Roman"/>
+          <w:b/>
+          <w:sz w:val="24"/>
+          <w:szCs w:val="24"/>
+        </w:rPr>
+        <w:t>.</w:t>
+      </w:r>
+      <w:r>
+        <w:rPr>
+          <w:rFonts w:ascii="Times New Roman" w:eastAsia="黑体" w:hAnsi="Times New Roman" w:hint="eastAsia"/>
+          <w:b/>
+          <w:sz w:val="24"/>
+          <w:szCs w:val="24"/>
+        </w:rPr>
+        <w:t>2</w:t>
+      </w:r>
+      <w:r>
+        <w:rPr>
+          <w:rFonts w:ascii="Times New Roman" w:eastAsia="黑体" w:hAnsi="Times New Roman"/>
+          <w:b/>
+          <w:sz w:val="24"/>
+          <w:szCs w:val="24"/>
+        </w:rPr>
+        <w:t>.1</w:t>
+      </w:r>
+      <w:r>
+        <w:rPr>
+          <w:rFonts w:ascii="Times New Roman" w:eastAsia="黑体" w:hAnsi="Times New Roman"/>
+          <w:sz w:val="24"/>
+          <w:szCs w:val="24"/>
+        </w:rPr>
+        <w:t xml:space="preserve"> </w:t>
+      </w:r>
+      <w:r>
+        <w:rPr>
+          <w:rFonts w:ascii="Times New Roman" w:eastAsia="黑体" w:hAnsi="Times New Roman" w:hint="eastAsia"/>
+          <w:b/>
+          <w:sz w:val="24"/>
+          <w:szCs w:val="24"/>
+        </w:rPr>
+        <w:t>聚类分析</w:t>
       </w:r>
     </w:p>
     <w:p>
@@ -6959,18 +8831,63 @@
         <w:spacing w:line="360" w:lineRule="auto"/>
         <w:ind w:firstLineChars="200" w:firstLine="480"/>
         <w:rPr>
-          <w:rFonts w:ascii="Times New Roman" w:hAnsi="Times New Roman"/>
-          <w:sz w:val="24"/>
-          <w:szCs w:val="24"/>
-        </w:rPr>
-      </w:pPr>
-      <w:r>
-        <w:rPr>
-          <w:rFonts w:ascii="Times New Roman" w:hAnsi="Times New Roman"/>
-          <w:sz w:val="24"/>
-          <w:szCs w:val="24"/>
-        </w:rPr>
-        <w:t>.......</w:t>
+          <w:rFonts w:ascii="Times New Roman" w:hAnsi="Times New Roman" w:hint="eastAsia"/>
+          <w:sz w:val="24"/>
+          <w:szCs w:val="24"/>
+        </w:rPr>
+      </w:pPr>
+      <w:r>
+        <w:rPr>
+          <w:rFonts w:ascii="Times New Roman" w:hAnsi="Times New Roman" w:hint="eastAsia"/>
+          <w:sz w:val="24"/>
+          <w:szCs w:val="24"/>
+        </w:rPr>
+        <w:t>聚类分析指的是按照一定的分类规则（距离、相似性等）将一组数据划分为</w:t>
+      </w:r>
+      <w:proofErr w:type="gramStart"/>
+      <w:r>
+        <w:rPr>
+          <w:rFonts w:ascii="Times New Roman" w:hAnsi="Times New Roman" w:hint="eastAsia"/>
+          <w:sz w:val="24"/>
+          <w:szCs w:val="24"/>
+        </w:rPr>
+        <w:t>多个类簇的</w:t>
+      </w:r>
+      <w:proofErr w:type="gramEnd"/>
+      <w:r>
+        <w:rPr>
+          <w:rFonts w:ascii="Times New Roman" w:hAnsi="Times New Roman" w:hint="eastAsia"/>
+          <w:sz w:val="24"/>
+          <w:szCs w:val="24"/>
+        </w:rPr>
+        <w:t>过程，是一种无监督的探索性数据分析（数据挖掘）方法，在大数据分析、计算机图形学、模式识别等专业领域应用广泛。聚类分析过程往往涉及许多算法与</w:t>
+      </w:r>
+      <w:proofErr w:type="gramStart"/>
+      <w:r>
+        <w:rPr>
+          <w:rFonts w:ascii="Times New Roman" w:hAnsi="Times New Roman" w:hint="eastAsia"/>
+          <w:sz w:val="24"/>
+          <w:szCs w:val="24"/>
+        </w:rPr>
+        <w:t>子任务</w:t>
+      </w:r>
+      <w:proofErr w:type="gramEnd"/>
+      <w:r>
+        <w:rPr>
+          <w:rFonts w:ascii="Times New Roman" w:hAnsi="Times New Roman" w:hint="eastAsia"/>
+          <w:sz w:val="24"/>
+          <w:szCs w:val="24"/>
+        </w:rPr>
+        <w:t>迭代处理，且并非完全自动化，一般需要根据结果手动调整参数</w:t>
+      </w:r>
+      <w:r>
+        <w:rPr>
+          <w:rFonts w:ascii="Times New Roman" w:hAnsi="Times New Roman" w:hint="eastAsia"/>
+          <w:sz w:val="24"/>
+          <w:szCs w:val="24"/>
+        </w:rPr>
+        <w:lastRenderedPageBreak/>
+        <w:t>优化。</w:t>
       </w:r>
     </w:p>
     <w:p>
@@ -6978,18 +8895,256 @@
         <w:spacing w:line="360" w:lineRule="auto"/>
         <w:ind w:firstLineChars="200" w:firstLine="480"/>
         <w:rPr>
-          <w:rFonts w:ascii="Times New Roman" w:hAnsi="Times New Roman"/>
-          <w:sz w:val="24"/>
-          <w:szCs w:val="24"/>
-        </w:rPr>
-      </w:pPr>
-      <w:r>
-        <w:rPr>
-          <w:rFonts w:ascii="Times New Roman" w:hAnsi="Times New Roman"/>
-          <w:sz w:val="24"/>
-          <w:szCs w:val="24"/>
-        </w:rPr>
-        <w:t>.......</w:t>
+          <w:rFonts w:ascii="Times New Roman" w:hAnsi="Times New Roman" w:hint="eastAsia"/>
+          <w:sz w:val="24"/>
+          <w:szCs w:val="24"/>
+        </w:rPr>
+      </w:pPr>
+      <w:r>
+        <w:rPr>
+          <w:rFonts w:ascii="Times New Roman" w:hAnsi="Times New Roman" w:hint="eastAsia"/>
+          <w:sz w:val="24"/>
+          <w:szCs w:val="24"/>
+        </w:rPr>
+        <w:t>聚类分析的核心问题是聚类模型，典型的聚类模型可以分为以下几类：</w:t>
+      </w:r>
+      <w:r>
+        <w:rPr>
+          <w:rFonts w:ascii="Times New Roman" w:hAnsi="Times New Roman" w:hint="eastAsia"/>
+          <w:sz w:val="24"/>
+          <w:szCs w:val="24"/>
+        </w:rPr>
+        <w:t>1</w:t>
+      </w:r>
+      <w:r>
+        <w:rPr>
+          <w:rFonts w:ascii="Times New Roman" w:hAnsi="Times New Roman" w:hint="eastAsia"/>
+          <w:sz w:val="24"/>
+          <w:szCs w:val="24"/>
+        </w:rPr>
+        <w:t>）连接性模型：层次聚类是连接性模型的典型代表。它通过不断合并距离相近的数据对象来构建层次化的簇结构。该方法的优点是易于理解和实现，但对初始度量方法的选择比较敏感。</w:t>
+      </w:r>
+      <w:r>
+        <w:rPr>
+          <w:rFonts w:ascii="Times New Roman" w:hAnsi="Times New Roman" w:hint="eastAsia"/>
+          <w:sz w:val="24"/>
+          <w:szCs w:val="24"/>
+        </w:rPr>
+        <w:t>2</w:t>
+      </w:r>
+      <w:r>
+        <w:rPr>
+          <w:rFonts w:ascii="Times New Roman" w:hAnsi="Times New Roman" w:hint="eastAsia"/>
+          <w:sz w:val="24"/>
+          <w:szCs w:val="24"/>
+        </w:rPr>
+        <w:t>）质心模型：</w:t>
+      </w:r>
+      <w:r>
+        <w:rPr>
+          <w:rFonts w:ascii="Times New Roman" w:hAnsi="Times New Roman" w:hint="eastAsia"/>
+          <w:sz w:val="24"/>
+          <w:szCs w:val="24"/>
+        </w:rPr>
+        <w:t>k</w:t>
+      </w:r>
+      <w:r>
+        <w:rPr>
+          <w:rFonts w:ascii="Times New Roman" w:hAnsi="Times New Roman" w:hint="eastAsia"/>
+          <w:sz w:val="24"/>
+          <w:szCs w:val="24"/>
+        </w:rPr>
+        <w:t>均值算法是质心模型的代表，它通过迭代地移动簇的质心来</w:t>
+      </w:r>
+      <w:proofErr w:type="gramStart"/>
+      <w:r>
+        <w:rPr>
+          <w:rFonts w:ascii="Times New Roman" w:hAnsi="Times New Roman" w:hint="eastAsia"/>
+          <w:sz w:val="24"/>
+          <w:szCs w:val="24"/>
+        </w:rPr>
+        <w:t>使得簇内数据</w:t>
+      </w:r>
+      <w:proofErr w:type="gramEnd"/>
+      <w:r>
+        <w:rPr>
+          <w:rFonts w:ascii="Times New Roman" w:hAnsi="Times New Roman" w:hint="eastAsia"/>
+          <w:sz w:val="24"/>
+          <w:szCs w:val="24"/>
+        </w:rPr>
+        <w:t>的距离平方和最小化，最终将数据划分到</w:t>
+      </w:r>
+      <w:r>
+        <w:rPr>
+          <w:rFonts w:ascii="Times New Roman" w:hAnsi="Times New Roman" w:hint="eastAsia"/>
+          <w:sz w:val="24"/>
+          <w:szCs w:val="24"/>
+        </w:rPr>
+        <w:t>k</w:t>
+      </w:r>
+      <w:proofErr w:type="gramStart"/>
+      <w:r>
+        <w:rPr>
+          <w:rFonts w:ascii="Times New Roman" w:hAnsi="Times New Roman" w:hint="eastAsia"/>
+          <w:sz w:val="24"/>
+          <w:szCs w:val="24"/>
+        </w:rPr>
+        <w:t>个</w:t>
+      </w:r>
+      <w:proofErr w:type="gramEnd"/>
+      <w:r>
+        <w:rPr>
+          <w:rFonts w:ascii="Times New Roman" w:hAnsi="Times New Roman" w:hint="eastAsia"/>
+          <w:sz w:val="24"/>
+          <w:szCs w:val="24"/>
+        </w:rPr>
+        <w:t>簇中。</w:t>
+      </w:r>
+      <w:r>
+        <w:rPr>
+          <w:rFonts w:ascii="Times New Roman" w:hAnsi="Times New Roman" w:hint="eastAsia"/>
+          <w:sz w:val="24"/>
+          <w:szCs w:val="24"/>
+        </w:rPr>
+        <w:t>3</w:t>
+      </w:r>
+      <w:r>
+        <w:rPr>
+          <w:rFonts w:ascii="Times New Roman" w:hAnsi="Times New Roman" w:hint="eastAsia"/>
+          <w:sz w:val="24"/>
+          <w:szCs w:val="24"/>
+        </w:rPr>
+        <w:t>）分布模型：使用统计分布</w:t>
+      </w:r>
+      <w:proofErr w:type="gramStart"/>
+      <w:r>
+        <w:rPr>
+          <w:rFonts w:ascii="Times New Roman" w:hAnsi="Times New Roman" w:hint="eastAsia"/>
+          <w:sz w:val="24"/>
+          <w:szCs w:val="24"/>
+        </w:rPr>
+        <w:t>对簇进行</w:t>
+      </w:r>
+      <w:proofErr w:type="gramEnd"/>
+      <w:r>
+        <w:rPr>
+          <w:rFonts w:ascii="Times New Roman" w:hAnsi="Times New Roman" w:hint="eastAsia"/>
+          <w:sz w:val="24"/>
+          <w:szCs w:val="24"/>
+        </w:rPr>
+        <w:t>建模，例如期望最大化算法使用的多元正态分布。</w:t>
+      </w:r>
+      <w:r>
+        <w:rPr>
+          <w:rFonts w:ascii="Times New Roman" w:hAnsi="Times New Roman" w:hint="eastAsia"/>
+          <w:sz w:val="24"/>
+          <w:szCs w:val="24"/>
+        </w:rPr>
+        <w:t>4</w:t>
+      </w:r>
+      <w:r>
+        <w:rPr>
+          <w:rFonts w:ascii="Times New Roman" w:hAnsi="Times New Roman" w:hint="eastAsia"/>
+          <w:sz w:val="24"/>
+          <w:szCs w:val="24"/>
+        </w:rPr>
+        <w:t>）密度模型：</w:t>
+      </w:r>
+      <w:r>
+        <w:rPr>
+          <w:rFonts w:ascii="Times New Roman" w:hAnsi="Times New Roman" w:hint="eastAsia"/>
+          <w:sz w:val="24"/>
+          <w:szCs w:val="24"/>
+        </w:rPr>
+        <w:t>DBSCAN</w:t>
+      </w:r>
+      <w:r>
+        <w:rPr>
+          <w:rFonts w:ascii="Times New Roman" w:hAnsi="Times New Roman" w:hint="eastAsia"/>
+          <w:sz w:val="24"/>
+          <w:szCs w:val="24"/>
+        </w:rPr>
+        <w:t>和</w:t>
+      </w:r>
+      <w:r>
+        <w:rPr>
+          <w:rFonts w:ascii="Times New Roman" w:hAnsi="Times New Roman" w:hint="eastAsia"/>
+          <w:sz w:val="24"/>
+          <w:szCs w:val="24"/>
+        </w:rPr>
+        <w:t>OPTICS</w:t>
+      </w:r>
+      <w:r>
+        <w:rPr>
+          <w:rFonts w:ascii="Times New Roman" w:hAnsi="Times New Roman" w:hint="eastAsia"/>
+          <w:sz w:val="24"/>
+          <w:szCs w:val="24"/>
+        </w:rPr>
+        <w:t>算法是密度模型的代表，它们将数据空间中密度较高的区域定义为簇，并通过密度阈值或可达距离来识别簇中的数据点。</w:t>
+      </w:r>
+      <w:r>
+        <w:rPr>
+          <w:rFonts w:ascii="Times New Roman" w:hAnsi="Times New Roman" w:hint="eastAsia"/>
+          <w:sz w:val="24"/>
+          <w:szCs w:val="24"/>
+        </w:rPr>
+        <w:t>5</w:t>
+      </w:r>
+      <w:r>
+        <w:rPr>
+          <w:rFonts w:ascii="Times New Roman" w:hAnsi="Times New Roman" w:hint="eastAsia"/>
+          <w:sz w:val="24"/>
+          <w:szCs w:val="24"/>
+        </w:rPr>
+        <w:t>）基于图的模型：</w:t>
+      </w:r>
+      <w:r>
+        <w:rPr>
+          <w:rFonts w:ascii="Times New Roman" w:hAnsi="Times New Roman" w:hint="eastAsia"/>
+          <w:sz w:val="24"/>
+          <w:szCs w:val="24"/>
+        </w:rPr>
+        <w:t>HCS</w:t>
+      </w:r>
+      <w:r>
+        <w:rPr>
+          <w:rFonts w:ascii="Times New Roman" w:hAnsi="Times New Roman" w:hint="eastAsia"/>
+          <w:sz w:val="24"/>
+          <w:szCs w:val="24"/>
+        </w:rPr>
+        <w:t>聚类算法是基于图的模型的代表，它将数据点之间的相似性关系转换为图结构，并通过图的社区发现算法来识别簇中的数据点。</w:t>
+      </w:r>
+      <w:r>
+        <w:rPr>
+          <w:rFonts w:ascii="Times New Roman" w:hAnsi="Times New Roman" w:hint="eastAsia"/>
+          <w:sz w:val="24"/>
+          <w:szCs w:val="24"/>
+        </w:rPr>
+        <w:t>6</w:t>
+      </w:r>
+      <w:r>
+        <w:rPr>
+          <w:rFonts w:ascii="Times New Roman" w:hAnsi="Times New Roman" w:hint="eastAsia"/>
+          <w:sz w:val="24"/>
+          <w:szCs w:val="24"/>
+        </w:rPr>
+        <w:t>）神经模型：自组织映射（</w:t>
+      </w:r>
+      <w:r>
+        <w:rPr>
+          <w:rFonts w:ascii="Times New Roman" w:hAnsi="Times New Roman" w:hint="eastAsia"/>
+          <w:sz w:val="24"/>
+          <w:szCs w:val="24"/>
+        </w:rPr>
+        <w:t>SOM</w:t>
+      </w:r>
+      <w:r>
+        <w:rPr>
+          <w:rFonts w:ascii="Times New Roman" w:hAnsi="Times New Roman" w:hint="eastAsia"/>
+          <w:sz w:val="24"/>
+          <w:szCs w:val="24"/>
+        </w:rPr>
+        <w:t>）是神经模型的代表，它是一种无监督神经网络，将数据点映射到一个二维网格上，并通过相邻神经元的激活模式来识别簇中的数据点。</w:t>
       </w:r>
     </w:p>
     <w:p>
@@ -7004,11 +9159,11 @@
       </w:pPr>
       <w:r>
         <w:rPr>
-          <w:rFonts w:ascii="Times New Roman" w:hAnsi="Times New Roman"/>
-          <w:sz w:val="24"/>
-          <w:szCs w:val="24"/>
-        </w:rPr>
-        <w:t>.......</w:t>
+          <w:rFonts w:ascii="Times New Roman" w:hAnsi="Times New Roman" w:hint="eastAsia"/>
+          <w:sz w:val="24"/>
+          <w:szCs w:val="24"/>
+        </w:rPr>
+        <w:t>在上述聚类模型的基础上，可以进一步设计用于区分不同类别的规则，这些规则一般依赖一种相似性度量来划分，例如欧几里得距离、曼哈顿距离、闵可夫斯基距离、皮尔逊相似度、豪斯多夫距离等。根据分类规则对于分类算法的约束程度（是否允许重复分类、是否允许存在未分类目标等），又可以分为硬性聚类与模糊聚类（软聚类）。</w:t>
       </w:r>
     </w:p>
     <w:p>
@@ -7023,16 +9178,52 @@
       </w:pPr>
       <w:r>
         <w:rPr>
+          <w:rFonts w:ascii="Times New Roman" w:eastAsia="黑体" w:hAnsi="Times New Roman" w:hint="eastAsia"/>
+          <w:b/>
+          <w:sz w:val="24"/>
+          <w:szCs w:val="24"/>
+        </w:rPr>
+        <w:t>2</w:t>
+      </w:r>
+      <w:r>
+        <w:rPr>
           <w:rFonts w:ascii="Times New Roman" w:eastAsia="黑体" w:hAnsi="Times New Roman"/>
           <w:b/>
           <w:sz w:val="24"/>
           <w:szCs w:val="24"/>
         </w:rPr>
-        <w:t>1.1.1</w:t>
+        <w:t>.</w:t>
+      </w:r>
+      <w:r>
+        <w:rPr>
+          <w:rFonts w:ascii="Times New Roman" w:eastAsia="黑体" w:hAnsi="Times New Roman" w:hint="eastAsia"/>
+          <w:b/>
+          <w:sz w:val="24"/>
+          <w:szCs w:val="24"/>
+        </w:rPr>
+        <w:t>2</w:t>
       </w:r>
       <w:r>
         <w:rPr>
           <w:rFonts w:ascii="Times New Roman" w:eastAsia="黑体" w:hAnsi="Times New Roman"/>
+          <w:b/>
+          <w:sz w:val="24"/>
+          <w:szCs w:val="24"/>
+        </w:rPr>
+        <w:t>.</w:t>
+      </w:r>
+      <w:r>
+        <w:rPr>
+          <w:rFonts w:ascii="Times New Roman" w:eastAsia="黑体" w:hAnsi="Times New Roman" w:hint="eastAsia"/>
+          <w:b/>
+          <w:sz w:val="24"/>
+          <w:szCs w:val="24"/>
+        </w:rPr>
+        <w:t>2</w:t>
+      </w:r>
+      <w:r>
+        <w:rPr>
+          <w:rFonts w:ascii="Times New Roman" w:eastAsia="黑体" w:hAnsi="Times New Roman"/>
           <w:sz w:val="24"/>
           <w:szCs w:val="24"/>
         </w:rPr>
@@ -7045,7 +9236,7 @@
           <w:sz w:val="24"/>
           <w:szCs w:val="24"/>
         </w:rPr>
-        <w:t>问题提出</w:t>
+        <w:t>时空轨迹聚类分析</w:t>
       </w:r>
     </w:p>
     <w:p>
@@ -7053,18 +9244,166 @@
         <w:spacing w:line="360" w:lineRule="auto"/>
         <w:ind w:firstLineChars="200" w:firstLine="480"/>
         <w:rPr>
-          <w:rFonts w:ascii="Times New Roman" w:hAnsi="Times New Roman"/>
-          <w:sz w:val="24"/>
-          <w:szCs w:val="24"/>
-        </w:rPr>
-      </w:pPr>
-      <w:r>
-        <w:rPr>
-          <w:rFonts w:ascii="Times New Roman" w:hAnsi="Times New Roman" w:hint="eastAsia"/>
-          <w:sz w:val="24"/>
-          <w:szCs w:val="24"/>
-        </w:rPr>
-        <w:t>近年来，随着环境的日益恶化，人们对生态日益重视，含有植物的水流问题也已经成为河流动力学研究中的热点之一</w:t>
+          <w:rFonts w:ascii="Times New Roman" w:hAnsi="Times New Roman" w:hint="eastAsia"/>
+          <w:sz w:val="24"/>
+          <w:szCs w:val="24"/>
+        </w:rPr>
+      </w:pPr>
+      <w:r>
+        <w:rPr>
+          <w:rFonts w:ascii="Times New Roman" w:hAnsi="Times New Roman" w:hint="eastAsia"/>
+          <w:sz w:val="24"/>
+          <w:szCs w:val="24"/>
+        </w:rPr>
+        <w:t>时空轨迹建模为某一对象按时间顺序记录的空间位置序列，对其的聚类分析就是根据轨迹间的时空相似性度量划分为</w:t>
+      </w:r>
+      <w:proofErr w:type="gramStart"/>
+      <w:r>
+        <w:rPr>
+          <w:rFonts w:ascii="Times New Roman" w:hAnsi="Times New Roman" w:hint="eastAsia"/>
+          <w:sz w:val="24"/>
+          <w:szCs w:val="24"/>
+        </w:rPr>
+        <w:t>不</w:t>
+      </w:r>
+      <w:proofErr w:type="gramEnd"/>
+      <w:r>
+        <w:rPr>
+          <w:rFonts w:ascii="Times New Roman" w:hAnsi="Times New Roman" w:hint="eastAsia"/>
+          <w:sz w:val="24"/>
+          <w:szCs w:val="24"/>
+        </w:rPr>
+        <w:t>同类簇的过程。时空轨迹数据具有一定的特殊性，首先，它是以时间顺序记录的移动对象位置序列，内含时间因素代表其具有动态性，同一个对象在不同时刻具有不同位置属性，这与一般聚类分析的静态数据（如带有诸多静态属性数据的人或物）具有较大差别。其次，它有明确的线状空间结构，相较于一般的（多维空间中）点状数据模型，轨迹数据本质上为连续的同质顺序点列，轨迹间的相似性度量无法直接套用一般聚类的概念为团块的聚类模型已有的度量方法，而是需设计与之适应的特殊算法。</w:t>
+      </w:r>
+    </w:p>
+    <w:p>
+      <w:pPr>
+        <w:spacing w:line="360" w:lineRule="auto"/>
+        <w:ind w:firstLineChars="200" w:firstLine="480"/>
+        <w:rPr>
+          <w:rFonts w:ascii="Times New Roman" w:hAnsi="Times New Roman"/>
+          <w:sz w:val="24"/>
+          <w:szCs w:val="24"/>
+        </w:rPr>
+      </w:pPr>
+      <w:r>
+        <w:rPr>
+          <w:rFonts w:ascii="Times New Roman" w:hAnsi="Times New Roman" w:hint="eastAsia"/>
+          <w:sz w:val="24"/>
+          <w:szCs w:val="24"/>
+        </w:rPr>
+        <w:t>考虑到时空轨迹的特殊性，无法直接套用一般的聚类方法，而是需要根据轨</w:t>
+      </w:r>
+      <w:r>
+        <w:rPr>
+          <w:rFonts w:ascii="Times New Roman" w:hAnsi="Times New Roman" w:hint="eastAsia"/>
+          <w:sz w:val="24"/>
+          <w:szCs w:val="24"/>
+        </w:rPr>
+        <w:lastRenderedPageBreak/>
+        <w:t>迹的时空间结构设计特定的相似性度量算法，部分典型的时空轨迹相似性度量算法：</w:t>
+      </w:r>
+      <w:r>
+        <w:rPr>
+          <w:rFonts w:ascii="Times New Roman" w:hAnsi="Times New Roman" w:hint="eastAsia"/>
+          <w:sz w:val="24"/>
+          <w:szCs w:val="24"/>
+        </w:rPr>
+        <w:t>1</w:t>
+      </w:r>
+      <w:r>
+        <w:rPr>
+          <w:rFonts w:ascii="Times New Roman" w:hAnsi="Times New Roman" w:hint="eastAsia"/>
+          <w:sz w:val="24"/>
+          <w:szCs w:val="24"/>
+        </w:rPr>
+        <w:t>）轨迹间欧氏距离：将待分类轨迹视作随时间变动的点集，在每一个时间断面计算轨迹点间的欧氏距离并在全局时间轴方向上累积。对噪声敏感，需要采样频率</w:t>
+      </w:r>
+      <w:proofErr w:type="gramStart"/>
+      <w:r>
+        <w:rPr>
+          <w:rFonts w:ascii="Times New Roman" w:hAnsi="Times New Roman" w:hint="eastAsia"/>
+          <w:sz w:val="24"/>
+          <w:szCs w:val="24"/>
+        </w:rPr>
+        <w:t>一</w:t>
+      </w:r>
+      <w:proofErr w:type="gramEnd"/>
+      <w:r>
+        <w:rPr>
+          <w:rFonts w:ascii="Times New Roman" w:hAnsi="Times New Roman" w:hint="eastAsia"/>
+          <w:sz w:val="24"/>
+          <w:szCs w:val="24"/>
+        </w:rPr>
+        <w:t>至，否则会有较大误差。</w:t>
+      </w:r>
+      <w:r>
+        <w:rPr>
+          <w:rFonts w:ascii="Times New Roman" w:hAnsi="Times New Roman" w:hint="eastAsia"/>
+          <w:sz w:val="24"/>
+          <w:szCs w:val="24"/>
+        </w:rPr>
+        <w:t>2</w:t>
+      </w:r>
+      <w:r>
+        <w:rPr>
+          <w:rFonts w:ascii="Times New Roman" w:hAnsi="Times New Roman" w:hint="eastAsia"/>
+          <w:sz w:val="24"/>
+          <w:szCs w:val="24"/>
+        </w:rPr>
+        <w:t>）最小外包络距离：首先使用轨迹特征点（方向快速变化的点）切分轨迹，然后提取这些子段的外包络矩形并组成顺序序列作为轨迹</w:t>
+      </w:r>
+      <w:proofErr w:type="gramStart"/>
+      <w:r>
+        <w:rPr>
+          <w:rFonts w:ascii="Times New Roman" w:hAnsi="Times New Roman" w:hint="eastAsia"/>
+          <w:sz w:val="24"/>
+          <w:szCs w:val="24"/>
+        </w:rPr>
+        <w:t>的概化表征</w:t>
+      </w:r>
+      <w:proofErr w:type="gramEnd"/>
+      <w:r>
+        <w:rPr>
+          <w:rFonts w:ascii="Times New Roman" w:hAnsi="Times New Roman" w:hint="eastAsia"/>
+          <w:sz w:val="24"/>
+          <w:szCs w:val="24"/>
+        </w:rPr>
+        <w:t>，最后累计矩形间的距离以度量轨迹间的相似性。该方法对原始轨迹</w:t>
+      </w:r>
+      <w:proofErr w:type="gramStart"/>
+      <w:r>
+        <w:rPr>
+          <w:rFonts w:ascii="Times New Roman" w:hAnsi="Times New Roman" w:hint="eastAsia"/>
+          <w:sz w:val="24"/>
+          <w:szCs w:val="24"/>
+        </w:rPr>
+        <w:t>平滑去噪</w:t>
+      </w:r>
+      <w:proofErr w:type="gramEnd"/>
+      <w:r>
+        <w:rPr>
+          <w:rFonts w:ascii="Times New Roman" w:hAnsi="Times New Roman" w:hint="eastAsia"/>
+          <w:sz w:val="24"/>
+          <w:szCs w:val="24"/>
+        </w:rPr>
+        <w:t>，但也会丢失一部分信息。</w:t>
+      </w:r>
+      <w:r>
+        <w:rPr>
+          <w:rFonts w:ascii="Times New Roman" w:hAnsi="Times New Roman" w:hint="eastAsia"/>
+          <w:sz w:val="24"/>
+          <w:szCs w:val="24"/>
+        </w:rPr>
+        <w:t>3</w:t>
+      </w:r>
+      <w:r>
+        <w:rPr>
+          <w:rFonts w:ascii="Times New Roman" w:hAnsi="Times New Roman" w:hint="eastAsia"/>
+          <w:sz w:val="24"/>
+          <w:szCs w:val="24"/>
+        </w:rPr>
+        <w:t>）子轨迹相似性度量</w:t>
       </w:r>
       <w:r>
         <w:rPr>
@@ -7073,16 +9412,522 @@
           <w:szCs w:val="24"/>
           <w:vertAlign w:val="superscript"/>
         </w:rPr>
-        <w:t>[2]</w:t>
-      </w:r>
-      <w:r>
-        <w:rPr>
-          <w:rFonts w:ascii="Times New Roman" w:hAnsi="Times New Roman" w:hint="eastAsia"/>
-          <w:sz w:val="24"/>
-          <w:szCs w:val="24"/>
-        </w:rPr>
-        <w:t>。直观的了解，河渠水流中的植物不仅减少了过水面积，加大了河渠地面的粗糙程度，降低了河渠的行洪能力，加大了两岸的洪灾威胁。</w:t>
-      </w:r>
+        <w:t>[11]</w:t>
+      </w:r>
+      <w:r>
+        <w:rPr>
+          <w:rFonts w:ascii="Times New Roman" w:hAnsi="Times New Roman" w:hint="eastAsia"/>
+          <w:sz w:val="24"/>
+          <w:szCs w:val="24"/>
+        </w:rPr>
+        <w:t>（</w:t>
+      </w:r>
+      <w:r>
+        <w:rPr>
+          <w:rFonts w:ascii="Times New Roman" w:hAnsi="Times New Roman" w:hint="eastAsia"/>
+          <w:sz w:val="24"/>
+          <w:szCs w:val="24"/>
+        </w:rPr>
+        <w:t>TRACLUS</w:t>
+      </w:r>
+      <w:r>
+        <w:rPr>
+          <w:rFonts w:ascii="Times New Roman" w:hAnsi="Times New Roman" w:hint="eastAsia"/>
+          <w:sz w:val="24"/>
+          <w:szCs w:val="24"/>
+        </w:rPr>
+        <w:t>）：该算法首先根据最小描述长度原则将轨迹划分为多个子轨迹，然后计算子轨迹间的三种距离（垂直距离、平行距离、角度距离）并加权计算的综合相似性量值。</w:t>
+      </w:r>
+      <w:r>
+        <w:rPr>
+          <w:rFonts w:ascii="Times New Roman" w:hAnsi="Times New Roman" w:hint="eastAsia"/>
+          <w:sz w:val="24"/>
+          <w:szCs w:val="24"/>
+        </w:rPr>
+        <w:t>4</w:t>
+      </w:r>
+      <w:r>
+        <w:rPr>
+          <w:rFonts w:ascii="Times New Roman" w:hAnsi="Times New Roman" w:hint="eastAsia"/>
+          <w:sz w:val="24"/>
+          <w:szCs w:val="24"/>
+        </w:rPr>
+        <w:t>）历史最近距离：在一段给定的时间范围内，检查各个时刻两个轨迹之间的距离（欧氏距离或其他），选取最小距离作为历史最近距离。</w:t>
+      </w:r>
+    </w:p>
+    <w:p>
+      <w:pPr>
+        <w:spacing w:line="360" w:lineRule="auto"/>
+        <w:outlineLvl w:val="2"/>
+        <w:rPr>
+          <w:rFonts w:ascii="Times New Roman" w:eastAsia="黑体" w:hAnsi="Times New Roman"/>
+          <w:sz w:val="24"/>
+          <w:szCs w:val="24"/>
+        </w:rPr>
+      </w:pPr>
+      <w:r>
+        <w:rPr>
+          <w:rFonts w:ascii="Times New Roman" w:eastAsia="黑体" w:hAnsi="Times New Roman" w:hint="eastAsia"/>
+          <w:b/>
+          <w:sz w:val="24"/>
+          <w:szCs w:val="24"/>
+        </w:rPr>
+        <w:t>2</w:t>
+      </w:r>
+      <w:r>
+        <w:rPr>
+          <w:rFonts w:ascii="Times New Roman" w:eastAsia="黑体" w:hAnsi="Times New Roman"/>
+          <w:b/>
+          <w:sz w:val="24"/>
+          <w:szCs w:val="24"/>
+        </w:rPr>
+        <w:t>.</w:t>
+      </w:r>
+      <w:r>
+        <w:rPr>
+          <w:rFonts w:ascii="Times New Roman" w:eastAsia="黑体" w:hAnsi="Times New Roman" w:hint="eastAsia"/>
+          <w:b/>
+          <w:sz w:val="24"/>
+          <w:szCs w:val="24"/>
+        </w:rPr>
+        <w:t>2</w:t>
+      </w:r>
+      <w:r>
+        <w:rPr>
+          <w:rFonts w:ascii="Times New Roman" w:eastAsia="黑体" w:hAnsi="Times New Roman"/>
+          <w:b/>
+          <w:sz w:val="24"/>
+          <w:szCs w:val="24"/>
+        </w:rPr>
+        <w:t>.</w:t>
+      </w:r>
+      <w:r>
+        <w:rPr>
+          <w:rFonts w:ascii="Times New Roman" w:eastAsia="黑体" w:hAnsi="Times New Roman" w:hint="eastAsia"/>
+          <w:b/>
+          <w:sz w:val="24"/>
+          <w:szCs w:val="24"/>
+        </w:rPr>
+        <w:t>3</w:t>
+      </w:r>
+      <w:r>
+        <w:rPr>
+          <w:rFonts w:ascii="Times New Roman" w:eastAsia="黑体" w:hAnsi="Times New Roman"/>
+          <w:sz w:val="24"/>
+          <w:szCs w:val="24"/>
+        </w:rPr>
+        <w:t xml:space="preserve"> </w:t>
+      </w:r>
+      <w:r>
+        <w:rPr>
+          <w:rFonts w:ascii="Times New Roman" w:eastAsia="黑体" w:hAnsi="Times New Roman" w:hint="eastAsia"/>
+          <w:b/>
+          <w:sz w:val="24"/>
+          <w:szCs w:val="24"/>
+        </w:rPr>
+        <w:t>用户行为分析</w:t>
+      </w:r>
+    </w:p>
+    <w:p>
+      <w:pPr>
+        <w:spacing w:line="360" w:lineRule="auto"/>
+        <w:ind w:firstLineChars="200" w:firstLine="480"/>
+        <w:rPr>
+          <w:rFonts w:ascii="Times New Roman" w:hAnsi="Times New Roman" w:hint="eastAsia"/>
+          <w:sz w:val="24"/>
+          <w:szCs w:val="24"/>
+        </w:rPr>
+      </w:pPr>
+      <w:r>
+        <w:rPr>
+          <w:rFonts w:ascii="Times New Roman" w:hAnsi="Times New Roman" w:hint="eastAsia"/>
+          <w:sz w:val="24"/>
+          <w:szCs w:val="24"/>
+        </w:rPr>
+        <w:t>用户行为分析（</w:t>
+      </w:r>
+      <w:r>
+        <w:rPr>
+          <w:rFonts w:ascii="Times New Roman" w:hAnsi="Times New Roman" w:hint="eastAsia"/>
+          <w:sz w:val="24"/>
+          <w:szCs w:val="24"/>
+        </w:rPr>
+        <w:t>User behavior analytics</w:t>
+      </w:r>
+      <w:r>
+        <w:rPr>
+          <w:rFonts w:ascii="Times New Roman" w:hAnsi="Times New Roman" w:hint="eastAsia"/>
+          <w:sz w:val="24"/>
+          <w:szCs w:val="24"/>
+        </w:rPr>
+        <w:t>）是一种通过分析用户使用数据来了解用户行为模式的方法。企业可以收集用户点击次数、登录时间、浏览时长等数据，并通过数据挖掘、模式分析等手段进行分析。用户行为分析可以帮助企业在不打扰用户的情况下（相较于发放用户问卷）更好地了解用户群体，从而提升服务质量。此外，高效及时的用户行为分析还可以防范恶意攻击（例如</w:t>
+      </w:r>
+      <w:r>
+        <w:rPr>
+          <w:rFonts w:ascii="Times New Roman" w:hAnsi="Times New Roman" w:hint="eastAsia"/>
+          <w:sz w:val="24"/>
+          <w:szCs w:val="24"/>
+        </w:rPr>
+        <w:t>DDoS</w:t>
+      </w:r>
+      <w:r>
+        <w:rPr>
+          <w:rFonts w:ascii="Times New Roman" w:hAnsi="Times New Roman" w:hint="eastAsia"/>
+          <w:sz w:val="24"/>
+          <w:szCs w:val="24"/>
+        </w:rPr>
+        <w:t>攻击），过滤异常账号（</w:t>
+      </w:r>
+      <w:proofErr w:type="gramStart"/>
+      <w:r>
+        <w:rPr>
+          <w:rFonts w:ascii="Times New Roman" w:hAnsi="Times New Roman" w:hint="eastAsia"/>
+          <w:sz w:val="24"/>
+          <w:szCs w:val="24"/>
+        </w:rPr>
+        <w:t>刷单诈骗</w:t>
+      </w:r>
+      <w:proofErr w:type="gramEnd"/>
+      <w:r>
+        <w:rPr>
+          <w:rFonts w:ascii="Times New Roman" w:hAnsi="Times New Roman" w:hint="eastAsia"/>
+          <w:sz w:val="24"/>
+          <w:szCs w:val="24"/>
+        </w:rPr>
+        <w:t>）。一些常用的用户数据挖掘方法包括统计用户使用频率并划分用户等级、计算并绘制用户贡献累计分布曲线（</w:t>
+      </w:r>
+      <w:r>
+        <w:rPr>
+          <w:rFonts w:ascii="Times New Roman" w:hAnsi="Times New Roman" w:hint="eastAsia"/>
+          <w:sz w:val="24"/>
+          <w:szCs w:val="24"/>
+        </w:rPr>
+        <w:t>CDF</w:t>
+      </w:r>
+      <w:r>
+        <w:rPr>
+          <w:rFonts w:ascii="Times New Roman" w:hAnsi="Times New Roman" w:hint="eastAsia"/>
+          <w:sz w:val="24"/>
+          <w:szCs w:val="24"/>
+        </w:rPr>
+        <w:t>曲线）、计算用户留存率等。其中，用户留存率（</w:t>
+      </w:r>
+      <w:r>
+        <w:rPr>
+          <w:rFonts w:ascii="Times New Roman" w:hAnsi="Times New Roman" w:hint="eastAsia"/>
+          <w:sz w:val="24"/>
+          <w:szCs w:val="24"/>
+        </w:rPr>
+        <w:t>User Retention Rate</w:t>
+      </w:r>
+      <w:r>
+        <w:rPr>
+          <w:rFonts w:ascii="Times New Roman" w:hAnsi="Times New Roman" w:hint="eastAsia"/>
+          <w:sz w:val="24"/>
+          <w:szCs w:val="24"/>
+        </w:rPr>
+        <w:t>）是一个用于衡量产品吸引力及用户粘性的重要指标，它指的是在某一时间段内开始使用产品或服务的用户，经过一段时间后仍然继续使用该产品或服务的用户的比例。</w:t>
+      </w:r>
+    </w:p>
+    <w:p>
+      <w:pPr>
+        <w:spacing w:line="360" w:lineRule="auto"/>
+        <w:ind w:firstLineChars="200" w:firstLine="480"/>
+        <w:rPr>
+          <w:rFonts w:ascii="Times New Roman" w:hAnsi="Times New Roman"/>
+          <w:sz w:val="24"/>
+          <w:szCs w:val="24"/>
+        </w:rPr>
+      </w:pPr>
+      <w:r>
+        <w:rPr>
+          <w:rFonts w:ascii="Times New Roman" w:hAnsi="Times New Roman" w:hint="eastAsia"/>
+          <w:sz w:val="24"/>
+          <w:szCs w:val="24"/>
+        </w:rPr>
+        <w:t>夏琼燕等人</w:t>
+      </w:r>
+      <w:r>
+        <w:rPr>
+          <w:rFonts w:ascii="Times New Roman" w:hAnsi="Times New Roman" w:hint="eastAsia"/>
+          <w:sz w:val="24"/>
+          <w:szCs w:val="24"/>
+          <w:vertAlign w:val="superscript"/>
+        </w:rPr>
+        <w:t>[14]</w:t>
+      </w:r>
+      <w:r>
+        <w:rPr>
+          <w:rFonts w:ascii="Times New Roman" w:hAnsi="Times New Roman" w:hint="eastAsia"/>
+          <w:sz w:val="24"/>
+          <w:szCs w:val="24"/>
+        </w:rPr>
+        <w:t>下载并研究了</w:t>
+      </w:r>
+      <w:r>
+        <w:rPr>
+          <w:rFonts w:ascii="Times New Roman" w:hAnsi="Times New Roman" w:hint="eastAsia"/>
+          <w:sz w:val="24"/>
+          <w:szCs w:val="24"/>
+        </w:rPr>
+        <w:t>2005</w:t>
+      </w:r>
+      <w:r>
+        <w:rPr>
+          <w:rFonts w:ascii="Times New Roman" w:hAnsi="Times New Roman" w:hint="eastAsia"/>
+          <w:sz w:val="24"/>
+          <w:szCs w:val="24"/>
+        </w:rPr>
+        <w:t>年到</w:t>
+      </w:r>
+      <w:r>
+        <w:rPr>
+          <w:rFonts w:ascii="Times New Roman" w:hAnsi="Times New Roman" w:hint="eastAsia"/>
+          <w:sz w:val="24"/>
+          <w:szCs w:val="24"/>
+        </w:rPr>
+        <w:t>2007</w:t>
+      </w:r>
+      <w:r>
+        <w:rPr>
+          <w:rFonts w:ascii="Times New Roman" w:hAnsi="Times New Roman" w:hint="eastAsia"/>
+          <w:sz w:val="24"/>
+          <w:szCs w:val="24"/>
+        </w:rPr>
+        <w:t>年</w:t>
+      </w:r>
+      <w:r>
+        <w:rPr>
+          <w:rFonts w:ascii="Times New Roman" w:hAnsi="Times New Roman" w:hint="eastAsia"/>
+          <w:sz w:val="24"/>
+          <w:szCs w:val="24"/>
+        </w:rPr>
+        <w:t xml:space="preserve"> Open  Street  Map </w:t>
+      </w:r>
+      <w:r>
+        <w:rPr>
+          <w:rFonts w:ascii="Times New Roman" w:hAnsi="Times New Roman" w:hint="eastAsia"/>
+          <w:sz w:val="24"/>
+          <w:szCs w:val="24"/>
+        </w:rPr>
+        <w:t>开源地理信息网站中志愿者用户数据（记录了用户的贡献行为），通过计算用户贡献累计分布曲线，他们发现该网站的贡献者符合“二八定律”，即该网站两成的贡献</w:t>
+      </w:r>
+      <w:proofErr w:type="gramStart"/>
+      <w:r>
+        <w:rPr>
+          <w:rFonts w:ascii="Times New Roman" w:hAnsi="Times New Roman" w:hint="eastAsia"/>
+          <w:sz w:val="24"/>
+          <w:szCs w:val="24"/>
+        </w:rPr>
+        <w:t>者贡献</w:t>
+      </w:r>
+      <w:proofErr w:type="gramEnd"/>
+      <w:r>
+        <w:rPr>
+          <w:rFonts w:ascii="Times New Roman" w:hAnsi="Times New Roman" w:hint="eastAsia"/>
+          <w:sz w:val="24"/>
+          <w:szCs w:val="24"/>
+        </w:rPr>
+        <w:t>了约</w:t>
+      </w:r>
+      <w:r>
+        <w:rPr>
+          <w:rFonts w:ascii="Times New Roman" w:hAnsi="Times New Roman" w:hint="eastAsia"/>
+          <w:sz w:val="24"/>
+          <w:szCs w:val="24"/>
+        </w:rPr>
+        <w:t>80%</w:t>
+      </w:r>
+      <w:r>
+        <w:rPr>
+          <w:rFonts w:ascii="Times New Roman" w:hAnsi="Times New Roman" w:hint="eastAsia"/>
+          <w:sz w:val="24"/>
+          <w:szCs w:val="24"/>
+        </w:rPr>
+        <w:t>的数据，并根据贡献率将用户分为多个活跃等级。通过合理选取时间窗口，计算用户留存率，结合用户活跃度分类，他们发现</w:t>
+      </w:r>
+      <w:r>
+        <w:rPr>
+          <w:rFonts w:ascii="Times New Roman" w:hAnsi="Times New Roman" w:hint="eastAsia"/>
+          <w:sz w:val="24"/>
+          <w:szCs w:val="24"/>
+        </w:rPr>
+        <w:t>OSM</w:t>
+      </w:r>
+      <w:r>
+        <w:rPr>
+          <w:rFonts w:ascii="Times New Roman" w:hAnsi="Times New Roman" w:hint="eastAsia"/>
+          <w:sz w:val="24"/>
+          <w:szCs w:val="24"/>
+        </w:rPr>
+        <w:t>社区中</w:t>
+      </w:r>
+      <w:proofErr w:type="gramStart"/>
+      <w:r>
+        <w:rPr>
+          <w:rFonts w:ascii="Times New Roman" w:hAnsi="Times New Roman" w:hint="eastAsia"/>
+          <w:sz w:val="24"/>
+          <w:szCs w:val="24"/>
+        </w:rPr>
+        <w:t>低活跃</w:t>
+      </w:r>
+      <w:proofErr w:type="gramEnd"/>
+      <w:r>
+        <w:rPr>
+          <w:rFonts w:ascii="Times New Roman" w:hAnsi="Times New Roman" w:hint="eastAsia"/>
+          <w:sz w:val="24"/>
+          <w:szCs w:val="24"/>
+        </w:rPr>
+        <w:t>度的用户留存率偏低，而</w:t>
+      </w:r>
+      <w:proofErr w:type="gramStart"/>
+      <w:r>
+        <w:rPr>
+          <w:rFonts w:ascii="Times New Roman" w:hAnsi="Times New Roman" w:hint="eastAsia"/>
+          <w:sz w:val="24"/>
+          <w:szCs w:val="24"/>
+        </w:rPr>
+        <w:t>高活跃度用户</w:t>
+      </w:r>
+      <w:proofErr w:type="gramEnd"/>
+      <w:r>
+        <w:rPr>
+          <w:rFonts w:ascii="Times New Roman" w:hAnsi="Times New Roman" w:hint="eastAsia"/>
+          <w:sz w:val="24"/>
+          <w:szCs w:val="24"/>
+        </w:rPr>
+        <w:t>总体保持稳定，社区稳定存续主要依靠中</w:t>
+      </w:r>
+      <w:proofErr w:type="gramStart"/>
+      <w:r>
+        <w:rPr>
+          <w:rFonts w:ascii="Times New Roman" w:hAnsi="Times New Roman" w:hint="eastAsia"/>
+          <w:sz w:val="24"/>
+          <w:szCs w:val="24"/>
+        </w:rPr>
+        <w:t>高活跃</w:t>
+      </w:r>
+      <w:proofErr w:type="gramEnd"/>
+      <w:r>
+        <w:rPr>
+          <w:rFonts w:ascii="Times New Roman" w:hAnsi="Times New Roman" w:hint="eastAsia"/>
+          <w:sz w:val="24"/>
+          <w:szCs w:val="24"/>
+        </w:rPr>
+        <w:t>度用户。</w:t>
+      </w:r>
+    </w:p>
+    <w:p>
+      <w:pPr>
+        <w:spacing w:line="360" w:lineRule="auto"/>
+        <w:outlineLvl w:val="1"/>
+        <w:rPr>
+          <w:rFonts w:ascii="Times New Roman" w:eastAsia="黑体" w:hAnsi="Times New Roman"/>
+          <w:szCs w:val="24"/>
+        </w:rPr>
+      </w:pPr>
+      <w:r>
+        <w:rPr>
+          <w:rFonts w:ascii="Times New Roman" w:eastAsia="黑体" w:hAnsi="Times New Roman" w:hint="eastAsia"/>
+          <w:b/>
+          <w:sz w:val="28"/>
+          <w:szCs w:val="28"/>
+        </w:rPr>
+        <w:lastRenderedPageBreak/>
+        <w:t>2</w:t>
+      </w:r>
+      <w:r>
+        <w:rPr>
+          <w:rFonts w:ascii="Times New Roman" w:eastAsia="黑体" w:hAnsi="Times New Roman"/>
+          <w:b/>
+          <w:sz w:val="28"/>
+          <w:szCs w:val="28"/>
+        </w:rPr>
+        <w:t>.</w:t>
+      </w:r>
+      <w:r>
+        <w:rPr>
+          <w:rFonts w:ascii="Times New Roman" w:eastAsia="黑体" w:hAnsi="Times New Roman" w:hint="eastAsia"/>
+          <w:b/>
+          <w:sz w:val="28"/>
+          <w:szCs w:val="28"/>
+        </w:rPr>
+        <w:t>3</w:t>
+      </w:r>
+      <w:r>
+        <w:rPr>
+          <w:rFonts w:ascii="Times New Roman" w:eastAsia="黑体" w:hAnsi="Times New Roman"/>
+          <w:sz w:val="28"/>
+          <w:szCs w:val="28"/>
+        </w:rPr>
+        <w:t xml:space="preserve"> </w:t>
+      </w:r>
+      <w:r>
+        <w:rPr>
+          <w:rFonts w:ascii="Times New Roman" w:eastAsia="黑体" w:hAnsi="Times New Roman" w:hint="eastAsia"/>
+          <w:b/>
+          <w:sz w:val="28"/>
+          <w:szCs w:val="28"/>
+        </w:rPr>
+        <w:t>本章小结</w:t>
+      </w:r>
+    </w:p>
+    <w:p>
+      <w:pPr>
+        <w:spacing w:line="360" w:lineRule="auto"/>
+        <w:ind w:firstLineChars="200" w:firstLine="480"/>
+        <w:rPr>
+          <w:rFonts w:ascii="Times New Roman" w:hAnsi="Times New Roman"/>
+          <w:sz w:val="24"/>
+          <w:szCs w:val="24"/>
+        </w:rPr>
+      </w:pPr>
+      <w:r>
+        <w:rPr>
+          <w:rFonts w:ascii="Times New Roman" w:hAnsi="Times New Roman" w:hint="eastAsia"/>
+          <w:sz w:val="24"/>
+          <w:szCs w:val="24"/>
+        </w:rPr>
+        <w:t>本章以行为地理学、城市职住平衡理论和过剩通勤理论为理论基础，并探讨聚类分析、用户行为分析和时空轨迹聚类分析等相关研究技术。行为地理学强调以人为本，探讨人与地理环境的互动关系，并在可持续发展和社会公平等领域发挥重要作用。城市职住平衡理论指出有效缓解城市交通拥堵的关键是合理规划就业与住房地点，而过剩通勤理论提供了衡量城市通勤状况的量化指标。在相关研</w:t>
+      </w:r>
+      <w:proofErr w:type="gramStart"/>
+      <w:r>
+        <w:rPr>
+          <w:rFonts w:ascii="Times New Roman" w:hAnsi="Times New Roman" w:hint="eastAsia"/>
+          <w:sz w:val="24"/>
+          <w:szCs w:val="24"/>
+        </w:rPr>
+        <w:t>究技术</w:t>
+      </w:r>
+      <w:proofErr w:type="gramEnd"/>
+      <w:r>
+        <w:rPr>
+          <w:rFonts w:ascii="Times New Roman" w:hAnsi="Times New Roman" w:hint="eastAsia"/>
+          <w:sz w:val="24"/>
+          <w:szCs w:val="24"/>
+        </w:rPr>
+        <w:t>方面，聚类分析和用户行为分析为数据挖掘和模式分析提供了重要手段，特别是时空轨迹聚类分析针对轨迹数据的特殊性提出了一系列相似性度量算法。这些理论和技术的研究与应用有助于更好地理解和解决城市发展中的诸多问题，促进城市可持续发展和社会治理的进步。</w:t>
+      </w:r>
+    </w:p>
+    <w:p>
+      <w:pPr>
+        <w:spacing w:line="360" w:lineRule="auto"/>
+        <w:rPr>
+          <w:rFonts w:ascii="Times New Roman" w:hAnsi="Times New Roman" w:hint="eastAsia"/>
+          <w:sz w:val="24"/>
+          <w:szCs w:val="24"/>
+        </w:rPr>
+      </w:pPr>
+    </w:p>
+    <w:p>
+      <w:pPr>
+        <w:spacing w:line="360" w:lineRule="auto"/>
+        <w:rPr>
+          <w:rFonts w:ascii="Times New Roman" w:hAnsi="Times New Roman" w:hint="eastAsia"/>
+          <w:sz w:val="24"/>
+          <w:szCs w:val="24"/>
+        </w:rPr>
+      </w:pPr>
     </w:p>
     <w:p>
       <w:pPr>
@@ -7207,6 +10052,506 @@
         <w:spacing w:line="460" w:lineRule="exact"/>
         <w:rPr>
           <w:rFonts w:ascii="Times New Roman" w:eastAsia="楷体_GB2312" w:hAnsi="Times New Roman"/>
+          <w:szCs w:val="24"/>
+        </w:rPr>
+      </w:pPr>
+    </w:p>
+    <w:p>
+      <w:pPr>
+        <w:spacing w:line="460" w:lineRule="exact"/>
+        <w:rPr>
+          <w:rFonts w:ascii="Times New Roman" w:eastAsia="楷体_GB2312" w:hAnsi="Times New Roman"/>
+          <w:szCs w:val="24"/>
+        </w:rPr>
+      </w:pPr>
+    </w:p>
+    <w:p>
+      <w:pPr>
+        <w:spacing w:line="460" w:lineRule="exact"/>
+        <w:rPr>
+          <w:rFonts w:ascii="Times New Roman" w:eastAsia="楷体_GB2312" w:hAnsi="Times New Roman"/>
+          <w:szCs w:val="24"/>
+        </w:rPr>
+      </w:pPr>
+    </w:p>
+    <w:p>
+      <w:pPr>
+        <w:spacing w:line="460" w:lineRule="exact"/>
+        <w:rPr>
+          <w:rFonts w:ascii="Times New Roman" w:eastAsia="楷体_GB2312" w:hAnsi="Times New Roman"/>
+          <w:szCs w:val="24"/>
+        </w:rPr>
+      </w:pPr>
+    </w:p>
+    <w:p>
+      <w:pPr>
+        <w:spacing w:beforeLines="80" w:before="249" w:afterLines="50" w:after="156" w:line="460" w:lineRule="exact"/>
+        <w:jc w:val="center"/>
+        <w:outlineLvl w:val="0"/>
+        <w:rPr>
+          <w:rFonts w:ascii="Times New Roman" w:eastAsia="楷体_GB2312" w:hAnsi="Times New Roman"/>
+          <w:szCs w:val="24"/>
+        </w:rPr>
+      </w:pPr>
+      <w:r>
+        <w:rPr>
+          <w:rFonts w:ascii="Times New Roman" w:eastAsia="黑体" w:hAnsi="Times New Roman" w:hint="eastAsia"/>
+          <w:b/>
+          <w:sz w:val="36"/>
+          <w:szCs w:val="36"/>
+        </w:rPr>
+        <w:lastRenderedPageBreak/>
+        <w:t>第</w:t>
+      </w:r>
+      <w:r>
+        <w:rPr>
+          <w:rFonts w:ascii="Times New Roman" w:eastAsia="黑体" w:hAnsi="Times New Roman" w:hint="eastAsia"/>
+          <w:b/>
+          <w:sz w:val="36"/>
+          <w:szCs w:val="36"/>
+        </w:rPr>
+        <w:t>3</w:t>
+      </w:r>
+      <w:r>
+        <w:rPr>
+          <w:rFonts w:ascii="Times New Roman" w:eastAsia="黑体" w:hAnsi="Times New Roman" w:hint="eastAsia"/>
+          <w:b/>
+          <w:sz w:val="36"/>
+          <w:szCs w:val="36"/>
+        </w:rPr>
+        <w:t>章</w:t>
+      </w:r>
+      <w:r>
+        <w:rPr>
+          <w:rFonts w:ascii="Times New Roman" w:eastAsia="黑体" w:hAnsi="Times New Roman" w:hint="eastAsia"/>
+          <w:b/>
+          <w:sz w:val="36"/>
+          <w:szCs w:val="36"/>
+        </w:rPr>
+        <w:t xml:space="preserve"> </w:t>
+      </w:r>
+      <w:r>
+        <w:rPr>
+          <w:rFonts w:ascii="Times New Roman" w:eastAsia="黑体" w:hAnsi="Times New Roman" w:hint="eastAsia"/>
+          <w:b/>
+          <w:sz w:val="36"/>
+          <w:szCs w:val="36"/>
+        </w:rPr>
+        <w:t>研究数据与方法</w:t>
+      </w:r>
+    </w:p>
+    <w:p>
+      <w:pPr>
+        <w:spacing w:line="360" w:lineRule="auto"/>
+        <w:outlineLvl w:val="1"/>
+        <w:rPr>
+          <w:rFonts w:ascii="Times New Roman" w:eastAsia="黑体" w:hAnsi="Times New Roman"/>
+          <w:szCs w:val="24"/>
+        </w:rPr>
+      </w:pPr>
+      <w:r>
+        <w:rPr>
+          <w:rFonts w:ascii="Times New Roman" w:eastAsia="黑体" w:hAnsi="Times New Roman" w:hint="eastAsia"/>
+          <w:b/>
+          <w:sz w:val="28"/>
+          <w:szCs w:val="28"/>
+        </w:rPr>
+        <w:t>3</w:t>
+      </w:r>
+      <w:r>
+        <w:rPr>
+          <w:rFonts w:ascii="Times New Roman" w:eastAsia="黑体" w:hAnsi="Times New Roman"/>
+          <w:b/>
+          <w:sz w:val="28"/>
+          <w:szCs w:val="28"/>
+        </w:rPr>
+        <w:t>.1</w:t>
+      </w:r>
+      <w:r>
+        <w:rPr>
+          <w:rFonts w:ascii="Times New Roman" w:eastAsia="黑体" w:hAnsi="Times New Roman"/>
+          <w:sz w:val="28"/>
+          <w:szCs w:val="28"/>
+        </w:rPr>
+        <w:t xml:space="preserve"> </w:t>
+      </w:r>
+      <w:r>
+        <w:rPr>
+          <w:rFonts w:ascii="Times New Roman" w:eastAsia="黑体" w:hAnsi="Times New Roman" w:hint="eastAsia"/>
+          <w:b/>
+          <w:sz w:val="28"/>
+          <w:szCs w:val="28"/>
+        </w:rPr>
+        <w:t>研究范围</w:t>
+      </w:r>
+    </w:p>
+    <w:p>
+      <w:pPr>
+        <w:spacing w:line="360" w:lineRule="auto"/>
+        <w:outlineLvl w:val="1"/>
+        <w:rPr>
+          <w:rFonts w:ascii="Times New Roman" w:eastAsia="黑体" w:hAnsi="Times New Roman"/>
+          <w:szCs w:val="24"/>
+        </w:rPr>
+      </w:pPr>
+      <w:r>
+        <w:rPr>
+          <w:rFonts w:ascii="Times New Roman" w:eastAsia="黑体" w:hAnsi="Times New Roman" w:hint="eastAsia"/>
+          <w:b/>
+          <w:sz w:val="28"/>
+          <w:szCs w:val="28"/>
+        </w:rPr>
+        <w:t>3</w:t>
+      </w:r>
+      <w:r>
+        <w:rPr>
+          <w:rFonts w:ascii="Times New Roman" w:eastAsia="黑体" w:hAnsi="Times New Roman"/>
+          <w:b/>
+          <w:sz w:val="28"/>
+          <w:szCs w:val="28"/>
+        </w:rPr>
+        <w:t>.</w:t>
+      </w:r>
+      <w:r>
+        <w:rPr>
+          <w:rFonts w:ascii="Times New Roman" w:eastAsia="黑体" w:hAnsi="Times New Roman" w:hint="eastAsia"/>
+          <w:b/>
+          <w:sz w:val="28"/>
+          <w:szCs w:val="28"/>
+        </w:rPr>
+        <w:t>2</w:t>
+      </w:r>
+      <w:r>
+        <w:rPr>
+          <w:rFonts w:ascii="Times New Roman" w:eastAsia="黑体" w:hAnsi="Times New Roman"/>
+          <w:sz w:val="28"/>
+          <w:szCs w:val="28"/>
+        </w:rPr>
+        <w:t xml:space="preserve"> </w:t>
+      </w:r>
+      <w:r>
+        <w:rPr>
+          <w:rFonts w:ascii="Times New Roman" w:eastAsia="黑体" w:hAnsi="Times New Roman" w:hint="eastAsia"/>
+          <w:b/>
+          <w:sz w:val="28"/>
+          <w:szCs w:val="28"/>
+        </w:rPr>
+        <w:t>数据来源与预处理</w:t>
+      </w:r>
+    </w:p>
+    <w:p>
+      <w:pPr>
+        <w:spacing w:line="360" w:lineRule="auto"/>
+        <w:outlineLvl w:val="2"/>
+        <w:rPr>
+          <w:rFonts w:ascii="Times New Roman" w:eastAsia="黑体" w:hAnsi="Times New Roman"/>
+          <w:b/>
+          <w:sz w:val="24"/>
+          <w:szCs w:val="24"/>
+        </w:rPr>
+      </w:pPr>
+      <w:r>
+        <w:rPr>
+          <w:rFonts w:ascii="Times New Roman" w:eastAsia="黑体" w:hAnsi="Times New Roman" w:hint="eastAsia"/>
+          <w:b/>
+          <w:sz w:val="24"/>
+          <w:szCs w:val="24"/>
+        </w:rPr>
+        <w:t>3</w:t>
+      </w:r>
+      <w:r>
+        <w:rPr>
+          <w:rFonts w:ascii="Times New Roman" w:eastAsia="黑体" w:hAnsi="Times New Roman"/>
+          <w:b/>
+          <w:sz w:val="24"/>
+          <w:szCs w:val="24"/>
+        </w:rPr>
+        <w:t>.</w:t>
+      </w:r>
+      <w:r>
+        <w:rPr>
+          <w:rFonts w:ascii="Times New Roman" w:eastAsia="黑体" w:hAnsi="Times New Roman" w:hint="eastAsia"/>
+          <w:b/>
+          <w:sz w:val="24"/>
+          <w:szCs w:val="24"/>
+        </w:rPr>
+        <w:t>2</w:t>
+      </w:r>
+      <w:r>
+        <w:rPr>
+          <w:rFonts w:ascii="Times New Roman" w:eastAsia="黑体" w:hAnsi="Times New Roman"/>
+          <w:b/>
+          <w:sz w:val="24"/>
+          <w:szCs w:val="24"/>
+        </w:rPr>
+        <w:t>.1</w:t>
+      </w:r>
+      <w:r>
+        <w:rPr>
+          <w:rFonts w:ascii="Times New Roman" w:eastAsia="黑体" w:hAnsi="Times New Roman"/>
+          <w:sz w:val="24"/>
+          <w:szCs w:val="24"/>
+        </w:rPr>
+        <w:t xml:space="preserve"> </w:t>
+      </w:r>
+      <w:r>
+        <w:rPr>
+          <w:rFonts w:ascii="Times New Roman" w:eastAsia="黑体" w:hAnsi="Times New Roman" w:hint="eastAsia"/>
+          <w:b/>
+          <w:sz w:val="24"/>
+          <w:szCs w:val="24"/>
+        </w:rPr>
+        <w:t>数据来源与数据清洗</w:t>
+      </w:r>
+    </w:p>
+    <w:p>
+      <w:pPr>
+        <w:spacing w:line="360" w:lineRule="auto"/>
+        <w:outlineLvl w:val="2"/>
+        <w:rPr>
+          <w:rFonts w:ascii="Times New Roman" w:eastAsia="黑体" w:hAnsi="Times New Roman"/>
+          <w:b/>
+          <w:sz w:val="24"/>
+          <w:szCs w:val="24"/>
+        </w:rPr>
+      </w:pPr>
+      <w:r>
+        <w:rPr>
+          <w:rFonts w:ascii="Times New Roman" w:eastAsia="黑体" w:hAnsi="Times New Roman" w:hint="eastAsia"/>
+          <w:b/>
+          <w:sz w:val="24"/>
+          <w:szCs w:val="24"/>
+        </w:rPr>
+        <w:t>3</w:t>
+      </w:r>
+      <w:r>
+        <w:rPr>
+          <w:rFonts w:ascii="Times New Roman" w:eastAsia="黑体" w:hAnsi="Times New Roman"/>
+          <w:b/>
+          <w:sz w:val="24"/>
+          <w:szCs w:val="24"/>
+        </w:rPr>
+        <w:t>.</w:t>
+      </w:r>
+      <w:r>
+        <w:rPr>
+          <w:rFonts w:ascii="Times New Roman" w:eastAsia="黑体" w:hAnsi="Times New Roman" w:hint="eastAsia"/>
+          <w:b/>
+          <w:sz w:val="24"/>
+          <w:szCs w:val="24"/>
+        </w:rPr>
+        <w:t>2</w:t>
+      </w:r>
+      <w:r>
+        <w:rPr>
+          <w:rFonts w:ascii="Times New Roman" w:eastAsia="黑体" w:hAnsi="Times New Roman"/>
+          <w:b/>
+          <w:sz w:val="24"/>
+          <w:szCs w:val="24"/>
+        </w:rPr>
+        <w:t>.</w:t>
+      </w:r>
+      <w:r>
+        <w:rPr>
+          <w:rFonts w:ascii="Times New Roman" w:eastAsia="黑体" w:hAnsi="Times New Roman" w:hint="eastAsia"/>
+          <w:b/>
+          <w:sz w:val="24"/>
+          <w:szCs w:val="24"/>
+        </w:rPr>
+        <w:t>2</w:t>
+      </w:r>
+      <w:r>
+        <w:rPr>
+          <w:rFonts w:ascii="Times New Roman" w:eastAsia="黑体" w:hAnsi="Times New Roman"/>
+          <w:sz w:val="24"/>
+          <w:szCs w:val="24"/>
+        </w:rPr>
+        <w:t xml:space="preserve"> </w:t>
+      </w:r>
+      <w:r>
+        <w:rPr>
+          <w:rFonts w:ascii="Times New Roman" w:eastAsia="黑体" w:hAnsi="Times New Roman" w:hint="eastAsia"/>
+          <w:b/>
+          <w:sz w:val="24"/>
+          <w:szCs w:val="24"/>
+        </w:rPr>
+        <w:t>轨迹重排序及长度量测</w:t>
+      </w:r>
+    </w:p>
+    <w:p>
+      <w:pPr>
+        <w:spacing w:line="360" w:lineRule="auto"/>
+        <w:outlineLvl w:val="1"/>
+        <w:rPr>
+          <w:rFonts w:ascii="Times New Roman" w:eastAsia="黑体" w:hAnsi="Times New Roman"/>
+          <w:szCs w:val="24"/>
+        </w:rPr>
+      </w:pPr>
+      <w:r>
+        <w:rPr>
+          <w:rFonts w:ascii="Times New Roman" w:eastAsia="黑体" w:hAnsi="Times New Roman" w:hint="eastAsia"/>
+          <w:b/>
+          <w:sz w:val="28"/>
+          <w:szCs w:val="28"/>
+        </w:rPr>
+        <w:t>3</w:t>
+      </w:r>
+      <w:r>
+        <w:rPr>
+          <w:rFonts w:ascii="Times New Roman" w:eastAsia="黑体" w:hAnsi="Times New Roman"/>
+          <w:b/>
+          <w:sz w:val="28"/>
+          <w:szCs w:val="28"/>
+        </w:rPr>
+        <w:t>.</w:t>
+      </w:r>
+      <w:r>
+        <w:rPr>
+          <w:rFonts w:ascii="Times New Roman" w:eastAsia="黑体" w:hAnsi="Times New Roman" w:hint="eastAsia"/>
+          <w:b/>
+          <w:sz w:val="28"/>
+          <w:szCs w:val="28"/>
+        </w:rPr>
+        <w:t>3</w:t>
+      </w:r>
+      <w:r>
+        <w:rPr>
+          <w:rFonts w:ascii="Times New Roman" w:eastAsia="黑体" w:hAnsi="Times New Roman"/>
+          <w:sz w:val="28"/>
+          <w:szCs w:val="28"/>
+        </w:rPr>
+        <w:t xml:space="preserve"> </w:t>
+      </w:r>
+      <w:r>
+        <w:rPr>
+          <w:rFonts w:ascii="Times New Roman" w:eastAsia="黑体" w:hAnsi="Times New Roman" w:hint="eastAsia"/>
+          <w:b/>
+          <w:sz w:val="28"/>
+          <w:szCs w:val="28"/>
+        </w:rPr>
+        <w:t>研究方法</w:t>
+      </w:r>
+    </w:p>
+    <w:p>
+      <w:pPr>
+        <w:spacing w:line="360" w:lineRule="auto"/>
+        <w:outlineLvl w:val="2"/>
+        <w:rPr>
+          <w:rFonts w:ascii="Times New Roman" w:eastAsia="黑体" w:hAnsi="Times New Roman"/>
+          <w:b/>
+          <w:sz w:val="24"/>
+          <w:szCs w:val="24"/>
+        </w:rPr>
+      </w:pPr>
+      <w:r>
+        <w:rPr>
+          <w:rFonts w:ascii="Times New Roman" w:eastAsia="黑体" w:hAnsi="Times New Roman" w:hint="eastAsia"/>
+          <w:b/>
+          <w:sz w:val="24"/>
+          <w:szCs w:val="24"/>
+        </w:rPr>
+        <w:t>3</w:t>
+      </w:r>
+      <w:r>
+        <w:rPr>
+          <w:rFonts w:ascii="Times New Roman" w:eastAsia="黑体" w:hAnsi="Times New Roman"/>
+          <w:b/>
+          <w:sz w:val="24"/>
+          <w:szCs w:val="24"/>
+        </w:rPr>
+        <w:t>.</w:t>
+      </w:r>
+      <w:r>
+        <w:rPr>
+          <w:rFonts w:ascii="Times New Roman" w:eastAsia="黑体" w:hAnsi="Times New Roman" w:hint="eastAsia"/>
+          <w:b/>
+          <w:sz w:val="24"/>
+          <w:szCs w:val="24"/>
+        </w:rPr>
+        <w:t>3</w:t>
+      </w:r>
+      <w:r>
+        <w:rPr>
+          <w:rFonts w:ascii="Times New Roman" w:eastAsia="黑体" w:hAnsi="Times New Roman"/>
+          <w:b/>
+          <w:sz w:val="24"/>
+          <w:szCs w:val="24"/>
+        </w:rPr>
+        <w:t>.1</w:t>
+      </w:r>
+      <w:r>
+        <w:rPr>
+          <w:rFonts w:ascii="Times New Roman" w:eastAsia="黑体" w:hAnsi="Times New Roman"/>
+          <w:sz w:val="24"/>
+          <w:szCs w:val="24"/>
+        </w:rPr>
+        <w:t xml:space="preserve"> </w:t>
+      </w:r>
+      <w:r>
+        <w:rPr>
+          <w:rFonts w:ascii="Times New Roman" w:eastAsia="黑体" w:hAnsi="Times New Roman" w:hint="eastAsia"/>
+          <w:b/>
+          <w:sz w:val="24"/>
+          <w:szCs w:val="24"/>
+        </w:rPr>
+        <w:t>轨迹终点最近邻匹配算法</w:t>
+      </w:r>
+    </w:p>
+    <w:p>
+      <w:pPr>
+        <w:spacing w:line="360" w:lineRule="auto"/>
+        <w:outlineLvl w:val="2"/>
+        <w:rPr>
+          <w:rFonts w:ascii="Times New Roman" w:eastAsia="黑体" w:hAnsi="Times New Roman"/>
+          <w:b/>
+          <w:sz w:val="24"/>
+          <w:szCs w:val="24"/>
+        </w:rPr>
+      </w:pPr>
+    </w:p>
+    <w:p>
+      <w:pPr>
+        <w:spacing w:line="360" w:lineRule="auto"/>
+        <w:outlineLvl w:val="2"/>
+        <w:rPr>
+          <w:rFonts w:ascii="Times New Roman" w:eastAsia="黑体" w:hAnsi="Times New Roman"/>
+          <w:b/>
+          <w:sz w:val="24"/>
+          <w:szCs w:val="24"/>
+        </w:rPr>
+      </w:pPr>
+    </w:p>
+    <w:p>
+      <w:pPr>
+        <w:spacing w:line="360" w:lineRule="auto"/>
+        <w:outlineLvl w:val="2"/>
+        <w:rPr>
+          <w:rFonts w:ascii="Times New Roman" w:eastAsia="黑体" w:hAnsi="Times New Roman"/>
+          <w:b/>
+          <w:sz w:val="24"/>
+          <w:szCs w:val="24"/>
+        </w:rPr>
+      </w:pPr>
+    </w:p>
+    <w:p>
+      <w:pPr>
+        <w:spacing w:line="360" w:lineRule="auto"/>
+        <w:outlineLvl w:val="2"/>
+        <w:rPr>
+          <w:rFonts w:ascii="Times New Roman" w:eastAsia="黑体" w:hAnsi="Times New Roman"/>
+          <w:b/>
+          <w:sz w:val="24"/>
+          <w:szCs w:val="24"/>
+        </w:rPr>
+      </w:pPr>
+    </w:p>
+    <w:p>
+      <w:pPr>
+        <w:spacing w:line="360" w:lineRule="auto"/>
+        <w:outlineLvl w:val="2"/>
+        <w:rPr>
+          <w:rFonts w:ascii="Times New Roman" w:eastAsia="黑体" w:hAnsi="Times New Roman" w:hint="eastAsia"/>
+          <w:sz w:val="24"/>
           <w:szCs w:val="24"/>
         </w:rPr>
       </w:pPr>
@@ -7244,7 +10589,7 @@
         <w:spacing w:line="360" w:lineRule="auto"/>
         <w:ind w:left="360" w:hangingChars="150" w:hanging="360"/>
         <w:rPr>
-          <w:rFonts w:ascii="Times New Roman" w:hAnsi="Times New Roman" w:hint="eastAsia"/>
+          <w:rFonts w:ascii="Times New Roman" w:hAnsi="Times New Roman"/>
           <w:sz w:val="24"/>
           <w:szCs w:val="24"/>
         </w:rPr>
@@ -7265,6 +10610,7 @@
         </w:rPr>
         <w:t xml:space="preserve"> </w:t>
       </w:r>
+      <w:proofErr w:type="gramStart"/>
       <w:r>
         <w:rPr>
           <w:rFonts w:ascii="Times New Roman" w:hAnsi="Times New Roman" w:hint="eastAsia"/>
@@ -7273,6 +10619,7 @@
         </w:rPr>
         <w:t>李文翔</w:t>
       </w:r>
+      <w:proofErr w:type="gramEnd"/>
       <w:r>
         <w:rPr>
           <w:rFonts w:ascii="Times New Roman" w:hAnsi="Times New Roman" w:hint="eastAsia"/>
@@ -7413,7 +10760,7 @@
         <w:spacing w:line="360" w:lineRule="auto"/>
         <w:ind w:left="360" w:hangingChars="150" w:hanging="360"/>
         <w:rPr>
-          <w:rFonts w:ascii="Times New Roman" w:hAnsi="Times New Roman" w:hint="eastAsia"/>
+          <w:rFonts w:ascii="Times New Roman" w:hAnsi="Times New Roman"/>
           <w:sz w:val="24"/>
           <w:szCs w:val="24"/>
         </w:rPr>
@@ -7556,7 +10903,7 @@
         <w:spacing w:line="360" w:lineRule="auto"/>
         <w:ind w:left="360" w:hangingChars="150" w:hanging="360"/>
         <w:rPr>
-          <w:rFonts w:ascii="Times New Roman" w:hAnsi="Times New Roman" w:hint="eastAsia"/>
+          <w:rFonts w:ascii="Times New Roman" w:hAnsi="Times New Roman"/>
           <w:sz w:val="24"/>
           <w:szCs w:val="24"/>
         </w:rPr>
@@ -7649,7 +10996,7 @@
         <w:spacing w:line="360" w:lineRule="auto"/>
         <w:ind w:left="360" w:hangingChars="150" w:hanging="360"/>
         <w:rPr>
-          <w:rFonts w:ascii="Times New Roman" w:hAnsi="Times New Roman" w:hint="eastAsia"/>
+          <w:rFonts w:ascii="Times New Roman" w:hAnsi="Times New Roman"/>
           <w:sz w:val="24"/>
           <w:szCs w:val="24"/>
         </w:rPr>
@@ -7831,7 +11178,7 @@
         <w:spacing w:line="360" w:lineRule="auto"/>
         <w:ind w:left="360" w:hangingChars="150" w:hanging="360"/>
         <w:rPr>
-          <w:rFonts w:ascii="Times New Roman" w:hAnsi="Times New Roman" w:hint="eastAsia"/>
+          <w:rFonts w:ascii="Times New Roman" w:hAnsi="Times New Roman"/>
           <w:sz w:val="24"/>
           <w:szCs w:val="24"/>
         </w:rPr>
@@ -7906,7 +11253,16 @@
           <w:sz w:val="24"/>
           <w:szCs w:val="24"/>
         </w:rPr>
-        <w:t>聚类算法与重心法的故障共享单车回收中心选址优化</w:t>
+        <w:t>聚类算法与重心法的故障共享单车回收中心选</w:t>
+      </w:r>
+      <w:r>
+        <w:rPr>
+          <w:rFonts w:ascii="Times New Roman" w:hAnsi="Times New Roman" w:hint="eastAsia"/>
+          <w:sz w:val="24"/>
+          <w:szCs w:val="24"/>
+        </w:rPr>
+        <w:lastRenderedPageBreak/>
+        <w:t>址优化</w:t>
       </w:r>
       <w:r>
         <w:rPr>
@@ -7938,7 +11294,7 @@
         <w:spacing w:line="360" w:lineRule="auto"/>
         <w:ind w:left="360" w:hangingChars="150" w:hanging="360"/>
         <w:rPr>
-          <w:rFonts w:ascii="Times New Roman" w:hAnsi="Times New Roman" w:hint="eastAsia"/>
+          <w:rFonts w:ascii="Times New Roman" w:hAnsi="Times New Roman"/>
           <w:sz w:val="24"/>
           <w:szCs w:val="24"/>
         </w:rPr>
@@ -8031,7 +11387,7 @@
         <w:spacing w:line="360" w:lineRule="auto"/>
         <w:ind w:left="360" w:hangingChars="150" w:hanging="360"/>
         <w:rPr>
-          <w:rFonts w:ascii="Times New Roman" w:hAnsi="Times New Roman" w:hint="eastAsia"/>
+          <w:rFonts w:ascii="Times New Roman" w:hAnsi="Times New Roman"/>
           <w:sz w:val="24"/>
           <w:szCs w:val="24"/>
         </w:rPr>
@@ -8172,7 +11528,7 @@
         <w:spacing w:line="360" w:lineRule="auto"/>
         <w:ind w:left="360" w:hangingChars="150" w:hanging="360"/>
         <w:rPr>
-          <w:rFonts w:ascii="Times New Roman" w:hAnsi="Times New Roman" w:hint="eastAsia"/>
+          <w:rFonts w:ascii="Times New Roman" w:hAnsi="Times New Roman"/>
           <w:sz w:val="24"/>
           <w:szCs w:val="24"/>
         </w:rPr>
@@ -8301,7 +11657,7 @@
         <w:spacing w:line="360" w:lineRule="auto"/>
         <w:ind w:left="360" w:hangingChars="150" w:hanging="360"/>
         <w:rPr>
-          <w:rFonts w:ascii="Times New Roman" w:hAnsi="Times New Roman" w:hint="eastAsia"/>
+          <w:rFonts w:ascii="Times New Roman" w:hAnsi="Times New Roman"/>
           <w:sz w:val="24"/>
           <w:szCs w:val="24"/>
         </w:rPr>
@@ -8362,16 +11718,7 @@
           <w:sz w:val="24"/>
           <w:szCs w:val="24"/>
         </w:rPr>
-        <w:t>南京林业大</w:t>
-      </w:r>
-      <w:r>
-        <w:rPr>
-          <w:rFonts w:ascii="Times New Roman" w:hAnsi="Times New Roman" w:hint="eastAsia"/>
-          <w:sz w:val="24"/>
-          <w:szCs w:val="24"/>
-        </w:rPr>
-        <w:lastRenderedPageBreak/>
-        <w:t>学</w:t>
+        <w:t>南京林业大学</w:t>
       </w:r>
       <w:r>
         <w:rPr>
@@ -8405,7 +11752,7 @@
         <w:spacing w:line="360" w:lineRule="auto"/>
         <w:ind w:left="360" w:hangingChars="150" w:hanging="360"/>
         <w:rPr>
-          <w:rFonts w:ascii="Times New Roman" w:hAnsi="Times New Roman" w:hint="eastAsia"/>
+          <w:rFonts w:ascii="Times New Roman" w:hAnsi="Times New Roman"/>
           <w:sz w:val="24"/>
           <w:szCs w:val="24"/>
         </w:rPr>
@@ -8516,7 +11863,7 @@
         <w:spacing w:line="360" w:lineRule="auto"/>
         <w:ind w:left="360" w:hangingChars="150" w:hanging="360"/>
         <w:rPr>
-          <w:rFonts w:ascii="Times New Roman" w:hAnsi="Times New Roman" w:hint="eastAsia"/>
+          <w:rFonts w:ascii="Times New Roman" w:hAnsi="Times New Roman"/>
           <w:sz w:val="24"/>
           <w:szCs w:val="24"/>
         </w:rPr>
@@ -8606,11 +11953,6 @@
       <w:pPr>
         <w:spacing w:line="360" w:lineRule="auto"/>
         <w:ind w:left="360" w:hangingChars="150" w:hanging="360"/>
-        <w:rPr>
-          <w:rFonts w:ascii="Times New Roman" w:hAnsi="Times New Roman"/>
-          <w:sz w:val="24"/>
-          <w:szCs w:val="24"/>
-        </w:rPr>
       </w:pPr>
       <w:r>
         <w:rPr>
@@ -8721,10 +12063,125 @@
           <w:szCs w:val="24"/>
         </w:rPr>
       </w:pPr>
+      <w:r>
+        <w:rPr>
+          <w:rFonts w:ascii="Times New Roman" w:hAnsi="Times New Roman" w:hint="eastAsia"/>
+          <w:sz w:val="24"/>
+          <w:szCs w:val="24"/>
+        </w:rPr>
+        <w:t>[14]</w:t>
+      </w:r>
+      <w:r>
+        <w:rPr>
+          <w:rFonts w:ascii="Times New Roman" w:hAnsi="Times New Roman" w:hint="eastAsia"/>
+          <w:sz w:val="24"/>
+          <w:szCs w:val="24"/>
+        </w:rPr>
+        <w:t>夏琼燕</w:t>
+      </w:r>
+      <w:r>
+        <w:rPr>
+          <w:rFonts w:ascii="Times New Roman" w:hAnsi="Times New Roman" w:hint="eastAsia"/>
+          <w:sz w:val="24"/>
+          <w:szCs w:val="24"/>
+        </w:rPr>
+        <w:t>,</w:t>
+      </w:r>
+      <w:r>
+        <w:rPr>
+          <w:rFonts w:ascii="Times New Roman" w:hAnsi="Times New Roman" w:hint="eastAsia"/>
+          <w:sz w:val="24"/>
+          <w:szCs w:val="24"/>
+        </w:rPr>
+        <w:t>罗冠</w:t>
+      </w:r>
+      <w:r>
+        <w:rPr>
+          <w:rFonts w:ascii="Times New Roman" w:hAnsi="Times New Roman" w:hint="eastAsia"/>
+          <w:sz w:val="24"/>
+          <w:szCs w:val="24"/>
+        </w:rPr>
+        <w:t>,</w:t>
+      </w:r>
+      <w:r>
+        <w:rPr>
+          <w:rFonts w:ascii="Times New Roman" w:hAnsi="Times New Roman" w:hint="eastAsia"/>
+          <w:sz w:val="24"/>
+          <w:szCs w:val="24"/>
+        </w:rPr>
+        <w:t>张翔</w:t>
+      </w:r>
+      <w:r>
+        <w:rPr>
+          <w:rFonts w:ascii="Times New Roman" w:hAnsi="Times New Roman" w:hint="eastAsia"/>
+          <w:sz w:val="24"/>
+          <w:szCs w:val="24"/>
+        </w:rPr>
+        <w:t>,</w:t>
+      </w:r>
+      <w:r>
+        <w:rPr>
+          <w:rFonts w:ascii="Times New Roman" w:hAnsi="Times New Roman" w:hint="eastAsia"/>
+          <w:sz w:val="24"/>
+          <w:szCs w:val="24"/>
+        </w:rPr>
+        <w:t>等</w:t>
+      </w:r>
+      <w:r>
+        <w:rPr>
+          <w:rFonts w:ascii="Times New Roman" w:hAnsi="Times New Roman" w:hint="eastAsia"/>
+          <w:sz w:val="24"/>
+          <w:szCs w:val="24"/>
+        </w:rPr>
+        <w:t>.OpenStreetMap</w:t>
+      </w:r>
+      <w:r>
+        <w:rPr>
+          <w:rFonts w:ascii="Times New Roman" w:hAnsi="Times New Roman" w:hint="eastAsia"/>
+          <w:sz w:val="24"/>
+          <w:szCs w:val="24"/>
+        </w:rPr>
+        <w:t>志愿者贡献与留存分析</w:t>
+      </w:r>
+      <w:r>
+        <w:rPr>
+          <w:rFonts w:ascii="Times New Roman" w:hAnsi="Times New Roman" w:hint="eastAsia"/>
+          <w:sz w:val="24"/>
+          <w:szCs w:val="24"/>
+        </w:rPr>
+        <w:t>[J].</w:t>
+      </w:r>
+      <w:r>
+        <w:rPr>
+          <w:rFonts w:ascii="Times New Roman" w:hAnsi="Times New Roman" w:hint="eastAsia"/>
+          <w:sz w:val="24"/>
+          <w:szCs w:val="24"/>
+        </w:rPr>
+        <w:t>测绘与空间地理信息</w:t>
+      </w:r>
+      <w:r>
+        <w:rPr>
+          <w:rFonts w:ascii="Times New Roman" w:hAnsi="Times New Roman" w:hint="eastAsia"/>
+          <w:sz w:val="24"/>
+          <w:szCs w:val="24"/>
+        </w:rPr>
+        <w:t>,2021,44(02):90-93+97.</w:t>
+      </w:r>
     </w:p>
     <w:p>
       <w:pPr>
         <w:spacing w:line="360" w:lineRule="auto"/>
+        <w:ind w:left="360" w:hangingChars="150" w:hanging="360"/>
+        <w:rPr>
+          <w:rFonts w:ascii="Times New Roman" w:hAnsi="Times New Roman"/>
+          <w:sz w:val="24"/>
+          <w:szCs w:val="24"/>
+        </w:rPr>
+      </w:pPr>
+    </w:p>
+    <w:p>
+      <w:pPr>
+        <w:spacing w:line="360" w:lineRule="auto"/>
         <w:rPr>
           <w:rFonts w:ascii="Times New Roman" w:hAnsi="Times New Roman"/>
           <w:szCs w:val="21"/>
@@ -8829,86 +12286,6 @@
           <w:szCs w:val="21"/>
         </w:rPr>
       </w:pPr>
-    </w:p>
-    <w:p>
-      <w:pPr>
-        <w:spacing w:line="360" w:lineRule="auto"/>
-        <w:rPr>
-          <w:rFonts w:ascii="Times New Roman" w:hAnsi="Times New Roman"/>
-          <w:szCs w:val="21"/>
-        </w:rPr>
-      </w:pPr>
-    </w:p>
-    <w:p>
-      <w:pPr>
-        <w:spacing w:line="360" w:lineRule="auto"/>
-        <w:rPr>
-          <w:rFonts w:ascii="Times New Roman" w:hAnsi="Times New Roman"/>
-          <w:szCs w:val="21"/>
-        </w:rPr>
-      </w:pPr>
-    </w:p>
-    <w:p>
-      <w:pPr>
-        <w:spacing w:line="360" w:lineRule="auto"/>
-        <w:rPr>
-          <w:rFonts w:ascii="Times New Roman" w:hAnsi="Times New Roman"/>
-          <w:szCs w:val="21"/>
-        </w:rPr>
-      </w:pPr>
-    </w:p>
-    <w:p>
-      <w:pPr>
-        <w:spacing w:line="360" w:lineRule="auto"/>
-        <w:rPr>
-          <w:rFonts w:ascii="Times New Roman" w:hAnsi="Times New Roman"/>
-          <w:szCs w:val="21"/>
-        </w:rPr>
-      </w:pPr>
-    </w:p>
-    <w:p>
-      <w:pPr>
-        <w:spacing w:line="360" w:lineRule="auto"/>
-        <w:rPr>
-          <w:rFonts w:ascii="Times New Roman" w:hAnsi="Times New Roman"/>
-          <w:szCs w:val="21"/>
-        </w:rPr>
-      </w:pPr>
-    </w:p>
-    <w:p>
-      <w:pPr>
-        <w:spacing w:line="360" w:lineRule="auto"/>
-        <w:rPr>
-          <w:rFonts w:ascii="Times New Roman" w:hAnsi="Times New Roman"/>
-          <w:szCs w:val="21"/>
-        </w:rPr>
-      </w:pPr>
-    </w:p>
-    <w:p>
-      <w:pPr>
-        <w:spacing w:line="360" w:lineRule="auto"/>
-        <w:rPr>
-          <w:rFonts w:ascii="Times New Roman" w:hAnsi="Times New Roman"/>
-          <w:szCs w:val="21"/>
-        </w:rPr>
-      </w:pPr>
-    </w:p>
-    <w:p>
-      <w:pPr>
-        <w:spacing w:line="460" w:lineRule="exact"/>
-        <w:rPr>
-          <w:rFonts w:ascii="Times New Roman" w:eastAsia="楷体_GB2312" w:hAnsi="Times New Roman"/>
-          <w:szCs w:val="24"/>
-        </w:rPr>
-      </w:pPr>
-      <w:r>
-        <w:rPr>
-          <w:rFonts w:ascii="Times New Roman" w:hAnsi="Times New Roman" w:hint="eastAsia"/>
-          <w:sz w:val="24"/>
-          <w:szCs w:val="24"/>
-        </w:rPr>
-        <w:t xml:space="preserve"> </w:t>
-      </w:r>
     </w:p>
     <w:p>
       <w:pPr>
@@ -8926,6 +12303,7 @@
           <w:sz w:val="36"/>
           <w:szCs w:val="36"/>
         </w:rPr>
+        <w:lastRenderedPageBreak/>
         <w:t>致谢</w:t>
       </w:r>
     </w:p>
@@ -8977,16 +12355,7 @@
           <w:sz w:val="24"/>
           <w:szCs w:val="24"/>
         </w:rPr>
-        <w:t>老师在论文的撰写中给予</w:t>
-      </w:r>
-      <w:r>
-        <w:rPr>
-          <w:rFonts w:ascii="Times New Roman" w:hAnsi="Times New Roman" w:hint="eastAsia"/>
-          <w:sz w:val="24"/>
-          <w:szCs w:val="24"/>
-        </w:rPr>
-        <w:lastRenderedPageBreak/>
-        <w:t>的细心的指导与帮助。老师那严谨的治学态度、精益求精的科研作风给我们树立了很好的榜样，这将时刻激励我在工作与学习中继续进步。</w:t>
+        <w:t>老师在论文的撰写中给予的细心的指导与帮助。老师那严谨的治学态度、精益求精的科研作风给我们树立了很好的榜样，这将时刻激励我在工作与学习中继续进步。</w:t>
       </w:r>
     </w:p>
     <w:p>
@@ -9095,7 +12464,7 @@
 </file>
 
 <file path=word/endnotes.xml><?xml version="1.0" encoding="utf-8"?>
-<w:endnotes xmlns:wpc="http://schemas.microsoft.com/office/word/2010/wordprocessingCanvas" xmlns:cx="http://schemas.microsoft.com/office/drawing/2014/chartex" xmlns:cx1="http://schemas.microsoft.com/office/drawing/2015/9/8/chartex" xmlns:cx2="http://schemas.microsoft.com/office/drawing/2015/10/21/chartex" xmlns:cx3="http://schemas.microsoft.com/office/drawing/2016/5/9/chartex" xmlns:cx4="http://schemas.microsoft.com/office/drawing/2016/5/10/chartex" xmlns:cx5="http://schemas.microsoft.com/office/drawing/2016/5/11/chartex" xmlns:cx6="http://schemas.microsoft.com/office/drawing/2016/5/12/chartex" xmlns:cx7="http://schemas.microsoft.com/office/drawing/2016/5/13/chartex" xmlns:cx8="http://schemas.microsoft.com/office/drawing/2016/5/14/chartex" xmlns:mc="http://schemas.openxmlformats.org/markup-compatibility/2006" xmlns:aink="http://schemas.microsoft.com/office/drawing/2016/ink" xmlns:am3d="http://schemas.microsoft.com/office/drawing/2017/model3d" xmlns:o="urn:schemas-microsoft-com:office:office" xmlns:oel="http://schemas.microsoft.com/office/2019/extlst" xmlns:r="http://schemas.openxmlformats.org/officeDocument/2006/relationships" xmlns:m="http://schemas.openxmlformats.org/officeDocument/2006/math" xmlns:v="urn:schemas-microsoft-com:vml" xmlns:wp14="http://schemas.microsoft.com/office/word/2010/wordprocessingDrawing" xmlns:wp="http://schemas.openxmlformats.org/drawingml/2006/wordprocessingDrawing" xmlns:w10="urn:schemas-microsoft-com:office:word" xmlns:w="http://schemas.openxmlformats.org/wordprocessingml/2006/main" xmlns:w14="http://schemas.microsoft.com/office/word/2010/wordml" xmlns:w15="http://schemas.microsoft.com/office/word/2012/wordml" xmlns:w16cex="http://schemas.microsoft.com/office/word/2018/wordml/cex" xmlns:w16cid="http://schemas.microsoft.com/office/word/2016/wordml/cid" xmlns:w16="http://schemas.microsoft.com/office/word/2018/wordml" xmlns:w16sdtdh="http://schemas.microsoft.com/office/word/2020/wordml/sdtdatahash" xmlns:w16se="http://schemas.microsoft.com/office/word/2015/wordml/symex" xmlns:wpg="http://schemas.microsoft.com/office/word/2010/wordprocessingGroup" xmlns:wpi="http://schemas.microsoft.com/office/word/2010/wordprocessingInk" xmlns:wne="http://schemas.microsoft.com/office/word/2006/wordml" xmlns:wps="http://schemas.microsoft.com/office/word/2010/wordprocessingShape" mc:Ignorable="w14 w15 w16se w16cid w16 w16cex w16sdtdh wp14">
+<w:endnotes xmlns:wpc="http://schemas.microsoft.com/office/word/2010/wordprocessingCanvas" xmlns:cx="http://schemas.microsoft.com/office/drawing/2014/chartex" xmlns:cx1="http://schemas.microsoft.com/office/drawing/2015/9/8/chartex" xmlns:cx2="http://schemas.microsoft.com/office/drawing/2015/10/21/chartex" xmlns:cx3="http://schemas.microsoft.com/office/drawing/2016/5/9/chartex" xmlns:cx4="http://schemas.microsoft.com/office/drawing/2016/5/10/chartex" xmlns:cx5="http://schemas.microsoft.com/office/drawing/2016/5/11/chartex" xmlns:cx6="http://schemas.microsoft.com/office/drawing/2016/5/12/chartex" xmlns:cx7="http://schemas.microsoft.com/office/drawing/2016/5/13/chartex" xmlns:cx8="http://schemas.microsoft.com/office/drawing/2016/5/14/chartex" xmlns:mc="http://schemas.openxmlformats.org/markup-compatibility/2006" xmlns:aink="http://schemas.microsoft.com/office/drawing/2016/ink" xmlns:am3d="http://schemas.microsoft.com/office/drawing/2017/model3d" xmlns:o="urn:schemas-microsoft-com:office:office" xmlns:oel="http://schemas.microsoft.com/office/2019/extlst" xmlns:r="http://schemas.openxmlformats.org/officeDocument/2006/relationships" xmlns:m="http://schemas.openxmlformats.org/officeDocument/2006/math" xmlns:v="urn:schemas-microsoft-com:vml" xmlns:wp14="http://schemas.microsoft.com/office/word/2010/wordprocessingDrawing" xmlns:wp="http://schemas.openxmlformats.org/drawingml/2006/wordprocessingDrawing" xmlns:w10="urn:schemas-microsoft-com:office:word" xmlns:w="http://schemas.openxmlformats.org/wordprocessingml/2006/main" xmlns:w14="http://schemas.microsoft.com/office/word/2010/wordml" xmlns:w15="http://schemas.microsoft.com/office/word/2012/wordml" xmlns:w16cex="http://schemas.microsoft.com/office/word/2018/wordml/cex" xmlns:w16cid="http://schemas.microsoft.com/office/word/2016/wordml/cid" xmlns:w16="http://schemas.microsoft.com/office/word/2018/wordml" xmlns:w16du="http://schemas.microsoft.com/office/word/2023/wordml/word16du" xmlns:w16sdtdh="http://schemas.microsoft.com/office/word/2020/wordml/sdtdatahash" xmlns:w16se="http://schemas.microsoft.com/office/word/2015/wordml/symex" xmlns:wpg="http://schemas.microsoft.com/office/word/2010/wordprocessingGroup" xmlns:wpi="http://schemas.microsoft.com/office/word/2010/wordprocessingInk" xmlns:wne="http://schemas.microsoft.com/office/word/2006/wordml" xmlns:wps="http://schemas.microsoft.com/office/word/2010/wordprocessingShape" mc:Ignorable="w14 w15 w16se w16cid w16 w16cex w16sdtdh w16du wp14">
   <w:endnote w:type="separator" w:id="-1">
     <w:p>
       <w:r>
@@ -9114,7 +12483,7 @@
 </file>
 
 <file path=word/footer1.xml><?xml version="1.0" encoding="utf-8"?>
-<w:ftr xmlns:wpc="http://schemas.microsoft.com/office/word/2010/wordprocessingCanvas" xmlns:cx="http://schemas.microsoft.com/office/drawing/2014/chartex" xmlns:cx1="http://schemas.microsoft.com/office/drawing/2015/9/8/chartex" xmlns:cx2="http://schemas.microsoft.com/office/drawing/2015/10/21/chartex" xmlns:cx3="http://schemas.microsoft.com/office/drawing/2016/5/9/chartex" xmlns:cx4="http://schemas.microsoft.com/office/drawing/2016/5/10/chartex" xmlns:cx5="http://schemas.microsoft.com/office/drawing/2016/5/11/chartex" xmlns:cx6="http://schemas.microsoft.com/office/drawing/2016/5/12/chartex" xmlns:cx7="http://schemas.microsoft.com/office/drawing/2016/5/13/chartex" xmlns:cx8="http://schemas.microsoft.com/office/drawing/2016/5/14/chartex" xmlns:mc="http://schemas.openxmlformats.org/markup-compatibility/2006" xmlns:aink="http://schemas.microsoft.com/office/drawing/2016/ink" xmlns:am3d="http://schemas.microsoft.com/office/drawing/2017/model3d" xmlns:o="urn:schemas-microsoft-com:office:office" xmlns:oel="http://schemas.microsoft.com/office/2019/extlst" xmlns:r="http://schemas.openxmlformats.org/officeDocument/2006/relationships" xmlns:m="http://schemas.openxmlformats.org/officeDocument/2006/math" xmlns:v="urn:schemas-microsoft-com:vml" xmlns:wp14="http://schemas.microsoft.com/office/word/2010/wordprocessingDrawing" xmlns:wp="http://schemas.openxmlformats.org/drawingml/2006/wordprocessingDrawing" xmlns:w10="urn:schemas-microsoft-com:office:word" xmlns:w="http://schemas.openxmlformats.org/wordprocessingml/2006/main" xmlns:w14="http://schemas.microsoft.com/office/word/2010/wordml" xmlns:w15="http://schemas.microsoft.com/office/word/2012/wordml" xmlns:w16cex="http://schemas.microsoft.com/office/word/2018/wordml/cex" xmlns:w16cid="http://schemas.microsoft.com/office/word/2016/wordml/cid" xmlns:w16="http://schemas.microsoft.com/office/word/2018/wordml" xmlns:w16sdtdh="http://schemas.microsoft.com/office/word/2020/wordml/sdtdatahash" xmlns:w16se="http://schemas.microsoft.com/office/word/2015/wordml/symex" xmlns:wpg="http://schemas.microsoft.com/office/word/2010/wordprocessingGroup" xmlns:wpi="http://schemas.microsoft.com/office/word/2010/wordprocessingInk" xmlns:wne="http://schemas.microsoft.com/office/word/2006/wordml" xmlns:wps="http://schemas.microsoft.com/office/word/2010/wordprocessingShape" mc:Ignorable="w14 w15 w16se w16cid w16 w16cex w16sdtdh wp14">
+<w:ftr xmlns:wpc="http://schemas.microsoft.com/office/word/2010/wordprocessingCanvas" xmlns:cx="http://schemas.microsoft.com/office/drawing/2014/chartex" xmlns:cx1="http://schemas.microsoft.com/office/drawing/2015/9/8/chartex" xmlns:cx2="http://schemas.microsoft.com/office/drawing/2015/10/21/chartex" xmlns:cx3="http://schemas.microsoft.com/office/drawing/2016/5/9/chartex" xmlns:cx4="http://schemas.microsoft.com/office/drawing/2016/5/10/chartex" xmlns:cx5="http://schemas.microsoft.com/office/drawing/2016/5/11/chartex" xmlns:cx6="http://schemas.microsoft.com/office/drawing/2016/5/12/chartex" xmlns:cx7="http://schemas.microsoft.com/office/drawing/2016/5/13/chartex" xmlns:cx8="http://schemas.microsoft.com/office/drawing/2016/5/14/chartex" xmlns:mc="http://schemas.openxmlformats.org/markup-compatibility/2006" xmlns:aink="http://schemas.microsoft.com/office/drawing/2016/ink" xmlns:am3d="http://schemas.microsoft.com/office/drawing/2017/model3d" xmlns:o="urn:schemas-microsoft-com:office:office" xmlns:oel="http://schemas.microsoft.com/office/2019/extlst" xmlns:r="http://schemas.openxmlformats.org/officeDocument/2006/relationships" xmlns:m="http://schemas.openxmlformats.org/officeDocument/2006/math" xmlns:v="urn:schemas-microsoft-com:vml" xmlns:wp14="http://schemas.microsoft.com/office/word/2010/wordprocessingDrawing" xmlns:wp="http://schemas.openxmlformats.org/drawingml/2006/wordprocessingDrawing" xmlns:w10="urn:schemas-microsoft-com:office:word" xmlns:w="http://schemas.openxmlformats.org/wordprocessingml/2006/main" xmlns:w14="http://schemas.microsoft.com/office/word/2010/wordml" xmlns:w15="http://schemas.microsoft.com/office/word/2012/wordml" xmlns:w16cex="http://schemas.microsoft.com/office/word/2018/wordml/cex" xmlns:w16cid="http://schemas.microsoft.com/office/word/2016/wordml/cid" xmlns:w16="http://schemas.microsoft.com/office/word/2018/wordml" xmlns:w16du="http://schemas.microsoft.com/office/word/2023/wordml/word16du" xmlns:w16sdtdh="http://schemas.microsoft.com/office/word/2020/wordml/sdtdatahash" xmlns:w16se="http://schemas.microsoft.com/office/word/2015/wordml/symex" xmlns:wpg="http://schemas.microsoft.com/office/word/2010/wordprocessingGroup" xmlns:wpi="http://schemas.microsoft.com/office/word/2010/wordprocessingInk" xmlns:wne="http://schemas.microsoft.com/office/word/2006/wordml" xmlns:wps="http://schemas.microsoft.com/office/word/2010/wordprocessingShape" mc:Ignorable="w14 w15 w16se w16cid w16 w16cex w16sdtdh w16du wp14">
   <w:p>
     <w:pPr>
       <w:pStyle w:val="a9"/>
@@ -9125,7 +12494,7 @@
 </file>
 
 <file path=word/footer2.xml><?xml version="1.0" encoding="utf-8"?>
-<w:ftr xmlns:wpc="http://schemas.microsoft.com/office/word/2010/wordprocessingCanvas" xmlns:cx="http://schemas.microsoft.com/office/drawing/2014/chartex" xmlns:cx1="http://schemas.microsoft.com/office/drawing/2015/9/8/chartex" xmlns:cx2="http://schemas.microsoft.com/office/drawing/2015/10/21/chartex" xmlns:cx3="http://schemas.microsoft.com/office/drawing/2016/5/9/chartex" xmlns:cx4="http://schemas.microsoft.com/office/drawing/2016/5/10/chartex" xmlns:cx5="http://schemas.microsoft.com/office/drawing/2016/5/11/chartex" xmlns:cx6="http://schemas.microsoft.com/office/drawing/2016/5/12/chartex" xmlns:cx7="http://schemas.microsoft.com/office/drawing/2016/5/13/chartex" xmlns:cx8="http://schemas.microsoft.com/office/drawing/2016/5/14/chartex" xmlns:mc="http://schemas.openxmlformats.org/markup-compatibility/2006" xmlns:aink="http://schemas.microsoft.com/office/drawing/2016/ink" xmlns:am3d="http://schemas.microsoft.com/office/drawing/2017/model3d" xmlns:o="urn:schemas-microsoft-com:office:office" xmlns:oel="http://schemas.microsoft.com/office/2019/extlst" xmlns:r="http://schemas.openxmlformats.org/officeDocument/2006/relationships" xmlns:m="http://schemas.openxmlformats.org/officeDocument/2006/math" xmlns:v="urn:schemas-microsoft-com:vml" xmlns:wp14="http://schemas.microsoft.com/office/word/2010/wordprocessingDrawing" xmlns:wp="http://schemas.openxmlformats.org/drawingml/2006/wordprocessingDrawing" xmlns:w10="urn:schemas-microsoft-com:office:word" xmlns:w="http://schemas.openxmlformats.org/wordprocessingml/2006/main" xmlns:w14="http://schemas.microsoft.com/office/word/2010/wordml" xmlns:w15="http://schemas.microsoft.com/office/word/2012/wordml" xmlns:w16cex="http://schemas.microsoft.com/office/word/2018/wordml/cex" xmlns:w16cid="http://schemas.microsoft.com/office/word/2016/wordml/cid" xmlns:w16="http://schemas.microsoft.com/office/word/2018/wordml" xmlns:w16sdtdh="http://schemas.microsoft.com/office/word/2020/wordml/sdtdatahash" xmlns:w16se="http://schemas.microsoft.com/office/word/2015/wordml/symex" xmlns:wpg="http://schemas.microsoft.com/office/word/2010/wordprocessingGroup" xmlns:wpi="http://schemas.microsoft.com/office/word/2010/wordprocessingInk" xmlns:wne="http://schemas.microsoft.com/office/word/2006/wordml" xmlns:wps="http://schemas.microsoft.com/office/word/2010/wordprocessingShape" mc:Ignorable="w14 w15 w16se w16cid w16 w16cex w16sdtdh wp14">
+<w:ftr xmlns:wpc="http://schemas.microsoft.com/office/word/2010/wordprocessingCanvas" xmlns:cx="http://schemas.microsoft.com/office/drawing/2014/chartex" xmlns:cx1="http://schemas.microsoft.com/office/drawing/2015/9/8/chartex" xmlns:cx2="http://schemas.microsoft.com/office/drawing/2015/10/21/chartex" xmlns:cx3="http://schemas.microsoft.com/office/drawing/2016/5/9/chartex" xmlns:cx4="http://schemas.microsoft.com/office/drawing/2016/5/10/chartex" xmlns:cx5="http://schemas.microsoft.com/office/drawing/2016/5/11/chartex" xmlns:cx6="http://schemas.microsoft.com/office/drawing/2016/5/12/chartex" xmlns:cx7="http://schemas.microsoft.com/office/drawing/2016/5/13/chartex" xmlns:cx8="http://schemas.microsoft.com/office/drawing/2016/5/14/chartex" xmlns:mc="http://schemas.openxmlformats.org/markup-compatibility/2006" xmlns:aink="http://schemas.microsoft.com/office/drawing/2016/ink" xmlns:am3d="http://schemas.microsoft.com/office/drawing/2017/model3d" xmlns:o="urn:schemas-microsoft-com:office:office" xmlns:oel="http://schemas.microsoft.com/office/2019/extlst" xmlns:r="http://schemas.openxmlformats.org/officeDocument/2006/relationships" xmlns:m="http://schemas.openxmlformats.org/officeDocument/2006/math" xmlns:v="urn:schemas-microsoft-com:vml" xmlns:wp14="http://schemas.microsoft.com/office/word/2010/wordprocessingDrawing" xmlns:wp="http://schemas.openxmlformats.org/drawingml/2006/wordprocessingDrawing" xmlns:w10="urn:schemas-microsoft-com:office:word" xmlns:w="http://schemas.openxmlformats.org/wordprocessingml/2006/main" xmlns:w14="http://schemas.microsoft.com/office/word/2010/wordml" xmlns:w15="http://schemas.microsoft.com/office/word/2012/wordml" xmlns:w16cex="http://schemas.microsoft.com/office/word/2018/wordml/cex" xmlns:w16cid="http://schemas.microsoft.com/office/word/2016/wordml/cid" xmlns:w16="http://schemas.microsoft.com/office/word/2018/wordml" xmlns:w16du="http://schemas.microsoft.com/office/word/2023/wordml/word16du" xmlns:w16sdtdh="http://schemas.microsoft.com/office/word/2020/wordml/sdtdatahash" xmlns:w16se="http://schemas.microsoft.com/office/word/2015/wordml/symex" xmlns:wpg="http://schemas.microsoft.com/office/word/2010/wordprocessingGroup" xmlns:wpi="http://schemas.microsoft.com/office/word/2010/wordprocessingInk" xmlns:wne="http://schemas.microsoft.com/office/word/2006/wordml" xmlns:wps="http://schemas.microsoft.com/office/word/2010/wordprocessingShape" mc:Ignorable="w14 w15 w16se w16cid w16 w16cex w16sdtdh w16du wp14">
   <w:p>
     <w:pPr>
       <w:pStyle w:val="a9"/>
@@ -9157,7 +12526,7 @@
 </file>
 
 <file path=word/footer3.xml><?xml version="1.0" encoding="utf-8"?>
-<w:ftr xmlns:wpc="http://schemas.microsoft.com/office/word/2010/wordprocessingCanvas" xmlns:cx="http://schemas.microsoft.com/office/drawing/2014/chartex" xmlns:cx1="http://schemas.microsoft.com/office/drawing/2015/9/8/chartex" xmlns:cx2="http://schemas.microsoft.com/office/drawing/2015/10/21/chartex" xmlns:cx3="http://schemas.microsoft.com/office/drawing/2016/5/9/chartex" xmlns:cx4="http://schemas.microsoft.com/office/drawing/2016/5/10/chartex" xmlns:cx5="http://schemas.microsoft.com/office/drawing/2016/5/11/chartex" xmlns:cx6="http://schemas.microsoft.com/office/drawing/2016/5/12/chartex" xmlns:cx7="http://schemas.microsoft.com/office/drawing/2016/5/13/chartex" xmlns:cx8="http://schemas.microsoft.com/office/drawing/2016/5/14/chartex" xmlns:mc="http://schemas.openxmlformats.org/markup-compatibility/2006" xmlns:aink="http://schemas.microsoft.com/office/drawing/2016/ink" xmlns:am3d="http://schemas.microsoft.com/office/drawing/2017/model3d" xmlns:o="urn:schemas-microsoft-com:office:office" xmlns:oel="http://schemas.microsoft.com/office/2019/extlst" xmlns:r="http://schemas.openxmlformats.org/officeDocument/2006/relationships" xmlns:m="http://schemas.openxmlformats.org/officeDocument/2006/math" xmlns:v="urn:schemas-microsoft-com:vml" xmlns:wp14="http://schemas.microsoft.com/office/word/2010/wordprocessingDrawing" xmlns:wp="http://schemas.openxmlformats.org/drawingml/2006/wordprocessingDrawing" xmlns:w10="urn:schemas-microsoft-com:office:word" xmlns:w="http://schemas.openxmlformats.org/wordprocessingml/2006/main" xmlns:w14="http://schemas.microsoft.com/office/word/2010/wordml" xmlns:w15="http://schemas.microsoft.com/office/word/2012/wordml" xmlns:w16cex="http://schemas.microsoft.com/office/word/2018/wordml/cex" xmlns:w16cid="http://schemas.microsoft.com/office/word/2016/wordml/cid" xmlns:w16="http://schemas.microsoft.com/office/word/2018/wordml" xmlns:w16sdtdh="http://schemas.microsoft.com/office/word/2020/wordml/sdtdatahash" xmlns:w16se="http://schemas.microsoft.com/office/word/2015/wordml/symex" xmlns:wpg="http://schemas.microsoft.com/office/word/2010/wordprocessingGroup" xmlns:wpi="http://schemas.microsoft.com/office/word/2010/wordprocessingInk" xmlns:wne="http://schemas.microsoft.com/office/word/2006/wordml" xmlns:wps="http://schemas.microsoft.com/office/word/2010/wordprocessingShape" mc:Ignorable="w14 w15 w16se w16cid w16 w16cex w16sdtdh wp14">
+<w:ftr xmlns:wpc="http://schemas.microsoft.com/office/word/2010/wordprocessingCanvas" xmlns:cx="http://schemas.microsoft.com/office/drawing/2014/chartex" xmlns:cx1="http://schemas.microsoft.com/office/drawing/2015/9/8/chartex" xmlns:cx2="http://schemas.microsoft.com/office/drawing/2015/10/21/chartex" xmlns:cx3="http://schemas.microsoft.com/office/drawing/2016/5/9/chartex" xmlns:cx4="http://schemas.microsoft.com/office/drawing/2016/5/10/chartex" xmlns:cx5="http://schemas.microsoft.com/office/drawing/2016/5/11/chartex" xmlns:cx6="http://schemas.microsoft.com/office/drawing/2016/5/12/chartex" xmlns:cx7="http://schemas.microsoft.com/office/drawing/2016/5/13/chartex" xmlns:cx8="http://schemas.microsoft.com/office/drawing/2016/5/14/chartex" xmlns:mc="http://schemas.openxmlformats.org/markup-compatibility/2006" xmlns:aink="http://schemas.microsoft.com/office/drawing/2016/ink" xmlns:am3d="http://schemas.microsoft.com/office/drawing/2017/model3d" xmlns:o="urn:schemas-microsoft-com:office:office" xmlns:oel="http://schemas.microsoft.com/office/2019/extlst" xmlns:r="http://schemas.openxmlformats.org/officeDocument/2006/relationships" xmlns:m="http://schemas.openxmlformats.org/officeDocument/2006/math" xmlns:v="urn:schemas-microsoft-com:vml" xmlns:wp14="http://schemas.microsoft.com/office/word/2010/wordprocessingDrawing" xmlns:wp="http://schemas.openxmlformats.org/drawingml/2006/wordprocessingDrawing" xmlns:w10="urn:schemas-microsoft-com:office:word" xmlns:w="http://schemas.openxmlformats.org/wordprocessingml/2006/main" xmlns:w14="http://schemas.microsoft.com/office/word/2010/wordml" xmlns:w15="http://schemas.microsoft.com/office/word/2012/wordml" xmlns:w16cex="http://schemas.microsoft.com/office/word/2018/wordml/cex" xmlns:w16cid="http://schemas.microsoft.com/office/word/2016/wordml/cid" xmlns:w16="http://schemas.microsoft.com/office/word/2018/wordml" xmlns:w16du="http://schemas.microsoft.com/office/word/2023/wordml/word16du" xmlns:w16sdtdh="http://schemas.microsoft.com/office/word/2020/wordml/sdtdatahash" xmlns:w16se="http://schemas.microsoft.com/office/word/2015/wordml/symex" xmlns:wpg="http://schemas.microsoft.com/office/word/2010/wordprocessingGroup" xmlns:wpi="http://schemas.microsoft.com/office/word/2010/wordprocessingInk" xmlns:wne="http://schemas.microsoft.com/office/word/2006/wordml" xmlns:wps="http://schemas.microsoft.com/office/word/2010/wordprocessingShape" mc:Ignorable="w14 w15 w16se w16cid w16 w16cex w16sdtdh w16du wp14">
   <w:p>
     <w:pPr>
       <w:pStyle w:val="a9"/>
@@ -9189,7 +12558,7 @@
 </file>
 
 <file path=word/footnotes.xml><?xml version="1.0" encoding="utf-8"?>
-<w:footnotes xmlns:wpc="http://schemas.microsoft.com/office/word/2010/wordprocessingCanvas" xmlns:cx="http://schemas.microsoft.com/office/drawing/2014/chartex" xmlns:cx1="http://schemas.microsoft.com/office/drawing/2015/9/8/chartex" xmlns:cx2="http://schemas.microsoft.com/office/drawing/2015/10/21/chartex" xmlns:cx3="http://schemas.microsoft.com/office/drawing/2016/5/9/chartex" xmlns:cx4="http://schemas.microsoft.com/office/drawing/2016/5/10/chartex" xmlns:cx5="http://schemas.microsoft.com/office/drawing/2016/5/11/chartex" xmlns:cx6="http://schemas.microsoft.com/office/drawing/2016/5/12/chartex" xmlns:cx7="http://schemas.microsoft.com/office/drawing/2016/5/13/chartex" xmlns:cx8="http://schemas.microsoft.com/office/drawing/2016/5/14/chartex" xmlns:mc="http://schemas.openxmlformats.org/markup-compatibility/2006" xmlns:aink="http://schemas.microsoft.com/office/drawing/2016/ink" xmlns:am3d="http://schemas.microsoft.com/office/drawing/2017/model3d" xmlns:o="urn:schemas-microsoft-com:office:office" xmlns:oel="http://schemas.microsoft.com/office/2019/extlst" xmlns:r="http://schemas.openxmlformats.org/officeDocument/2006/relationships" xmlns:m="http://schemas.openxmlformats.org/officeDocument/2006/math" xmlns:v="urn:schemas-microsoft-com:vml" xmlns:wp14="http://schemas.microsoft.com/office/word/2010/wordprocessingDrawing" xmlns:wp="http://schemas.openxmlformats.org/drawingml/2006/wordprocessingDrawing" xmlns:w10="urn:schemas-microsoft-com:office:word" xmlns:w="http://schemas.openxmlformats.org/wordprocessingml/2006/main" xmlns:w14="http://schemas.microsoft.com/office/word/2010/wordml" xmlns:w15="http://schemas.microsoft.com/office/word/2012/wordml" xmlns:w16cex="http://schemas.microsoft.com/office/word/2018/wordml/cex" xmlns:w16cid="http://schemas.microsoft.com/office/word/2016/wordml/cid" xmlns:w16="http://schemas.microsoft.com/office/word/2018/wordml" xmlns:w16sdtdh="http://schemas.microsoft.com/office/word/2020/wordml/sdtdatahash" xmlns:w16se="http://schemas.microsoft.com/office/word/2015/wordml/symex" xmlns:wpg="http://schemas.microsoft.com/office/word/2010/wordprocessingGroup" xmlns:wpi="http://schemas.microsoft.com/office/word/2010/wordprocessingInk" xmlns:wne="http://schemas.microsoft.com/office/word/2006/wordml" xmlns:wps="http://schemas.microsoft.com/office/word/2010/wordprocessingShape" mc:Ignorable="w14 w15 w16se w16cid w16 w16cex w16sdtdh wp14">
+<w:footnotes xmlns:wpc="http://schemas.microsoft.com/office/word/2010/wordprocessingCanvas" xmlns:cx="http://schemas.microsoft.com/office/drawing/2014/chartex" xmlns:cx1="http://schemas.microsoft.com/office/drawing/2015/9/8/chartex" xmlns:cx2="http://schemas.microsoft.com/office/drawing/2015/10/21/chartex" xmlns:cx3="http://schemas.microsoft.com/office/drawing/2016/5/9/chartex" xmlns:cx4="http://schemas.microsoft.com/office/drawing/2016/5/10/chartex" xmlns:cx5="http://schemas.microsoft.com/office/drawing/2016/5/11/chartex" xmlns:cx6="http://schemas.microsoft.com/office/drawing/2016/5/12/chartex" xmlns:cx7="http://schemas.microsoft.com/office/drawing/2016/5/13/chartex" xmlns:cx8="http://schemas.microsoft.com/office/drawing/2016/5/14/chartex" xmlns:mc="http://schemas.openxmlformats.org/markup-compatibility/2006" xmlns:aink="http://schemas.microsoft.com/office/drawing/2016/ink" xmlns:am3d="http://schemas.microsoft.com/office/drawing/2017/model3d" xmlns:o="urn:schemas-microsoft-com:office:office" xmlns:oel="http://schemas.microsoft.com/office/2019/extlst" xmlns:r="http://schemas.openxmlformats.org/officeDocument/2006/relationships" xmlns:m="http://schemas.openxmlformats.org/officeDocument/2006/math" xmlns:v="urn:schemas-microsoft-com:vml" xmlns:wp14="http://schemas.microsoft.com/office/word/2010/wordprocessingDrawing" xmlns:wp="http://schemas.openxmlformats.org/drawingml/2006/wordprocessingDrawing" xmlns:w10="urn:schemas-microsoft-com:office:word" xmlns:w="http://schemas.openxmlformats.org/wordprocessingml/2006/main" xmlns:w14="http://schemas.microsoft.com/office/word/2010/wordml" xmlns:w15="http://schemas.microsoft.com/office/word/2012/wordml" xmlns:w16cex="http://schemas.microsoft.com/office/word/2018/wordml/cex" xmlns:w16cid="http://schemas.microsoft.com/office/word/2016/wordml/cid" xmlns:w16="http://schemas.microsoft.com/office/word/2018/wordml" xmlns:w16du="http://schemas.microsoft.com/office/word/2023/wordml/word16du" xmlns:w16sdtdh="http://schemas.microsoft.com/office/word/2020/wordml/sdtdatahash" xmlns:w16se="http://schemas.microsoft.com/office/word/2015/wordml/symex" xmlns:wpg="http://schemas.microsoft.com/office/word/2010/wordprocessingGroup" xmlns:wpi="http://schemas.microsoft.com/office/word/2010/wordprocessingInk" xmlns:wne="http://schemas.microsoft.com/office/word/2006/wordml" xmlns:wps="http://schemas.microsoft.com/office/word/2010/wordprocessingShape" mc:Ignorable="w14 w15 w16se w16cid w16 w16cex w16sdtdh w16du wp14">
   <w:footnote w:type="separator" w:id="-1">
     <w:p>
       <w:r>
@@ -9208,7 +12577,7 @@
 </file>
 
 <file path=word/header1.xml><?xml version="1.0" encoding="utf-8"?>
-<w:hdr xmlns:wpc="http://schemas.microsoft.com/office/word/2010/wordprocessingCanvas" xmlns:cx="http://schemas.microsoft.com/office/drawing/2014/chartex" xmlns:cx1="http://schemas.microsoft.com/office/drawing/2015/9/8/chartex" xmlns:cx2="http://schemas.microsoft.com/office/drawing/2015/10/21/chartex" xmlns:cx3="http://schemas.microsoft.com/office/drawing/2016/5/9/chartex" xmlns:cx4="http://schemas.microsoft.com/office/drawing/2016/5/10/chartex" xmlns:cx5="http://schemas.microsoft.com/office/drawing/2016/5/11/chartex" xmlns:cx6="http://schemas.microsoft.com/office/drawing/2016/5/12/chartex" xmlns:cx7="http://schemas.microsoft.com/office/drawing/2016/5/13/chartex" xmlns:cx8="http://schemas.microsoft.com/office/drawing/2016/5/14/chartex" xmlns:mc="http://schemas.openxmlformats.org/markup-compatibility/2006" xmlns:aink="http://schemas.microsoft.com/office/drawing/2016/ink" xmlns:am3d="http://schemas.microsoft.com/office/drawing/2017/model3d" xmlns:o="urn:schemas-microsoft-com:office:office" xmlns:oel="http://schemas.microsoft.com/office/2019/extlst" xmlns:r="http://schemas.openxmlformats.org/officeDocument/2006/relationships" xmlns:m="http://schemas.openxmlformats.org/officeDocument/2006/math" xmlns:v="urn:schemas-microsoft-com:vml" xmlns:wp14="http://schemas.microsoft.com/office/word/2010/wordprocessingDrawing" xmlns:wp="http://schemas.openxmlformats.org/drawingml/2006/wordprocessingDrawing" xmlns:w10="urn:schemas-microsoft-com:office:word" xmlns:w="http://schemas.openxmlformats.org/wordprocessingml/2006/main" xmlns:w14="http://schemas.microsoft.com/office/word/2010/wordml" xmlns:w15="http://schemas.microsoft.com/office/word/2012/wordml" xmlns:w16cex="http://schemas.microsoft.com/office/word/2018/wordml/cex" xmlns:w16cid="http://schemas.microsoft.com/office/word/2016/wordml/cid" xmlns:w16="http://schemas.microsoft.com/office/word/2018/wordml" xmlns:w16sdtdh="http://schemas.microsoft.com/office/word/2020/wordml/sdtdatahash" xmlns:w16se="http://schemas.microsoft.com/office/word/2015/wordml/symex" xmlns:wpg="http://schemas.microsoft.com/office/word/2010/wordprocessingGroup" xmlns:wpi="http://schemas.microsoft.com/office/word/2010/wordprocessingInk" xmlns:wne="http://schemas.microsoft.com/office/word/2006/wordml" xmlns:wps="http://schemas.microsoft.com/office/word/2010/wordprocessingShape" mc:Ignorable="w14 w15 w16se w16cid w16 w16cex w16sdtdh wp14">
+<w:hdr xmlns:wpc="http://schemas.microsoft.com/office/word/2010/wordprocessingCanvas" xmlns:cx="http://schemas.microsoft.com/office/drawing/2014/chartex" xmlns:cx1="http://schemas.microsoft.com/office/drawing/2015/9/8/chartex" xmlns:cx2="http://schemas.microsoft.com/office/drawing/2015/10/21/chartex" xmlns:cx3="http://schemas.microsoft.com/office/drawing/2016/5/9/chartex" xmlns:cx4="http://schemas.microsoft.com/office/drawing/2016/5/10/chartex" xmlns:cx5="http://schemas.microsoft.com/office/drawing/2016/5/11/chartex" xmlns:cx6="http://schemas.microsoft.com/office/drawing/2016/5/12/chartex" xmlns:cx7="http://schemas.microsoft.com/office/drawing/2016/5/13/chartex" xmlns:cx8="http://schemas.microsoft.com/office/drawing/2016/5/14/chartex" xmlns:mc="http://schemas.openxmlformats.org/markup-compatibility/2006" xmlns:aink="http://schemas.microsoft.com/office/drawing/2016/ink" xmlns:am3d="http://schemas.microsoft.com/office/drawing/2017/model3d" xmlns:o="urn:schemas-microsoft-com:office:office" xmlns:oel="http://schemas.microsoft.com/office/2019/extlst" xmlns:r="http://schemas.openxmlformats.org/officeDocument/2006/relationships" xmlns:m="http://schemas.openxmlformats.org/officeDocument/2006/math" xmlns:v="urn:schemas-microsoft-com:vml" xmlns:wp14="http://schemas.microsoft.com/office/word/2010/wordprocessingDrawing" xmlns:wp="http://schemas.openxmlformats.org/drawingml/2006/wordprocessingDrawing" xmlns:w10="urn:schemas-microsoft-com:office:word" xmlns:w="http://schemas.openxmlformats.org/wordprocessingml/2006/main" xmlns:w14="http://schemas.microsoft.com/office/word/2010/wordml" xmlns:w15="http://schemas.microsoft.com/office/word/2012/wordml" xmlns:w16cex="http://schemas.microsoft.com/office/word/2018/wordml/cex" xmlns:w16cid="http://schemas.microsoft.com/office/word/2016/wordml/cid" xmlns:w16="http://schemas.microsoft.com/office/word/2018/wordml" xmlns:w16du="http://schemas.microsoft.com/office/word/2023/wordml/word16du" xmlns:w16sdtdh="http://schemas.microsoft.com/office/word/2020/wordml/sdtdatahash" xmlns:w16se="http://schemas.microsoft.com/office/word/2015/wordml/symex" xmlns:wpg="http://schemas.microsoft.com/office/word/2010/wordprocessingGroup" xmlns:wpi="http://schemas.microsoft.com/office/word/2010/wordprocessingInk" xmlns:wne="http://schemas.microsoft.com/office/word/2006/wordml" xmlns:wps="http://schemas.microsoft.com/office/word/2010/wordprocessingShape" mc:Ignorable="w14 w15 w16se w16cid w16 w16cex w16sdtdh w16du wp14">
   <w:p>
     <w:pPr>
       <w:pStyle w:val="2"/>
@@ -9231,7 +12600,7 @@
 </file>
 
 <file path=word/header2.xml><?xml version="1.0" encoding="utf-8"?>
-<w:hdr xmlns:wpc="http://schemas.microsoft.com/office/word/2010/wordprocessingCanvas" xmlns:cx="http://schemas.microsoft.com/office/drawing/2014/chartex" xmlns:cx1="http://schemas.microsoft.com/office/drawing/2015/9/8/chartex" xmlns:cx2="http://schemas.microsoft.com/office/drawing/2015/10/21/chartex" xmlns:cx3="http://schemas.microsoft.com/office/drawing/2016/5/9/chartex" xmlns:cx4="http://schemas.microsoft.com/office/drawing/2016/5/10/chartex" xmlns:cx5="http://schemas.microsoft.com/office/drawing/2016/5/11/chartex" xmlns:cx6="http://schemas.microsoft.com/office/drawing/2016/5/12/chartex" xmlns:cx7="http://schemas.microsoft.com/office/drawing/2016/5/13/chartex" xmlns:cx8="http://schemas.microsoft.com/office/drawing/2016/5/14/chartex" xmlns:mc="http://schemas.openxmlformats.org/markup-compatibility/2006" xmlns:aink="http://schemas.microsoft.com/office/drawing/2016/ink" xmlns:am3d="http://schemas.microsoft.com/office/drawing/2017/model3d" xmlns:o="urn:schemas-microsoft-com:office:office" xmlns:oel="http://schemas.microsoft.com/office/2019/extlst" xmlns:r="http://schemas.openxmlformats.org/officeDocument/2006/relationships" xmlns:m="http://schemas.openxmlformats.org/officeDocument/2006/math" xmlns:v="urn:schemas-microsoft-com:vml" xmlns:wp14="http://schemas.microsoft.com/office/word/2010/wordprocessingDrawing" xmlns:wp="http://schemas.openxmlformats.org/drawingml/2006/wordprocessingDrawing" xmlns:w10="urn:schemas-microsoft-com:office:word" xmlns:w="http://schemas.openxmlformats.org/wordprocessingml/2006/main" xmlns:w14="http://schemas.microsoft.com/office/word/2010/wordml" xmlns:w15="http://schemas.microsoft.com/office/word/2012/wordml" xmlns:w16cex="http://schemas.microsoft.com/office/word/2018/wordml/cex" xmlns:w16cid="http://schemas.microsoft.com/office/word/2016/wordml/cid" xmlns:w16="http://schemas.microsoft.com/office/word/2018/wordml" xmlns:w16sdtdh="http://schemas.microsoft.com/office/word/2020/wordml/sdtdatahash" xmlns:w16se="http://schemas.microsoft.com/office/word/2015/wordml/symex" xmlns:wpg="http://schemas.microsoft.com/office/word/2010/wordprocessingGroup" xmlns:wpi="http://schemas.microsoft.com/office/word/2010/wordprocessingInk" xmlns:wne="http://schemas.microsoft.com/office/word/2006/wordml" xmlns:wps="http://schemas.microsoft.com/office/word/2010/wordprocessingShape" mc:Ignorable="w14 w15 w16se w16cid w16 w16cex w16sdtdh wp14">
+<w:hdr xmlns:wpc="http://schemas.microsoft.com/office/word/2010/wordprocessingCanvas" xmlns:cx="http://schemas.microsoft.com/office/drawing/2014/chartex" xmlns:cx1="http://schemas.microsoft.com/office/drawing/2015/9/8/chartex" xmlns:cx2="http://schemas.microsoft.com/office/drawing/2015/10/21/chartex" xmlns:cx3="http://schemas.microsoft.com/office/drawing/2016/5/9/chartex" xmlns:cx4="http://schemas.microsoft.com/office/drawing/2016/5/10/chartex" xmlns:cx5="http://schemas.microsoft.com/office/drawing/2016/5/11/chartex" xmlns:cx6="http://schemas.microsoft.com/office/drawing/2016/5/12/chartex" xmlns:cx7="http://schemas.microsoft.com/office/drawing/2016/5/13/chartex" xmlns:cx8="http://schemas.microsoft.com/office/drawing/2016/5/14/chartex" xmlns:mc="http://schemas.openxmlformats.org/markup-compatibility/2006" xmlns:aink="http://schemas.microsoft.com/office/drawing/2016/ink" xmlns:am3d="http://schemas.microsoft.com/office/drawing/2017/model3d" xmlns:o="urn:schemas-microsoft-com:office:office" xmlns:oel="http://schemas.microsoft.com/office/2019/extlst" xmlns:r="http://schemas.openxmlformats.org/officeDocument/2006/relationships" xmlns:m="http://schemas.openxmlformats.org/officeDocument/2006/math" xmlns:v="urn:schemas-microsoft-com:vml" xmlns:wp14="http://schemas.microsoft.com/office/word/2010/wordprocessingDrawing" xmlns:wp="http://schemas.openxmlformats.org/drawingml/2006/wordprocessingDrawing" xmlns:w10="urn:schemas-microsoft-com:office:word" xmlns:w="http://schemas.openxmlformats.org/wordprocessingml/2006/main" xmlns:w14="http://schemas.microsoft.com/office/word/2010/wordml" xmlns:w15="http://schemas.microsoft.com/office/word/2012/wordml" xmlns:w16cex="http://schemas.microsoft.com/office/word/2018/wordml/cex" xmlns:w16cid="http://schemas.microsoft.com/office/word/2016/wordml/cid" xmlns:w16="http://schemas.microsoft.com/office/word/2018/wordml" xmlns:w16du="http://schemas.microsoft.com/office/word/2023/wordml/word16du" xmlns:w16sdtdh="http://schemas.microsoft.com/office/word/2020/wordml/sdtdatahash" xmlns:w16se="http://schemas.microsoft.com/office/word/2015/wordml/symex" xmlns:wpg="http://schemas.microsoft.com/office/word/2010/wordprocessingGroup" xmlns:wpi="http://schemas.microsoft.com/office/word/2010/wordprocessingInk" xmlns:wne="http://schemas.microsoft.com/office/word/2006/wordml" xmlns:wps="http://schemas.microsoft.com/office/word/2010/wordprocessingShape" mc:Ignorable="w14 w15 w16se w16cid w16 w16cex w16sdtdh w16du wp14">
   <w:p>
     <w:pPr>
       <w:pStyle w:val="ab"/>
@@ -9247,7 +12616,7 @@
 </file>
 
 <file path=word/styles.xml><?xml version="1.0" encoding="utf-8"?>
-<w:styles xmlns:mc="http://schemas.openxmlformats.org/markup-compatibility/2006" xmlns:r="http://schemas.openxmlformats.org/officeDocument/2006/relationships" xmlns:w="http://schemas.openxmlformats.org/wordprocessingml/2006/main" xmlns:w14="http://schemas.microsoft.com/office/word/2010/wordml" xmlns:w15="http://schemas.microsoft.com/office/word/2012/wordml" xmlns:w16cex="http://schemas.microsoft.com/office/word/2018/wordml/cex" xmlns:w16cid="http://schemas.microsoft.com/office/word/2016/wordml/cid" xmlns:w16="http://schemas.microsoft.com/office/word/2018/wordml" xmlns:w16sdtdh="http://schemas.microsoft.com/office/word/2020/wordml/sdtdatahash" xmlns:w16se="http://schemas.microsoft.com/office/word/2015/wordml/symex" mc:Ignorable="w14 w15 w16se w16cid w16 w16cex w16sdtdh">
+<w:styles xmlns:mc="http://schemas.openxmlformats.org/markup-compatibility/2006" xmlns:r="http://schemas.openxmlformats.org/officeDocument/2006/relationships" xmlns:w="http://schemas.openxmlformats.org/wordprocessingml/2006/main" xmlns:w14="http://schemas.microsoft.com/office/word/2010/wordml" xmlns:w15="http://schemas.microsoft.com/office/word/2012/wordml" xmlns:w16cex="http://schemas.microsoft.com/office/word/2018/wordml/cex" xmlns:w16cid="http://schemas.microsoft.com/office/word/2016/wordml/cid" xmlns:w16="http://schemas.microsoft.com/office/word/2018/wordml" xmlns:w16du="http://schemas.microsoft.com/office/word/2023/wordml/word16du" xmlns:w16sdtdh="http://schemas.microsoft.com/office/word/2020/wordml/sdtdatahash" xmlns:w16se="http://schemas.microsoft.com/office/word/2015/wordml/symex" mc:Ignorable="w14 w15 w16se w16cid w16 w16cex w16sdtdh w16du">
   <w:docDefaults>
     <w:rPrDefault>
       <w:rPr>
@@ -9634,7 +13003,7 @@
   <w:style w:type="paragraph" w:default="1" w:styleId="a">
     <w:name w:val="Normal"/>
     <w:qFormat/>
-    <w:rsid w:val="00801C0B"/>
+    <w:rsid w:val="00DA7517"/>
     <w:pPr>
       <w:widowControl w:val="0"/>
       <w:jc w:val="both"/>
@@ -9882,6 +13251,16 @@
       <w:kern w:val="2"/>
       <w:sz w:val="21"/>
       <w:szCs w:val="22"/>
+    </w:rPr>
+  </w:style>
+  <w:style w:type="character" w:styleId="af0">
+    <w:name w:val="Placeholder Text"/>
+    <w:basedOn w:val="a0"/>
+    <w:uiPriority w:val="99"/>
+    <w:semiHidden/>
+    <w:rsid w:val="00B33EF2"/>
+    <w:rPr>
+      <w:color w:val="666666"/>
     </w:rPr>
   </w:style>
 </w:styles>

</xml_diff>